<commit_message>
Add get restInfo by restName
</commit_message>
<xml_diff>
--- a/doc/Service for android.docx
+++ b/doc/Service for android.docx
@@ -63,8 +63,6 @@
         </w:rPr>
         <w:t>相关</w:t>
       </w:r>
-      <w:bookmarkStart w:id="0" w:name="_GoBack"/>
-      <w:bookmarkEnd w:id="0"/>
     </w:p>
     <w:p>
       <w:pPr>
@@ -642,8 +640,105 @@
       </w:r>
     </w:p>
     <w:p>
+      <w:pPr>
+        <w:rPr>
+          <w:rFonts w:hint="eastAsia"/>
+        </w:rPr>
+      </w:pPr>
       <w:r>
         <w:t>http://localhost:8080/mealplanner/app/rest/getSeveralRestWithMenu?start=0&amp;end=1</w:t>
+      </w:r>
+    </w:p>
+    <w:p>
+      <w:pPr>
+        <w:pStyle w:val="a3"/>
+        <w:numPr>
+          <w:ilvl w:val="0"/>
+          <w:numId w:val="6"/>
+        </w:numPr>
+        <w:ind w:firstLineChars="0"/>
+        <w:rPr>
+          <w:rFonts w:hint="eastAsia"/>
+          <w:b/>
+        </w:rPr>
+      </w:pPr>
+      <w:r>
+        <w:rPr>
+          <w:rFonts w:hint="eastAsia"/>
+          <w:b/>
+        </w:rPr>
+        <w:t>通过餐厅名称精确匹配获取餐厅信息</w:t>
+      </w:r>
+      <w:r>
+        <w:rPr>
+          <w:rFonts w:hint="eastAsia"/>
+          <w:b/>
+        </w:rPr>
+        <w:t>(</w:t>
+      </w:r>
+      <w:r>
+        <w:rPr>
+          <w:rFonts w:hint="eastAsia"/>
+          <w:b/>
+        </w:rPr>
+        <w:t>带菜单信息</w:t>
+      </w:r>
+      <w:r>
+        <w:rPr>
+          <w:rFonts w:hint="eastAsia"/>
+          <w:b/>
+        </w:rPr>
+        <w:t>)</w:t>
+      </w:r>
+    </w:p>
+    <w:p>
+      <w:pPr>
+        <w:rPr>
+          <w:rFonts w:hint="eastAsia"/>
+        </w:rPr>
+      </w:pPr>
+      <w:r>
+        <w:t>http://localhost:8080/mealplanner/app/rest/getRestWithMenuByName?restName=</w:t>
+      </w:r>
+      <w:r>
+        <w:rPr>
+          <w:rFonts w:hint="eastAsia"/>
+        </w:rPr>
+        <w:t>阿里食府</w:t>
+      </w:r>
+    </w:p>
+    <w:p>
+      <w:pPr>
+        <w:pStyle w:val="a3"/>
+        <w:numPr>
+          <w:ilvl w:val="0"/>
+          <w:numId w:val="6"/>
+        </w:numPr>
+        <w:ind w:firstLineChars="0"/>
+        <w:rPr>
+          <w:rFonts w:hint="eastAsia"/>
+          <w:b/>
+        </w:rPr>
+      </w:pPr>
+      <w:bookmarkStart w:id="0" w:name="_GoBack"/>
+      <w:r>
+        <w:rPr>
+          <w:rFonts w:hint="eastAsia"/>
+          <w:b/>
+        </w:rPr>
+        <w:t>通过餐厅名称搜索获取餐厅列表</w:t>
+      </w:r>
+    </w:p>
+    <w:bookmarkEnd w:id="0"/>
+    <w:p>
+      <w:r>
+        <w:t>http://localhost:8080/mealplanner/app/rest/searchByName?restName=</w:t>
+      </w:r>
+      <w:r>
+        <w:rPr>
+          <w:rFonts w:hint="eastAsia"/>
+        </w:rPr>
+        <w:t>阿里食府</w:t>
       </w:r>
     </w:p>
     <w:p>
@@ -737,6 +832,7 @@
           <w:rFonts w:hint="eastAsia"/>
           <w:b/>
         </w:rPr>
+        <w:lastRenderedPageBreak/>
         <w:t>获取所有的菜品类型</w:t>
       </w:r>
     </w:p>
@@ -787,7 +883,6 @@
           <w:rFonts w:hint="eastAsia"/>
           <w:b/>
         </w:rPr>
-        <w:lastRenderedPageBreak/>
         <w:t>userId</w:t>
       </w:r>
       <w:proofErr w:type="spellEnd"/>
@@ -1749,6 +1844,7 @@
         <w:ind w:left="1260" w:firstLine="420"/>
       </w:pPr>
       <w:r>
+        <w:lastRenderedPageBreak/>
         <w:t>172.28.9.168</w:t>
       </w:r>
       <w:r>

</xml_diff>

<commit_message>
Add update sequence status
</commit_message>
<xml_diff>
--- a/doc/Service for android.docx
+++ b/doc/Service for android.docx
@@ -640,11 +640,6 @@
       </w:r>
     </w:p>
     <w:p>
-      <w:pPr>
-        <w:rPr>
-          <w:rFonts w:hint="eastAsia"/>
-        </w:rPr>
-      </w:pPr>
       <w:r>
         <w:t>http://localhost:8080/mealplanner/app/rest/getSeveralRestWithMenu?start=0&amp;end=1</w:t>
       </w:r>
@@ -658,7 +653,6 @@
         </w:numPr>
         <w:ind w:firstLineChars="0"/>
         <w:rPr>
-          <w:rFonts w:hint="eastAsia"/>
           <w:b/>
         </w:rPr>
       </w:pPr>
@@ -692,11 +686,6 @@
       </w:r>
     </w:p>
     <w:p>
-      <w:pPr>
-        <w:rPr>
-          <w:rFonts w:hint="eastAsia"/>
-        </w:rPr>
-      </w:pPr>
       <w:r>
         <w:t>http://localhost:8080/mealplanner/app/rest/getRestWithMenuByName?restName=</w:t>
       </w:r>
@@ -716,11 +705,9 @@
         </w:numPr>
         <w:ind w:firstLineChars="0"/>
         <w:rPr>
-          <w:rFonts w:hint="eastAsia"/>
-          <w:b/>
-        </w:rPr>
-      </w:pPr>
-      <w:bookmarkStart w:id="0" w:name="_GoBack"/>
+          <w:b/>
+        </w:rPr>
+      </w:pPr>
       <w:r>
         <w:rPr>
           <w:rFonts w:hint="eastAsia"/>
@@ -729,7 +716,6 @@
         <w:t>通过餐厅名称搜索获取餐厅列表</w:t>
       </w:r>
     </w:p>
-    <w:bookmarkEnd w:id="0"/>
     <w:p>
       <w:r>
         <w:t>http://localhost:8080/mealplanner/app/rest/searchByName?restName=</w:t>
@@ -1804,6 +1790,72 @@
         <w:t>http://localhost:8080/mealplanner/app/order/cancleByUser?userId=3&amp;orderId=2</w:t>
       </w:r>
     </w:p>
+    <w:p>
+      <w:pPr>
+        <w:pStyle w:val="a3"/>
+        <w:numPr>
+          <w:ilvl w:val="0"/>
+          <w:numId w:val="1"/>
+        </w:numPr>
+        <w:ind w:firstLineChars="0"/>
+        <w:rPr>
+          <w:rFonts w:hint="eastAsia"/>
+          <w:b/>
+          <w:color w:val="00B050"/>
+          <w:sz w:val="28"/>
+        </w:rPr>
+      </w:pPr>
+      <w:r>
+        <w:rPr>
+          <w:rFonts w:hint="eastAsia"/>
+          <w:b/>
+          <w:color w:val="00B050"/>
+          <w:sz w:val="28"/>
+        </w:rPr>
+        <w:t>排队相关</w:t>
+      </w:r>
+    </w:p>
+    <w:p>
+      <w:pPr>
+        <w:pStyle w:val="a3"/>
+        <w:numPr>
+          <w:ilvl w:val="0"/>
+          <w:numId w:val="9"/>
+        </w:numPr>
+        <w:ind w:firstLineChars="0"/>
+        <w:rPr>
+          <w:rFonts w:hint="eastAsia"/>
+          <w:b/>
+        </w:rPr>
+      </w:pPr>
+      <w:r>
+        <w:rPr>
+          <w:rFonts w:hint="eastAsia"/>
+          <w:b/>
+        </w:rPr>
+        <w:lastRenderedPageBreak/>
+        <w:t>创建排队：</w:t>
+      </w:r>
+    </w:p>
+    <w:p>
+      <w:pPr>
+        <w:rPr>
+          <w:rFonts w:hint="eastAsia"/>
+        </w:rPr>
+      </w:pPr>
+      <w:r>
+        <w:t>http://localhost:8080/mealplanner/app/seq/insertSeq?restId=3&amp;userId=1&amp;peopleNum=6</w:t>
+      </w:r>
+    </w:p>
+    <w:p>
+      <w:pPr>
+        <w:rPr>
+          <w:rFonts w:hint="eastAsia"/>
+        </w:rPr>
+      </w:pPr>
+      <w:bookmarkStart w:id="0" w:name="_GoBack"/>
+      <w:bookmarkEnd w:id="0"/>
+    </w:p>
     <w:p/>
     <w:p>
       <w:proofErr w:type="spellStart"/>
@@ -1844,7 +1896,6 @@
         <w:ind w:left="1260" w:firstLine="420"/>
       </w:pPr>
       <w:r>
-        <w:lastRenderedPageBreak/>
         <w:t>172.28.9.168</w:t>
       </w:r>
       <w:r>
@@ -2321,6 +2372,184 @@
     </w:lvl>
   </w:abstractNum>
   <w:abstractNum w:abstractNumId="5">
+    <w:nsid w:val="2BE53023"/>
+    <w:multiLevelType w:val="hybridMultilevel"/>
+    <w:tmpl w:val="7416E5D8"/>
+    <w:lvl w:ilvl="0" w:tplc="6A966A24">
+      <w:start w:val="1"/>
+      <w:numFmt w:val="decimal"/>
+      <w:lvlText w:val="%1）"/>
+      <w:lvlJc w:val="left"/>
+      <w:pPr>
+        <w:ind w:left="360" w:hanging="360"/>
+      </w:pPr>
+      <w:rPr>
+        <w:rFonts w:hint="default"/>
+      </w:rPr>
+    </w:lvl>
+    <w:lvl w:ilvl="1" w:tplc="04090019" w:tentative="1">
+      <w:start w:val="1"/>
+      <w:numFmt w:val="lowerLetter"/>
+      <w:lvlText w:val="%2)"/>
+      <w:lvlJc w:val="left"/>
+      <w:pPr>
+        <w:ind w:left="840" w:hanging="420"/>
+      </w:pPr>
+    </w:lvl>
+    <w:lvl w:ilvl="2" w:tplc="0409001B" w:tentative="1">
+      <w:start w:val="1"/>
+      <w:numFmt w:val="lowerRoman"/>
+      <w:lvlText w:val="%3."/>
+      <w:lvlJc w:val="right"/>
+      <w:pPr>
+        <w:ind w:left="1260" w:hanging="420"/>
+      </w:pPr>
+    </w:lvl>
+    <w:lvl w:ilvl="3" w:tplc="0409000F" w:tentative="1">
+      <w:start w:val="1"/>
+      <w:numFmt w:val="decimal"/>
+      <w:lvlText w:val="%4."/>
+      <w:lvlJc w:val="left"/>
+      <w:pPr>
+        <w:ind w:left="1680" w:hanging="420"/>
+      </w:pPr>
+    </w:lvl>
+    <w:lvl w:ilvl="4" w:tplc="04090019" w:tentative="1">
+      <w:start w:val="1"/>
+      <w:numFmt w:val="lowerLetter"/>
+      <w:lvlText w:val="%5)"/>
+      <w:lvlJc w:val="left"/>
+      <w:pPr>
+        <w:ind w:left="2100" w:hanging="420"/>
+      </w:pPr>
+    </w:lvl>
+    <w:lvl w:ilvl="5" w:tplc="0409001B" w:tentative="1">
+      <w:start w:val="1"/>
+      <w:numFmt w:val="lowerRoman"/>
+      <w:lvlText w:val="%6."/>
+      <w:lvlJc w:val="right"/>
+      <w:pPr>
+        <w:ind w:left="2520" w:hanging="420"/>
+      </w:pPr>
+    </w:lvl>
+    <w:lvl w:ilvl="6" w:tplc="0409000F" w:tentative="1">
+      <w:start w:val="1"/>
+      <w:numFmt w:val="decimal"/>
+      <w:lvlText w:val="%7."/>
+      <w:lvlJc w:val="left"/>
+      <w:pPr>
+        <w:ind w:left="2940" w:hanging="420"/>
+      </w:pPr>
+    </w:lvl>
+    <w:lvl w:ilvl="7" w:tplc="04090019" w:tentative="1">
+      <w:start w:val="1"/>
+      <w:numFmt w:val="lowerLetter"/>
+      <w:lvlText w:val="%8)"/>
+      <w:lvlJc w:val="left"/>
+      <w:pPr>
+        <w:ind w:left="3360" w:hanging="420"/>
+      </w:pPr>
+    </w:lvl>
+    <w:lvl w:ilvl="8" w:tplc="0409001B" w:tentative="1">
+      <w:start w:val="1"/>
+      <w:numFmt w:val="lowerRoman"/>
+      <w:lvlText w:val="%9."/>
+      <w:lvlJc w:val="right"/>
+      <w:pPr>
+        <w:ind w:left="3780" w:hanging="420"/>
+      </w:pPr>
+    </w:lvl>
+  </w:abstractNum>
+  <w:abstractNum w:abstractNumId="6">
+    <w:nsid w:val="2EEE2E16"/>
+    <w:multiLevelType w:val="hybridMultilevel"/>
+    <w:tmpl w:val="8E6AE256"/>
+    <w:lvl w:ilvl="0" w:tplc="DE9237CA">
+      <w:start w:val="1"/>
+      <w:numFmt w:val="decimal"/>
+      <w:lvlText w:val="%1)"/>
+      <w:lvlJc w:val="left"/>
+      <w:pPr>
+        <w:ind w:left="360" w:hanging="360"/>
+      </w:pPr>
+      <w:rPr>
+        <w:rFonts w:hint="default"/>
+      </w:rPr>
+    </w:lvl>
+    <w:lvl w:ilvl="1" w:tplc="04090019" w:tentative="1">
+      <w:start w:val="1"/>
+      <w:numFmt w:val="lowerLetter"/>
+      <w:lvlText w:val="%2)"/>
+      <w:lvlJc w:val="left"/>
+      <w:pPr>
+        <w:ind w:left="840" w:hanging="420"/>
+      </w:pPr>
+    </w:lvl>
+    <w:lvl w:ilvl="2" w:tplc="0409001B" w:tentative="1">
+      <w:start w:val="1"/>
+      <w:numFmt w:val="lowerRoman"/>
+      <w:lvlText w:val="%3."/>
+      <w:lvlJc w:val="right"/>
+      <w:pPr>
+        <w:ind w:left="1260" w:hanging="420"/>
+      </w:pPr>
+    </w:lvl>
+    <w:lvl w:ilvl="3" w:tplc="0409000F" w:tentative="1">
+      <w:start w:val="1"/>
+      <w:numFmt w:val="decimal"/>
+      <w:lvlText w:val="%4."/>
+      <w:lvlJc w:val="left"/>
+      <w:pPr>
+        <w:ind w:left="1680" w:hanging="420"/>
+      </w:pPr>
+    </w:lvl>
+    <w:lvl w:ilvl="4" w:tplc="04090019" w:tentative="1">
+      <w:start w:val="1"/>
+      <w:numFmt w:val="lowerLetter"/>
+      <w:lvlText w:val="%5)"/>
+      <w:lvlJc w:val="left"/>
+      <w:pPr>
+        <w:ind w:left="2100" w:hanging="420"/>
+      </w:pPr>
+    </w:lvl>
+    <w:lvl w:ilvl="5" w:tplc="0409001B" w:tentative="1">
+      <w:start w:val="1"/>
+      <w:numFmt w:val="lowerRoman"/>
+      <w:lvlText w:val="%6."/>
+      <w:lvlJc w:val="right"/>
+      <w:pPr>
+        <w:ind w:left="2520" w:hanging="420"/>
+      </w:pPr>
+    </w:lvl>
+    <w:lvl w:ilvl="6" w:tplc="0409000F" w:tentative="1">
+      <w:start w:val="1"/>
+      <w:numFmt w:val="decimal"/>
+      <w:lvlText w:val="%7."/>
+      <w:lvlJc w:val="left"/>
+      <w:pPr>
+        <w:ind w:left="2940" w:hanging="420"/>
+      </w:pPr>
+    </w:lvl>
+    <w:lvl w:ilvl="7" w:tplc="04090019" w:tentative="1">
+      <w:start w:val="1"/>
+      <w:numFmt w:val="lowerLetter"/>
+      <w:lvlText w:val="%8)"/>
+      <w:lvlJc w:val="left"/>
+      <w:pPr>
+        <w:ind w:left="3360" w:hanging="420"/>
+      </w:pPr>
+    </w:lvl>
+    <w:lvl w:ilvl="8" w:tplc="0409001B" w:tentative="1">
+      <w:start w:val="1"/>
+      <w:numFmt w:val="lowerRoman"/>
+      <w:lvlText w:val="%9."/>
+      <w:lvlJc w:val="right"/>
+      <w:pPr>
+        <w:ind w:left="3780" w:hanging="420"/>
+      </w:pPr>
+    </w:lvl>
+  </w:abstractNum>
+  <w:abstractNum w:abstractNumId="7">
     <w:nsid w:val="35287108"/>
     <w:multiLevelType w:val="hybridMultilevel"/>
     <w:tmpl w:val="D3308D3C"/>
@@ -2409,7 +2638,7 @@
       </w:pPr>
     </w:lvl>
   </w:abstractNum>
-  <w:abstractNum w:abstractNumId="6">
+  <w:abstractNum w:abstractNumId="8">
     <w:nsid w:val="40025957"/>
     <w:multiLevelType w:val="hybridMultilevel"/>
     <w:tmpl w:val="5FB871F6"/>
@@ -2499,7 +2728,7 @@
     <w:abstractNumId w:val="2"/>
   </w:num>
   <w:num w:numId="2">
-    <w:abstractNumId w:val="5"/>
+    <w:abstractNumId w:val="7"/>
   </w:num>
   <w:num w:numId="3">
     <w:abstractNumId w:val="1"/>
@@ -2514,6 +2743,12 @@
     <w:abstractNumId w:val="4"/>
   </w:num>
   <w:num w:numId="7">
+    <w:abstractNumId w:val="8"/>
+  </w:num>
+  <w:num w:numId="8">
+    <w:abstractNumId w:val="5"/>
+  </w:num>
+  <w:num w:numId="9">
     <w:abstractNumId w:val="6"/>
   </w:num>
 </w:numbering>

</xml_diff>

<commit_message>
1. cancle seq; 2.add param seqId when create seq
</commit_message>
<xml_diff>
--- a/doc/Service for android.docx
+++ b/doc/Service for android.docx
@@ -188,7 +188,6 @@
         </w:rPr>
         <w:t>获取</w:t>
       </w:r>
-      <w:proofErr w:type="spellStart"/>
       <w:r>
         <w:rPr>
           <w:rFonts w:hint="eastAsia"/>
@@ -196,7 +195,6 @@
         </w:rPr>
         <w:t>userId</w:t>
       </w:r>
-      <w:proofErr w:type="spellEnd"/>
       <w:r>
         <w:rPr>
           <w:rFonts w:hint="eastAsia"/>
@@ -229,7 +227,6 @@
         </w:rPr>
         <w:t>获取</w:t>
       </w:r>
-      <w:proofErr w:type="spellStart"/>
       <w:r>
         <w:rPr>
           <w:rFonts w:hint="eastAsia"/>
@@ -237,7 +234,6 @@
         </w:rPr>
         <w:t>userId</w:t>
       </w:r>
-      <w:proofErr w:type="spellEnd"/>
       <w:r>
         <w:rPr>
           <w:rFonts w:hint="eastAsia"/>
@@ -263,7 +259,6 @@
           <w:b/>
         </w:rPr>
       </w:pPr>
-      <w:proofErr w:type="spellStart"/>
       <w:r>
         <w:rPr>
           <w:rFonts w:hint="eastAsia"/>
@@ -271,7 +266,6 @@
         </w:rPr>
         <w:t>userId</w:t>
       </w:r>
-      <w:proofErr w:type="spellEnd"/>
       <w:r>
         <w:rPr>
           <w:rFonts w:hint="eastAsia"/>
@@ -279,7 +273,6 @@
         </w:rPr>
         <w:t>添加</w:t>
       </w:r>
-      <w:proofErr w:type="spellStart"/>
       <w:r>
         <w:rPr>
           <w:rFonts w:hint="eastAsia"/>
@@ -287,7 +280,6 @@
         </w:rPr>
         <w:t>friendId</w:t>
       </w:r>
-      <w:proofErr w:type="spellEnd"/>
       <w:r>
         <w:rPr>
           <w:rFonts w:hint="eastAsia"/>
@@ -313,7 +305,6 @@
           <w:b/>
         </w:rPr>
       </w:pPr>
-      <w:proofErr w:type="spellStart"/>
       <w:r>
         <w:rPr>
           <w:rFonts w:hint="eastAsia"/>
@@ -321,7 +312,6 @@
         </w:rPr>
         <w:t>userId</w:t>
       </w:r>
-      <w:proofErr w:type="spellEnd"/>
       <w:r>
         <w:rPr>
           <w:rFonts w:hint="eastAsia"/>
@@ -329,7 +319,6 @@
         </w:rPr>
         <w:t>接受</w:t>
       </w:r>
-      <w:proofErr w:type="spellStart"/>
       <w:r>
         <w:rPr>
           <w:rFonts w:hint="eastAsia"/>
@@ -337,7 +326,6 @@
         </w:rPr>
         <w:t>friendId</w:t>
       </w:r>
-      <w:proofErr w:type="spellEnd"/>
       <w:r>
         <w:rPr>
           <w:rFonts w:hint="eastAsia"/>
@@ -363,7 +351,6 @@
           <w:b/>
         </w:rPr>
       </w:pPr>
-      <w:proofErr w:type="spellStart"/>
       <w:r>
         <w:rPr>
           <w:rFonts w:hint="eastAsia"/>
@@ -371,7 +358,6 @@
         </w:rPr>
         <w:t>userId</w:t>
       </w:r>
-      <w:proofErr w:type="spellEnd"/>
       <w:r>
         <w:rPr>
           <w:rFonts w:hint="eastAsia"/>
@@ -379,7 +365,6 @@
         </w:rPr>
         <w:t>拒绝</w:t>
       </w:r>
-      <w:proofErr w:type="spellStart"/>
       <w:r>
         <w:rPr>
           <w:rFonts w:hint="eastAsia"/>
@@ -387,7 +372,6 @@
         </w:rPr>
         <w:t>friendId</w:t>
       </w:r>
-      <w:proofErr w:type="spellEnd"/>
       <w:r>
         <w:rPr>
           <w:rFonts w:hint="eastAsia"/>
@@ -398,20 +382,7 @@
     </w:p>
     <w:p>
       <w:r>
-        <w:t xml:space="preserve">http://localhost:8080/mealplanner/app/friend/ </w:t>
-      </w:r>
-      <w:proofErr w:type="spellStart"/>
-      <w:r>
-        <w:t>rejectFriendsRequest</w:t>
-      </w:r>
-      <w:proofErr w:type="gramStart"/>
-      <w:r>
-        <w:t>?userId</w:t>
-      </w:r>
-      <w:proofErr w:type="spellEnd"/>
-      <w:proofErr w:type="gramEnd"/>
-      <w:r>
-        <w:t>=6&amp;friendId=5</w:t>
+        <w:t>http://localhost:8080/mealplanner/app/friend/ rejectFriendsRequest?userId=6&amp;friendId=5</w:t>
       </w:r>
     </w:p>
     <w:p>
@@ -457,7 +428,6 @@
         </w:rPr>
         <w:t>获取某个餐厅</w:t>
       </w:r>
-      <w:proofErr w:type="spellStart"/>
       <w:r>
         <w:rPr>
           <w:rFonts w:hint="eastAsia"/>
@@ -465,7 +435,6 @@
         </w:rPr>
         <w:t>restId</w:t>
       </w:r>
-      <w:proofErr w:type="spellEnd"/>
       <w:r>
         <w:rPr>
           <w:rFonts w:hint="eastAsia"/>
@@ -562,7 +531,6 @@
           <w:b/>
         </w:rPr>
       </w:pPr>
-      <w:proofErr w:type="gramStart"/>
       <w:r>
         <w:rPr>
           <w:rFonts w:hint="eastAsia"/>
@@ -570,7 +538,6 @@
         </w:rPr>
         <w:t>获取第</w:t>
       </w:r>
-      <w:proofErr w:type="gramEnd"/>
       <w:r>
         <w:rPr>
           <w:rFonts w:hint="eastAsia"/>
@@ -578,21 +545,12 @@
         </w:rPr>
         <w:t>start</w:t>
       </w:r>
-      <w:proofErr w:type="gramStart"/>
-      <w:r>
-        <w:rPr>
-          <w:rFonts w:hint="eastAsia"/>
-          <w:b/>
-        </w:rPr>
-        <w:t>个</w:t>
-      </w:r>
-      <w:proofErr w:type="gramEnd"/>
-      <w:r>
-        <w:rPr>
-          <w:rFonts w:hint="eastAsia"/>
-          <w:b/>
-        </w:rPr>
-        <w:t>到第</w:t>
+      <w:r>
+        <w:rPr>
+          <w:rFonts w:hint="eastAsia"/>
+          <w:b/>
+        </w:rPr>
+        <w:t>个到第</w:t>
       </w:r>
       <w:r>
         <w:rPr>
@@ -601,21 +559,12 @@
         </w:rPr>
         <w:t>end</w:t>
       </w:r>
-      <w:proofErr w:type="gramStart"/>
-      <w:r>
-        <w:rPr>
-          <w:rFonts w:hint="eastAsia"/>
-          <w:b/>
-        </w:rPr>
-        <w:t>个</w:t>
-      </w:r>
-      <w:proofErr w:type="gramEnd"/>
-      <w:r>
-        <w:rPr>
-          <w:rFonts w:hint="eastAsia"/>
-          <w:b/>
-        </w:rPr>
-        <w:t>的餐厅信息</w:t>
+      <w:r>
+        <w:rPr>
+          <w:rFonts w:hint="eastAsia"/>
+          <w:b/>
+        </w:rPr>
+        <w:t>个的餐厅信息</w:t>
       </w:r>
       <w:r>
         <w:rPr>
@@ -863,7 +812,6 @@
           <w:b/>
         </w:rPr>
       </w:pPr>
-      <w:proofErr w:type="spellStart"/>
       <w:r>
         <w:rPr>
           <w:rFonts w:hint="eastAsia"/>
@@ -871,7 +819,6 @@
         </w:rPr>
         <w:t>userId</w:t>
       </w:r>
-      <w:proofErr w:type="spellEnd"/>
       <w:r>
         <w:rPr>
           <w:rFonts w:hint="eastAsia"/>
@@ -897,7 +844,6 @@
           <w:b/>
         </w:rPr>
       </w:pPr>
-      <w:proofErr w:type="spellStart"/>
       <w:r>
         <w:rPr>
           <w:rFonts w:hint="eastAsia"/>
@@ -905,7 +851,6 @@
         </w:rPr>
         <w:t>userId</w:t>
       </w:r>
-      <w:proofErr w:type="spellEnd"/>
       <w:r>
         <w:rPr>
           <w:rFonts w:hint="eastAsia"/>
@@ -1035,7 +980,6 @@
           <w:b/>
         </w:rPr>
       </w:pPr>
-      <w:proofErr w:type="spellStart"/>
       <w:r>
         <w:rPr>
           <w:rFonts w:hint="eastAsia"/>
@@ -1043,7 +987,6 @@
         </w:rPr>
         <w:t>userId</w:t>
       </w:r>
-      <w:proofErr w:type="spellEnd"/>
       <w:r>
         <w:rPr>
           <w:rFonts w:hint="eastAsia"/>
@@ -1138,7 +1081,6 @@
           <w:b/>
         </w:rPr>
       </w:pPr>
-      <w:proofErr w:type="spellStart"/>
       <w:r>
         <w:rPr>
           <w:rFonts w:hint="eastAsia"/>
@@ -1146,7 +1088,6 @@
         </w:rPr>
         <w:t>userId</w:t>
       </w:r>
-      <w:proofErr w:type="spellEnd"/>
       <w:r>
         <w:rPr>
           <w:rFonts w:hint="eastAsia"/>
@@ -1256,7 +1197,6 @@
           <w:b/>
         </w:rPr>
       </w:pPr>
-      <w:proofErr w:type="spellStart"/>
       <w:r>
         <w:rPr>
           <w:rFonts w:hint="eastAsia"/>
@@ -1264,7 +1204,6 @@
         </w:rPr>
         <w:t>userId</w:t>
       </w:r>
-      <w:proofErr w:type="spellEnd"/>
       <w:r>
         <w:rPr>
           <w:rFonts w:hint="eastAsia"/>
@@ -1371,7 +1310,6 @@
           <w:b/>
         </w:rPr>
       </w:pPr>
-      <w:proofErr w:type="spellStart"/>
       <w:r>
         <w:rPr>
           <w:rFonts w:hint="eastAsia"/>
@@ -1379,7 +1317,6 @@
         </w:rPr>
         <w:t>userId</w:t>
       </w:r>
-      <w:proofErr w:type="spellEnd"/>
       <w:r>
         <w:rPr>
           <w:rFonts w:hint="eastAsia"/>
@@ -1387,7 +1324,6 @@
         </w:rPr>
         <w:t>接受饭局邀请</w:t>
       </w:r>
-      <w:proofErr w:type="spellStart"/>
       <w:r>
         <w:rPr>
           <w:rFonts w:hint="eastAsia"/>
@@ -1395,7 +1331,6 @@
         </w:rPr>
         <w:t>mealId</w:t>
       </w:r>
-      <w:proofErr w:type="spellEnd"/>
     </w:p>
     <w:p>
       <w:r>
@@ -1414,7 +1349,6 @@
           <w:b/>
         </w:rPr>
       </w:pPr>
-      <w:proofErr w:type="spellStart"/>
       <w:r>
         <w:rPr>
           <w:rFonts w:hint="eastAsia"/>
@@ -1422,7 +1356,6 @@
         </w:rPr>
         <w:t>userId</w:t>
       </w:r>
-      <w:proofErr w:type="spellEnd"/>
       <w:r>
         <w:rPr>
           <w:rFonts w:hint="eastAsia"/>
@@ -1430,7 +1363,6 @@
         </w:rPr>
         <w:t>拒绝饭局邀请</w:t>
       </w:r>
-      <w:proofErr w:type="spellStart"/>
       <w:r>
         <w:rPr>
           <w:rFonts w:hint="eastAsia"/>
@@ -1438,24 +1370,10 @@
         </w:rPr>
         <w:t>mealId</w:t>
       </w:r>
-      <w:proofErr w:type="spellEnd"/>
-    </w:p>
-    <w:p>
-      <w:r>
-        <w:t xml:space="preserve">http://localhost:8080/mealplanner/app/meal/ </w:t>
-      </w:r>
-      <w:proofErr w:type="spellStart"/>
-      <w:r>
-        <w:t>rejectMeal</w:t>
-      </w:r>
-      <w:proofErr w:type="gramStart"/>
-      <w:r>
-        <w:t>?userId</w:t>
-      </w:r>
-      <w:proofErr w:type="spellEnd"/>
-      <w:proofErr w:type="gramEnd"/>
-      <w:r>
-        <w:t>=3&amp;mealId=1</w:t>
+    </w:p>
+    <w:p>
+      <w:r>
+        <w:t>http://localhost:8080/mealplanner/app/meal/ rejectMeal?userId=3&amp;mealId=1</w:t>
       </w:r>
     </w:p>
     <w:p>
@@ -1584,21 +1502,8 @@
         </w:rPr>
         <w:t>订单状态：</w:t>
       </w:r>
-      <w:proofErr w:type="gramStart"/>
-      <w:r>
-        <w:t>all(</w:t>
-      </w:r>
-      <w:proofErr w:type="gramEnd"/>
-      <w:r>
-        <w:t>-1, "all"),</w:t>
-      </w:r>
-      <w:proofErr w:type="spellStart"/>
-      <w:r>
-        <w:t>commitSuccess</w:t>
-      </w:r>
-      <w:proofErr w:type="spellEnd"/>
-      <w:r>
-        <w:t>(0, "commit success"),</w:t>
+      <w:r>
+        <w:t>all(-1, "all"),commitSuccess(0, "commit success"),</w:t>
       </w:r>
       <w:r>
         <w:rPr>
@@ -1606,13 +1511,8 @@
         </w:rPr>
         <w:t xml:space="preserve"> </w:t>
       </w:r>
-      <w:proofErr w:type="spellStart"/>
-      <w:r>
-        <w:t>commitFailed</w:t>
-      </w:r>
-      <w:proofErr w:type="spellEnd"/>
-      <w:r>
-        <w:t>(1, "commit failed"),</w:t>
+      <w:r>
+        <w:t>commitFailed(1, "commit failed"),</w:t>
       </w:r>
       <w:r>
         <w:rPr>
@@ -1620,13 +1520,8 @@
         </w:rPr>
         <w:t xml:space="preserve"> </w:t>
       </w:r>
-      <w:proofErr w:type="spellStart"/>
-      <w:r>
-        <w:t>comfirmed</w:t>
-      </w:r>
-      <w:proofErr w:type="spellEnd"/>
-      <w:r>
-        <w:t>(2, "restaurant confirmed"),</w:t>
+      <w:r>
+        <w:t>comfirmed(2, "restaurant confirmed"),</w:t>
       </w:r>
       <w:r>
         <w:rPr>
@@ -1634,21 +1529,8 @@
         </w:rPr>
         <w:t xml:space="preserve"> </w:t>
       </w:r>
-      <w:proofErr w:type="spellStart"/>
-      <w:r>
-        <w:t>cancled</w:t>
-      </w:r>
-      <w:proofErr w:type="spellEnd"/>
-      <w:r>
-        <w:t>(3, "</w:t>
-      </w:r>
-      <w:proofErr w:type="spellStart"/>
-      <w:r>
-        <w:t>cancled</w:t>
-      </w:r>
-      <w:proofErr w:type="spellEnd"/>
-      <w:r>
-        <w:t>"),finished(4, "finished");</w:t>
+      <w:r>
+        <w:t>cancled(3, "cancled"),finished(4, "finished");</w:t>
       </w:r>
     </w:p>
     <w:p>
@@ -1685,7 +1567,6 @@
         </w:rPr>
         <w:t>（若无</w:t>
       </w:r>
-      <w:proofErr w:type="spellStart"/>
       <w:r>
         <w:rPr>
           <w:rFonts w:hint="eastAsia"/>
@@ -1693,7 +1574,6 @@
         </w:rPr>
         <w:t>mealId</w:t>
       </w:r>
-      <w:proofErr w:type="spellEnd"/>
       <w:r>
         <w:rPr>
           <w:rFonts w:hint="eastAsia"/>
@@ -1701,7 +1581,6 @@
         </w:rPr>
         <w:t>时为直接创建订单，否则为以</w:t>
       </w:r>
-      <w:proofErr w:type="spellStart"/>
       <w:r>
         <w:rPr>
           <w:rFonts w:hint="eastAsia"/>
@@ -1709,7 +1588,6 @@
         </w:rPr>
         <w:t>mealId</w:t>
       </w:r>
-      <w:proofErr w:type="spellEnd"/>
       <w:r>
         <w:rPr>
           <w:rFonts w:hint="eastAsia"/>
@@ -1751,15 +1629,7 @@
         <w:t xml:space="preserve">20 </w:t>
       </w:r>
       <w:r>
-        <w:t>17:34:20&amp;peopleNum=3&amp;menuIds=1</w:t>
-      </w:r>
-      <w:proofErr w:type="gramStart"/>
-      <w:r>
-        <w:t>,2,3</w:t>
-      </w:r>
-      <w:proofErr w:type="gramEnd"/>
-      <w:r>
-        <w:t>&amp;phoneNum=12345</w:t>
+        <w:t>17:34:20&amp;peopleNum=3&amp;menuIds=1,2,3&amp;phoneNum=12345</w:t>
       </w:r>
     </w:p>
     <w:p>
@@ -1799,7 +1669,6 @@
         </w:numPr>
         <w:ind w:firstLineChars="0"/>
         <w:rPr>
-          <w:rFonts w:hint="eastAsia"/>
           <w:b/>
           <w:color w:val="00B050"/>
           <w:sz w:val="28"/>
@@ -1824,7 +1693,6 @@
         </w:numPr>
         <w:ind w:firstLineChars="0"/>
         <w:rPr>
-          <w:rFonts w:hint="eastAsia"/>
           <w:b/>
         </w:rPr>
       </w:pPr>
@@ -1838,34 +1706,51 @@
       </w:r>
     </w:p>
     <w:p>
-      <w:pPr>
-        <w:rPr>
-          <w:rFonts w:hint="eastAsia"/>
-        </w:rPr>
-      </w:pPr>
       <w:r>
         <w:t>http://localhost:8080/mealplanner/app/seq/insertSeq?restId=3&amp;userId=1&amp;peopleNum=6</w:t>
       </w:r>
     </w:p>
     <w:p>
       <w:pPr>
-        <w:rPr>
-          <w:rFonts w:hint="eastAsia"/>
-        </w:rPr>
-      </w:pPr>
+        <w:pStyle w:val="a3"/>
+        <w:numPr>
+          <w:ilvl w:val="0"/>
+          <w:numId w:val="9"/>
+        </w:numPr>
+        <w:ind w:firstLineChars="0"/>
+        <w:rPr>
+          <w:rFonts w:hint="eastAsia"/>
+          <w:b/>
+        </w:rPr>
+      </w:pPr>
+      <w:r>
+        <w:rPr>
+          <w:rFonts w:hint="eastAsia"/>
+          <w:b/>
+        </w:rPr>
+        <w:t>取消排队</w:t>
+      </w:r>
+    </w:p>
+    <w:p>
+      <w:pPr>
+        <w:rPr>
+          <w:rFonts w:hint="eastAsia"/>
+        </w:rPr>
+      </w:pPr>
+      <w:r>
+        <w:t>http://localhost:8080/mealplanner/app/seq/cancle?userId=2&amp;seqId=20</w:t>
+      </w:r>
       <w:bookmarkStart w:id="0" w:name="_GoBack"/>
       <w:bookmarkEnd w:id="0"/>
     </w:p>
     <w:p/>
     <w:p>
-      <w:proofErr w:type="spellStart"/>
       <w:r>
         <w:rPr>
           <w:rFonts w:hint="eastAsia"/>
         </w:rPr>
         <w:t>localhost</w:t>
       </w:r>
-      <w:proofErr w:type="spellEnd"/>
       <w:r>
         <w:rPr>
           <w:rFonts w:hint="eastAsia"/>

</xml_diff>

<commit_message>
Update the doc and the server port to 8090
</commit_message>
<xml_diff>
--- a/doc/Service for android.docx
+++ b/doc/Service for android.docx
@@ -86,7 +86,13 @@
     </w:p>
     <w:p>
       <w:r>
-        <w:t>http://localhost:8080/mealplanner/app/login?loginName=minxin&amp;password=12</w:t>
+        <w:t>http://localhost:</w:t>
+      </w:r>
+      <w:r>
+        <w:t>8089</w:t>
+      </w:r>
+      <w:r>
+        <w:t>/mealplanner/app/login?loginName=minxin&amp;password=12</w:t>
       </w:r>
       <w:r>
         <w:rPr>
@@ -117,7 +123,13 @@
     </w:p>
     <w:p>
       <w:r>
-        <w:t>http://localhost:8080/mealplanner/app/register?username=11&amp;phonenum=11&amp;email=11&amp;password=11</w:t>
+        <w:t>http://localhost:</w:t>
+      </w:r>
+      <w:r>
+        <w:t>8089</w:t>
+      </w:r>
+      <w:r>
+        <w:t>/mealplanner/app/register?username=11&amp;phonenum=11&amp;email=11&amp;password=11</w:t>
       </w:r>
     </w:p>
     <w:p>
@@ -142,7 +154,13 @@
     </w:p>
     <w:p>
       <w:r>
-        <w:t>http://localhost:8080/mealplanner/app/userInfo?userId=1</w:t>
+        <w:t>http://localhost:</w:t>
+      </w:r>
+      <w:r>
+        <w:t>8089</w:t>
+      </w:r>
+      <w:r>
+        <w:t>/mealplanner/app/userInfo?userId=1</w:t>
       </w:r>
     </w:p>
     <w:p>
@@ -207,7 +225,13 @@
     </w:p>
     <w:p>
       <w:r>
-        <w:t>http://localhost:8080/mealplanner/app/friend/getAllFriends?userId=1</w:t>
+        <w:t>http://localhost:</w:t>
+      </w:r>
+      <w:r>
+        <w:t>8089</w:t>
+      </w:r>
+      <w:r>
+        <w:t>/mealplanner/app/friend/getAllFriends?userId=1</w:t>
       </w:r>
     </w:p>
     <w:p>
@@ -248,7 +272,13 @@
     </w:p>
     <w:p>
       <w:r>
-        <w:t>http://localhost:8080/mealplanner/app/friend/getFriendsRequest?userId=6</w:t>
+        <w:t>http://localhost:</w:t>
+      </w:r>
+      <w:r>
+        <w:t>8089</w:t>
+      </w:r>
+      <w:r>
+        <w:t>/mealplanner/app/friend/getFriendsRequest?userId=6</w:t>
       </w:r>
     </w:p>
     <w:p>
@@ -298,7 +328,13 @@
     </w:p>
     <w:p>
       <w:r>
-        <w:t>http://localhost:8080/mealplanner/app/friend/addFriendsRequest?userId=5&amp;friendId=6</w:t>
+        <w:t>http://localhost:</w:t>
+      </w:r>
+      <w:r>
+        <w:t>8089</w:t>
+      </w:r>
+      <w:r>
+        <w:t>/mealplanner/app/friend/addFriendsRequest?userId=5&amp;friendId=6</w:t>
       </w:r>
     </w:p>
     <w:p>
@@ -348,7 +384,13 @@
     </w:p>
     <w:p>
       <w:r>
-        <w:t>http://localhost:8080/mealplanner/app/friend/acceptFriendsRequest?userId=6&amp;friendId=5</w:t>
+        <w:t>http://localhost:</w:t>
+      </w:r>
+      <w:r>
+        <w:t>8089</w:t>
+      </w:r>
+      <w:r>
+        <w:t>/mealplanner/app/friend/acceptFriendsRequest?userId=6&amp;friendId=5</w:t>
       </w:r>
     </w:p>
     <w:p>
@@ -398,7 +440,13 @@
     </w:p>
     <w:p>
       <w:r>
-        <w:t xml:space="preserve">http://localhost:8080/mealplanner/app/friend/ </w:t>
+        <w:t>http://localhost:</w:t>
+      </w:r>
+      <w:r>
+        <w:t>8089</w:t>
+      </w:r>
+      <w:r>
+        <w:t xml:space="preserve">/mealplanner/app/friend/ </w:t>
       </w:r>
       <w:proofErr w:type="spellStart"/>
       <w:r>
@@ -476,7 +524,13 @@
     </w:p>
     <w:p>
       <w:r>
-        <w:t>http://localhost:8080/mealplanner/app/rest/getRest?restId=1</w:t>
+        <w:t>http://localhost:</w:t>
+      </w:r>
+      <w:r>
+        <w:t>8089</w:t>
+      </w:r>
+      <w:r>
+        <w:t>/mealplanner/app/rest/getRest?restId=1</w:t>
       </w:r>
     </w:p>
     <w:p>
@@ -501,7 +555,13 @@
     </w:p>
     <w:p>
       <w:r>
-        <w:t>http://localhost:8080/mealplanner/app/rest/getRestWithMenu?restId=1</w:t>
+        <w:t>http://localhost:</w:t>
+      </w:r>
+      <w:r>
+        <w:t>8089</w:t>
+      </w:r>
+      <w:r>
+        <w:t>/mealplanner/app/rest/getRestWithMenu?restId=1</w:t>
       </w:r>
     </w:p>
     <w:p>
@@ -547,7 +607,13 @@
     </w:p>
     <w:p>
       <w:r>
-        <w:t>http://localhost:8080/mealplanner/app/rest/getAllRest</w:t>
+        <w:t>http://localhost:</w:t>
+      </w:r>
+      <w:r>
+        <w:t>8089</w:t>
+      </w:r>
+      <w:r>
+        <w:t>/mealplanner/app/rest/getAllRest</w:t>
       </w:r>
     </w:p>
     <w:p>
@@ -641,7 +707,13 @@
     </w:p>
     <w:p>
       <w:r>
-        <w:t>http://localhost:8080/mealplanner/app/rest/getSeveralRestWithMenu?start=0&amp;end=1</w:t>
+        <w:t>http://localhost:</w:t>
+      </w:r>
+      <w:r>
+        <w:t>8089</w:t>
+      </w:r>
+      <w:r>
+        <w:t>/mealplanner/app/rest/getSeveralRestWithMenu?start=0&amp;end=1</w:t>
       </w:r>
     </w:p>
     <w:p>
@@ -687,7 +759,13 @@
     </w:p>
     <w:p>
       <w:r>
-        <w:t>http://localhost:8080/mealplanner/app/rest/getRestWithMenuByName?restName=</w:t>
+        <w:t>http://localhost:</w:t>
+      </w:r>
+      <w:r>
+        <w:t>8089</w:t>
+      </w:r>
+      <w:r>
+        <w:t>/mealplanner/app/rest/getRestWithMenuByName?restName=</w:t>
       </w:r>
       <w:r>
         <w:rPr>
@@ -718,7 +796,13 @@
     </w:p>
     <w:p>
       <w:r>
-        <w:t>http://localhost:8080/mealplanner/app/rest/searchByName?restName=</w:t>
+        <w:t>http://localhost:</w:t>
+      </w:r>
+      <w:r>
+        <w:t>8089</w:t>
+      </w:r>
+      <w:r>
+        <w:t>/mealplanner/app/rest/searchByName?restName=</w:t>
       </w:r>
       <w:r>
         <w:rPr>
@@ -773,7 +857,13 @@
     </w:p>
     <w:p>
       <w:r>
-        <w:t>http://localhost:8080/mealplanner/app/menu/getMenuByRestId?restId=1</w:t>
+        <w:t>http://localhost:</w:t>
+      </w:r>
+      <w:r>
+        <w:t>8089</w:t>
+      </w:r>
+      <w:r>
+        <w:t>/mealplanner/app/menu/getMenuByRestId?restId=1</w:t>
       </w:r>
     </w:p>
     <w:p>
@@ -798,7 +888,13 @@
     </w:p>
     <w:p>
       <w:r>
-        <w:t>http://localhost:8080/mealplanner/app/menu/getMenuByFoodType?foodTypeId=1</w:t>
+        <w:t>http://localhost:</w:t>
+      </w:r>
+      <w:r>
+        <w:t>8089</w:t>
+      </w:r>
+      <w:r>
+        <w:t>/mealplanner/app/menu/getMenuByFoodType?foodTypeId=1</w:t>
       </w:r>
     </w:p>
     <w:p>
@@ -824,7 +920,13 @@
     </w:p>
     <w:p>
       <w:r>
-        <w:t>http://localhost:8080/mealplanner/app/menu/getAllFoodType</w:t>
+        <w:t>http://localhost:</w:t>
+      </w:r>
+      <w:r>
+        <w:t>8089</w:t>
+      </w:r>
+      <w:r>
+        <w:t>/mealplanner/app/menu/getAllFoodType</w:t>
       </w:r>
     </w:p>
     <w:p>
@@ -882,7 +984,13 @@
     </w:p>
     <w:p>
       <w:r>
-        <w:t>http://localhost:8080/mealplanner/app/meal/createMeal?restId=1&amp;datetime=2010-10-1&amp;userId=1&amp;friendIds=2,3</w:t>
+        <w:t>http://localhost:</w:t>
+      </w:r>
+      <w:r>
+        <w:t>8089</w:t>
+      </w:r>
+      <w:r>
+        <w:t>/mealplanner/app/meal/createMeal?restId=1&amp;datetime=2010-10-1&amp;userId=1&amp;friendIds=2,3</w:t>
       </w:r>
     </w:p>
     <w:p>
@@ -1020,7 +1128,13 @@
     </w:p>
     <w:p>
       <w:r>
-        <w:t>http://localhost:8080/mealplanner/app/meal/getMealInfo?userId=1</w:t>
+        <w:t>http://localhost:</w:t>
+      </w:r>
+      <w:r>
+        <w:t>8089</w:t>
+      </w:r>
+      <w:r>
+        <w:t>/mealplanner/app/meal/getMealInfo?userId=1</w:t>
       </w:r>
     </w:p>
     <w:p>
@@ -1123,7 +1237,13 @@
     </w:p>
     <w:p>
       <w:r>
-        <w:t>http://localhost:8080/mealplanner/app/meal/getMealInfo?userId=1&amp;status=0</w:t>
+        <w:t>http://localhost:</w:t>
+      </w:r>
+      <w:r>
+        <w:t>8089</w:t>
+      </w:r>
+      <w:r>
+        <w:t>/mealplanner/app/meal/getMealInfo?userId=1&amp;status=0</w:t>
       </w:r>
     </w:p>
     <w:p>
@@ -1241,7 +1361,13 @@
     </w:p>
     <w:p>
       <w:r>
-        <w:t>http://localhost:8080/mealplanner/app/meal/getMealRequest?userId=4&amp;status=0</w:t>
+        <w:t>http://localhost:</w:t>
+      </w:r>
+      <w:r>
+        <w:t>8089</w:t>
+      </w:r>
+      <w:r>
+        <w:t>/mealplanner/app/meal/getMealRequest?userId=4&amp;status=0</w:t>
       </w:r>
     </w:p>
     <w:p>
@@ -1356,7 +1482,13 @@
     </w:p>
     <w:p>
       <w:r>
-        <w:t>http://localhost:8080/mealplanner/app/meal/getMealRequest?userId=4</w:t>
+        <w:t>http://localhost:</w:t>
+      </w:r>
+      <w:r>
+        <w:t>8089</w:t>
+      </w:r>
+      <w:r>
+        <w:t>/mealplanner/app/meal/getMealRequest?userId=4</w:t>
       </w:r>
     </w:p>
     <w:p>
@@ -1399,7 +1531,13 @@
     </w:p>
     <w:p>
       <w:r>
-        <w:t>http://localhost:8080/mealplanner/app/meal/acceptMeal?userId=3&amp;mealId=1</w:t>
+        <w:t>http://localhost:</w:t>
+      </w:r>
+      <w:r>
+        <w:t>8089</w:t>
+      </w:r>
+      <w:r>
+        <w:t>/mealplanner/app/meal/acceptMeal?userId=3&amp;mealId=1</w:t>
       </w:r>
     </w:p>
     <w:p>
@@ -1442,7 +1580,13 @@
     </w:p>
     <w:p>
       <w:r>
-        <w:t xml:space="preserve">http://localhost:8080/mealplanner/app/meal/ </w:t>
+        <w:t>http://localhost:</w:t>
+      </w:r>
+      <w:r>
+        <w:t>8089</w:t>
+      </w:r>
+      <w:r>
+        <w:t xml:space="preserve">/mealplanner/app/meal/ </w:t>
       </w:r>
       <w:proofErr w:type="spellStart"/>
       <w:r>
@@ -1501,7 +1645,13 @@
     </w:p>
     <w:p>
       <w:r>
-        <w:t>http://localhost:8080/mealplanner/app/meal/mealDetail?mealId=2</w:t>
+        <w:t>http://localhost:</w:t>
+      </w:r>
+      <w:r>
+        <w:t>8089</w:t>
+      </w:r>
+      <w:r>
+        <w:t>/mealplanner/app/meal/mealDetail?mealId=2</w:t>
       </w:r>
     </w:p>
     <w:p>
@@ -1553,7 +1703,19 @@
         <w:rPr>
           <w:rFonts w:hint="eastAsia"/>
         </w:rPr>
-        <w:t>http://localhost:8080/mealplanner/app/order/getOrderByUser?userId=2</w:t>
+        <w:t>http://localhost:</w:t>
+      </w:r>
+      <w:r>
+        <w:rPr>
+          <w:rFonts w:hint="eastAsia"/>
+        </w:rPr>
+        <w:t>8089</w:t>
+      </w:r>
+      <w:r>
+        <w:rPr>
+          <w:rFonts w:hint="eastAsia"/>
+        </w:rPr>
+        <w:t>/mealplanner/app/order/getOrderByUser?userId=2</w:t>
       </w:r>
     </w:p>
     <w:p>
@@ -1656,7 +1818,19 @@
         <w:rPr>
           <w:rFonts w:hint="eastAsia"/>
         </w:rPr>
-        <w:t>http://localhost:8080/mealplanner/app/order/getOrderByUser?userId=2&amp;status=0</w:t>
+        <w:t>http://localhost:</w:t>
+      </w:r>
+      <w:r>
+        <w:rPr>
+          <w:rFonts w:hint="eastAsia"/>
+        </w:rPr>
+        <w:t>8089</w:t>
+      </w:r>
+      <w:r>
+        <w:rPr>
+          <w:rFonts w:hint="eastAsia"/>
+        </w:rPr>
+        <w:t>/mealplanner/app/order/getOrderByUser?userId=2&amp;status=0</w:t>
       </w:r>
     </w:p>
     <w:p>
@@ -1730,7 +1904,13 @@
         <w:ind w:left="120" w:hangingChars="50" w:hanging="120"/>
       </w:pPr>
       <w:r>
-        <w:t>http://localhost:8080/mealplanner/app/order/createOrder?use</w:t>
+        <w:t>http://localhost:</w:t>
+      </w:r>
+      <w:r>
+        <w:t>8089</w:t>
+      </w:r>
+      <w:r>
+        <w:t>/mealplanner/app/order/createOrder?use</w:t>
       </w:r>
       <w:r>
         <w:t>rId=5&amp;restId=1&amp;</w:t>
@@ -1741,6 +1921,22 @@
         </w:rPr>
         <w:t xml:space="preserve"> </w:t>
       </w:r>
+      <w:proofErr w:type="spellStart"/>
+      <w:r>
+        <w:rPr>
+          <w:rFonts w:hint="eastAsia"/>
+        </w:rPr>
+        <w:t>mealId</w:t>
+      </w:r>
+      <w:proofErr w:type="spellEnd"/>
+      <w:r>
+        <w:rPr>
+          <w:rFonts w:hint="eastAsia"/>
+        </w:rPr>
+        <w:t>=1 &amp;</w:t>
+      </w:r>
+      <w:bookmarkStart w:id="0" w:name="_GoBack"/>
+      <w:bookmarkEnd w:id="0"/>
       <w:r>
         <w:t>date=2014-5-</w:t>
       </w:r>
@@ -1751,15 +1947,7 @@
         <w:t xml:space="preserve">20 </w:t>
       </w:r>
       <w:r>
-        <w:t>17:34:20&amp;peopleNum=3&amp;menuIds=1</w:t>
-      </w:r>
-      <w:proofErr w:type="gramStart"/>
-      <w:r>
-        <w:t>,2,3</w:t>
-      </w:r>
-      <w:proofErr w:type="gramEnd"/>
-      <w:r>
-        <w:t>&amp;phoneNum=12345</w:t>
+        <w:t>17:34:20&amp;peopleNum=3&amp;menuIds=1,2,3&amp;phoneNum=12345</w:t>
       </w:r>
     </w:p>
     <w:p>
@@ -1787,7 +1975,19 @@
         <w:rPr>
           <w:rFonts w:hint="eastAsia"/>
         </w:rPr>
-        <w:t>http://localhost:8080/mealplanner/app/order/cancleByUser?userId=3&amp;orderId=2</w:t>
+        <w:t>http://localhost:</w:t>
+      </w:r>
+      <w:r>
+        <w:rPr>
+          <w:rFonts w:hint="eastAsia"/>
+        </w:rPr>
+        <w:t>8089</w:t>
+      </w:r>
+      <w:r>
+        <w:rPr>
+          <w:rFonts w:hint="eastAsia"/>
+        </w:rPr>
+        <w:t>/mealplanner/app/order/cancleByUser?userId=3&amp;orderId=2</w:t>
       </w:r>
     </w:p>
     <w:p>
@@ -1837,7 +2037,13 @@
     </w:p>
     <w:p>
       <w:r>
-        <w:t>http://localhost:8080/mealplanner/app/seq/insertSeq?restId=3&amp;userId=1&amp;peopleNum=6</w:t>
+        <w:t>http://localhost:</w:t>
+      </w:r>
+      <w:r>
+        <w:t>8089</w:t>
+      </w:r>
+      <w:r>
+        <w:t>/mealplanner/app/seq/insertSeq?restId=3&amp;userId=1&amp;peopleNum=6</w:t>
       </w:r>
     </w:p>
     <w:p>
@@ -1862,16 +2068,16 @@
     </w:p>
     <w:p>
       <w:r>
-        <w:t>http://localhost:8080/mealplanner/app/seq/cancle?userId=2&amp;seqId=20</w:t>
-      </w:r>
-    </w:p>
-    <w:p>
-      <w:pPr>
-        <w:rPr>
-          <w:rFonts w:hint="eastAsia"/>
-        </w:rPr>
-      </w:pPr>
-    </w:p>
+        <w:t>http://localhost:</w:t>
+      </w:r>
+      <w:r>
+        <w:t>8089</w:t>
+      </w:r>
+      <w:r>
+        <w:t>/mealplanner/app/seq/cancle?userId=2&amp;seqId=20</w:t>
+      </w:r>
+    </w:p>
+    <w:p/>
     <w:p>
       <w:pPr>
         <w:pStyle w:val="a3"/>
@@ -1881,7 +2087,6 @@
         </w:numPr>
         <w:ind w:firstLineChars="0"/>
         <w:rPr>
-          <w:rFonts w:hint="eastAsia"/>
           <w:b/>
           <w:color w:val="00B050"/>
           <w:sz w:val="28"/>
@@ -1906,11 +2111,9 @@
         </w:numPr>
         <w:ind w:firstLineChars="0"/>
         <w:rPr>
-          <w:rFonts w:hint="eastAsia"/>
-          <w:b/>
-        </w:rPr>
-      </w:pPr>
-      <w:bookmarkStart w:id="0" w:name="_GoBack"/>
+          <w:b/>
+        </w:rPr>
+      </w:pPr>
       <w:r>
         <w:rPr>
           <w:rFonts w:hint="eastAsia"/>
@@ -1919,15 +2122,15 @@
         <w:t>手机用户账号绑定到百度账号</w:t>
       </w:r>
     </w:p>
-    <w:bookmarkEnd w:id="0"/>
-    <w:p>
-      <w:pPr>
-        <w:rPr>
-          <w:rFonts w:hint="eastAsia"/>
-        </w:rPr>
-      </w:pPr>
-      <w:r>
-        <w:t>http://localhost:8080/mealplanner/app/userBinding?userId=2&amp;baiduUserId=924401985&amp;channelId=4236885180925384783</w:t>
+    <w:p>
+      <w:r>
+        <w:t>http://localhost:</w:t>
+      </w:r>
+      <w:r>
+        <w:t>8089</w:t>
+      </w:r>
+      <w:r>
+        <w:t>/mealplanner/app/userBinding?userId=2&amp;baiduUserId=924401985&amp;channelId=4236885180925384783</w:t>
       </w:r>
     </w:p>
     <w:p>

</xml_diff>

<commit_message>
Add latitude and longitude into restInfo
</commit_message>
<xml_diff>
--- a/doc/Service for android.docx
+++ b/doc/Service for android.docx
@@ -325,8 +325,6 @@
         </w:rPr>
         <w:t>为好友</w:t>
       </w:r>
-      <w:bookmarkStart w:id="0" w:name="_GoBack"/>
-      <w:bookmarkEnd w:id="0"/>
     </w:p>
     <w:p>
       <w:r>
@@ -825,6 +823,11 @@
       </w:r>
     </w:p>
     <w:p>
+      <w:pPr>
+        <w:rPr>
+          <w:rFonts w:hint="eastAsia"/>
+        </w:rPr>
+      </w:pPr>
       <w:r>
         <w:t>http://localhost:</w:t>
       </w:r>
@@ -839,6 +842,213 @@
           <w:rFonts w:hint="eastAsia"/>
         </w:rPr>
         <w:t>阿里食府</w:t>
+      </w:r>
+    </w:p>
+    <w:p>
+      <w:pPr>
+        <w:pStyle w:val="a3"/>
+        <w:numPr>
+          <w:ilvl w:val="0"/>
+          <w:numId w:val="6"/>
+        </w:numPr>
+        <w:ind w:firstLineChars="0"/>
+        <w:rPr>
+          <w:rFonts w:hint="eastAsia"/>
+          <w:b/>
+        </w:rPr>
+      </w:pPr>
+      <w:r>
+        <w:rPr>
+          <w:rFonts w:hint="eastAsia"/>
+          <w:b/>
+        </w:rPr>
+        <w:t>通过餐厅的名称列表</w:t>
+      </w:r>
+      <w:r>
+        <w:rPr>
+          <w:rFonts w:hint="eastAsia"/>
+          <w:b/>
+        </w:rPr>
+        <w:t>(</w:t>
+      </w:r>
+      <w:r>
+        <w:rPr>
+          <w:rFonts w:hint="eastAsia"/>
+          <w:b/>
+        </w:rPr>
+        <w:t>用英文逗号分隔</w:t>
+      </w:r>
+      <w:r>
+        <w:rPr>
+          <w:rFonts w:hint="eastAsia"/>
+          <w:b/>
+        </w:rPr>
+        <w:t>)</w:t>
+      </w:r>
+      <w:r>
+        <w:rPr>
+          <w:rFonts w:hint="eastAsia"/>
+          <w:b/>
+        </w:rPr>
+        <w:t>获取餐厅基本信息</w:t>
+      </w:r>
+      <w:r>
+        <w:rPr>
+          <w:rFonts w:hint="eastAsia"/>
+          <w:b/>
+        </w:rPr>
+        <w:t>(</w:t>
+      </w:r>
+      <w:proofErr w:type="spellStart"/>
+      <w:r>
+        <w:rPr>
+          <w:rFonts w:hint="eastAsia"/>
+          <w:b/>
+        </w:rPr>
+        <w:t>restId</w:t>
+      </w:r>
+      <w:proofErr w:type="spellEnd"/>
+      <w:r>
+        <w:rPr>
+          <w:rFonts w:hint="eastAsia"/>
+          <w:b/>
+        </w:rPr>
+        <w:t xml:space="preserve">, </w:t>
+      </w:r>
+      <w:proofErr w:type="spellStart"/>
+      <w:r>
+        <w:rPr>
+          <w:rFonts w:hint="eastAsia"/>
+          <w:b/>
+        </w:rPr>
+        <w:t>restName</w:t>
+      </w:r>
+      <w:proofErr w:type="spellEnd"/>
+      <w:r>
+        <w:rPr>
+          <w:rFonts w:hint="eastAsia"/>
+          <w:b/>
+        </w:rPr>
+        <w:t xml:space="preserve">, </w:t>
+      </w:r>
+      <w:r>
+        <w:rPr>
+          <w:b/>
+        </w:rPr>
+        <w:t>longitude</w:t>
+      </w:r>
+      <w:r>
+        <w:rPr>
+          <w:rFonts w:hint="eastAsia"/>
+          <w:b/>
+        </w:rPr>
+        <w:t xml:space="preserve">, </w:t>
+      </w:r>
+      <w:r>
+        <w:rPr>
+          <w:b/>
+        </w:rPr>
+        <w:t>latitude</w:t>
+      </w:r>
+      <w:r>
+        <w:rPr>
+          <w:rFonts w:hint="eastAsia"/>
+          <w:b/>
+        </w:rPr>
+        <w:t>)</w:t>
+      </w:r>
+    </w:p>
+    <w:p>
+      <w:pPr>
+        <w:rPr>
+          <w:rFonts w:hint="eastAsia"/>
+        </w:rPr>
+      </w:pPr>
+      <w:r>
+        <w:t>http://localhost:8090/mealplanner/app/rest/getRestInfoForMaps?restNames=</w:t>
+      </w:r>
+      <w:r>
+        <w:rPr>
+          <w:rFonts w:hint="eastAsia"/>
+        </w:rPr>
+        <w:t>阿里食府</w:t>
+      </w:r>
+      <w:r>
+        <w:rPr>
+          <w:rFonts w:hint="eastAsia"/>
+        </w:rPr>
+        <w:t>,</w:t>
+      </w:r>
+      <w:r>
+        <w:rPr>
+          <w:rFonts w:hint="eastAsia"/>
+        </w:rPr>
+        <w:t>西贝</w:t>
+      </w:r>
+    </w:p>
+    <w:p>
+      <w:pPr>
+        <w:pStyle w:val="a3"/>
+        <w:numPr>
+          <w:ilvl w:val="0"/>
+          <w:numId w:val="6"/>
+        </w:numPr>
+        <w:ind w:firstLineChars="0"/>
+        <w:rPr>
+          <w:rFonts w:hint="eastAsia"/>
+          <w:b/>
+        </w:rPr>
+      </w:pPr>
+      <w:r>
+        <w:rPr>
+          <w:rFonts w:hint="eastAsia"/>
+          <w:b/>
+        </w:rPr>
+        <w:t>根据地图获取的信息向数据库中插入相应的经纬度</w:t>
+      </w:r>
+    </w:p>
+    <w:p>
+      <w:r>
+        <w:t>http://localhost:8090/mealplanner/app/rest/insertRestByMap?restName=</w:t>
+      </w:r>
+      <w:r>
+        <w:rPr>
+          <w:rFonts w:hint="eastAsia"/>
+        </w:rPr>
+        <w:t>呷哺呷哺</w:t>
+      </w:r>
+      <w:r>
+        <w:t>&amp;</w:t>
+      </w:r>
+      <w:proofErr w:type="spellStart"/>
+      <w:r>
+        <w:t>restAddress</w:t>
+      </w:r>
+      <w:proofErr w:type="spellEnd"/>
+      <w:r>
+        <w:t>=</w:t>
+      </w:r>
+      <w:r>
+        <w:rPr>
+          <w:rFonts w:hint="eastAsia"/>
+        </w:rPr>
+        <w:t>四道口</w:t>
+      </w:r>
+      <w:r>
+        <w:t>&amp;</w:t>
+      </w:r>
+      <w:proofErr w:type="spellStart"/>
+      <w:r>
+        <w:t>restT</w:t>
+      </w:r>
+      <w:bookmarkStart w:id="0" w:name="_GoBack"/>
+      <w:bookmarkEnd w:id="0"/>
+      <w:r>
+        <w:t>ype</w:t>
+      </w:r>
+      <w:proofErr w:type="spellEnd"/>
+      <w:r>
+        <w:t>=4&amp;longitude=116.34615800000006&amp;latitude=39.95815</w:t>
       </w:r>
     </w:p>
     <w:p>
@@ -862,6 +1072,7 @@
           <w:color w:val="00B050"/>
           <w:sz w:val="28"/>
         </w:rPr>
+        <w:lastRenderedPageBreak/>
         <w:t>菜单相关</w:t>
       </w:r>
     </w:p>
@@ -944,7 +1155,6 @@
           <w:rFonts w:hint="eastAsia"/>
           <w:b/>
         </w:rPr>
-        <w:lastRenderedPageBreak/>
         <w:t>获取所有的菜品类型</w:t>
       </w:r>
     </w:p>
@@ -1934,6 +2144,7 @@
         <w:ind w:left="120" w:hangingChars="50" w:hanging="120"/>
       </w:pPr>
       <w:r>
+        <w:lastRenderedPageBreak/>
         <w:t>http://localhost:</w:t>
       </w:r>
       <w:r>
@@ -2067,7 +2278,6 @@
           <w:rFonts w:hint="eastAsia"/>
           <w:b/>
         </w:rPr>
-        <w:lastRenderedPageBreak/>
         <w:t>创建排队：</w:t>
       </w:r>
     </w:p>

</xml_diff>

<commit_message>
Add request handle status in getMealRequest
</commit_message>
<xml_diff>
--- a/doc/Service for android.docx
+++ b/doc/Service for android.docx
@@ -823,11 +823,6 @@
       </w:r>
     </w:p>
     <w:p>
-      <w:pPr>
-        <w:rPr>
-          <w:rFonts w:hint="eastAsia"/>
-        </w:rPr>
-      </w:pPr>
       <w:r>
         <w:t>http://localhost:</w:t>
       </w:r>
@@ -853,7 +848,6 @@
         </w:numPr>
         <w:ind w:firstLineChars="0"/>
         <w:rPr>
-          <w:rFonts w:hint="eastAsia"/>
           <w:b/>
         </w:rPr>
       </w:pPr>
@@ -959,11 +953,6 @@
       </w:r>
     </w:p>
     <w:p>
-      <w:pPr>
-        <w:rPr>
-          <w:rFonts w:hint="eastAsia"/>
-        </w:rPr>
-      </w:pPr>
       <w:r>
         <w:t>http://localhost:8090/mealplanner/app/rest/getRestInfoForMaps?restNames=</w:t>
       </w:r>
@@ -995,7 +984,6 @@
         </w:numPr>
         <w:ind w:firstLineChars="0"/>
         <w:rPr>
-          <w:rFonts w:hint="eastAsia"/>
           <w:b/>
         </w:rPr>
       </w:pPr>
@@ -1039,12 +1027,7 @@
       </w:r>
       <w:proofErr w:type="spellStart"/>
       <w:r>
-        <w:t>restT</w:t>
-      </w:r>
-      <w:bookmarkStart w:id="0" w:name="_GoBack"/>
-      <w:bookmarkEnd w:id="0"/>
-      <w:r>
-        <w:t>ype</w:t>
+        <w:t>restType</w:t>
       </w:r>
       <w:proofErr w:type="spellEnd"/>
       <w:r>
@@ -2323,7 +2306,37 @@
         <w:t>/mealplanner/app/seq/cancle?userId=2&amp;seqId=20</w:t>
       </w:r>
     </w:p>
-    <w:p/>
+    <w:p>
+      <w:pPr>
+        <w:pStyle w:val="a3"/>
+        <w:numPr>
+          <w:ilvl w:val="0"/>
+          <w:numId w:val="9"/>
+        </w:numPr>
+        <w:ind w:firstLineChars="0"/>
+        <w:rPr>
+          <w:rFonts w:hint="eastAsia"/>
+          <w:b/>
+        </w:rPr>
+      </w:pPr>
+      <w:r>
+        <w:rPr>
+          <w:rFonts w:hint="eastAsia"/>
+          <w:b/>
+        </w:rPr>
+        <w:t>获取排队详情</w:t>
+      </w:r>
+    </w:p>
+    <w:p>
+      <w:pPr>
+        <w:rPr>
+          <w:b/>
+        </w:rPr>
+      </w:pPr>
+      <w:r>
+        <w:t>http://localhost:8090/mealplanner/app/seq/getSeqInfo?seqId=1</w:t>
+      </w:r>
+    </w:p>
     <w:p>
       <w:pPr>
         <w:pStyle w:val="a3"/>
@@ -2347,6 +2360,8 @@
         </w:rPr>
         <w:t>推送相关</w:t>
       </w:r>
+      <w:bookmarkStart w:id="0" w:name="_GoBack"/>
+      <w:bookmarkEnd w:id="0"/>
     </w:p>
     <w:p>
       <w:pPr>
@@ -2387,8 +2402,162 @@
           <w:numId w:val="11"/>
         </w:numPr>
         <w:ind w:firstLineChars="0"/>
-      </w:pPr>
-    </w:p>
+        <w:rPr>
+          <w:rFonts w:hint="eastAsia"/>
+          <w:b/>
+        </w:rPr>
+      </w:pPr>
+      <w:r>
+        <w:rPr>
+          <w:rFonts w:hint="eastAsia"/>
+          <w:b/>
+        </w:rPr>
+        <w:t>消息提醒</w:t>
+      </w:r>
+      <w:r>
+        <w:rPr>
+          <w:rFonts w:hint="eastAsia"/>
+          <w:b/>
+        </w:rPr>
+        <w:t>Title</w:t>
+      </w:r>
+    </w:p>
+    <w:p>
+      <w:pPr>
+        <w:rPr>
+          <w:rFonts w:hint="eastAsia"/>
+        </w:rPr>
+      </w:pPr>
+      <w:r>
+        <w:rPr>
+          <w:rFonts w:hint="eastAsia"/>
+          <w:b/>
+        </w:rPr>
+        <w:t>饭局邀请</w:t>
+      </w:r>
+      <w:r>
+        <w:rPr>
+          <w:rFonts w:hint="eastAsia"/>
+        </w:rPr>
+        <w:t>Meal Invitation</w:t>
+      </w:r>
+    </w:p>
+    <w:p>
+      <w:pPr>
+        <w:rPr>
+          <w:rFonts w:hint="eastAsia"/>
+        </w:rPr>
+      </w:pPr>
+      <w:r>
+        <w:rPr>
+          <w:rFonts w:hint="eastAsia"/>
+          <w:b/>
+        </w:rPr>
+        <w:t>饭局邀请反馈</w:t>
+      </w:r>
+      <w:r>
+        <w:rPr>
+          <w:rFonts w:hint="eastAsia"/>
+        </w:rPr>
+        <w:t>Invitation feedback</w:t>
+      </w:r>
+    </w:p>
+    <w:p>
+      <w:pPr>
+        <w:rPr>
+          <w:rFonts w:hint="eastAsia"/>
+        </w:rPr>
+      </w:pPr>
+      <w:r>
+        <w:rPr>
+          <w:rFonts w:hint="eastAsia"/>
+          <w:b/>
+        </w:rPr>
+        <w:t>订单确认</w:t>
+      </w:r>
+      <w:r>
+        <w:rPr>
+          <w:rFonts w:hint="eastAsia"/>
+        </w:rPr>
+        <w:t>Order confirmed</w:t>
+      </w:r>
+    </w:p>
+    <w:p>
+      <w:pPr>
+        <w:rPr>
+          <w:rFonts w:hint="eastAsia"/>
+        </w:rPr>
+      </w:pPr>
+      <w:r>
+        <w:rPr>
+          <w:rFonts w:hint="eastAsia"/>
+          <w:b/>
+        </w:rPr>
+        <w:t>取消排队</w:t>
+      </w:r>
+      <w:r>
+        <w:rPr>
+          <w:rFonts w:hint="eastAsia"/>
+        </w:rPr>
+        <w:t xml:space="preserve">Sequence </w:t>
+      </w:r>
+      <w:proofErr w:type="spellStart"/>
+      <w:r>
+        <w:rPr>
+          <w:rFonts w:hint="eastAsia"/>
+        </w:rPr>
+        <w:t>cancled</w:t>
+      </w:r>
+      <w:proofErr w:type="spellEnd"/>
+    </w:p>
+    <w:p>
+      <w:pPr>
+        <w:rPr>
+          <w:rFonts w:hint="eastAsia"/>
+        </w:rPr>
+      </w:pPr>
+      <w:r>
+        <w:rPr>
+          <w:rFonts w:hint="eastAsia"/>
+          <w:b/>
+        </w:rPr>
+        <w:t>还有两队的时候提醒</w:t>
+      </w:r>
+      <w:r>
+        <w:rPr>
+          <w:rFonts w:hint="eastAsia"/>
+        </w:rPr>
+        <w:t>Eating time coming</w:t>
+      </w:r>
+    </w:p>
+    <w:p>
+      <w:pPr>
+        <w:rPr>
+          <w:rFonts w:hint="eastAsia"/>
+        </w:rPr>
+      </w:pPr>
+      <w:r>
+        <w:rPr>
+          <w:rFonts w:hint="eastAsia"/>
+          <w:b/>
+        </w:rPr>
+        <w:t>到排队的时候提醒</w:t>
+      </w:r>
+      <w:r>
+        <w:rPr>
+          <w:rFonts w:hint="eastAsia"/>
+        </w:rPr>
+        <w:t>Eating time</w:t>
+      </w:r>
+    </w:p>
+    <w:p>
+      <w:pPr>
+        <w:rPr>
+          <w:rFonts w:hint="eastAsia"/>
+        </w:rPr>
+      </w:pPr>
+    </w:p>
+    <w:p/>
     <w:p>
       <w:proofErr w:type="spellStart"/>
       <w:r>

</xml_diff>

<commit_message>
Delete push of cancleSeq
</commit_message>
<xml_diff>
--- a/doc/Service for android.docx
+++ b/doc/Service for android.docx
@@ -2315,7 +2315,6 @@
         </w:numPr>
         <w:ind w:firstLineChars="0"/>
         <w:rPr>
-          <w:rFonts w:hint="eastAsia"/>
           <w:b/>
         </w:rPr>
       </w:pPr>
@@ -2360,8 +2359,6 @@
         </w:rPr>
         <w:t>推送相关</w:t>
       </w:r>
-      <w:bookmarkStart w:id="0" w:name="_GoBack"/>
-      <w:bookmarkEnd w:id="0"/>
     </w:p>
     <w:p>
       <w:pPr>
@@ -2403,7 +2400,6 @@
         </w:numPr>
         <w:ind w:firstLineChars="0"/>
         <w:rPr>
-          <w:rFonts w:hint="eastAsia"/>
           <w:b/>
         </w:rPr>
       </w:pPr>
@@ -2423,11 +2419,6 @@
       </w:r>
     </w:p>
     <w:p>
-      <w:pPr>
-        <w:rPr>
-          <w:rFonts w:hint="eastAsia"/>
-        </w:rPr>
-      </w:pPr>
       <w:r>
         <w:rPr>
           <w:rFonts w:hint="eastAsia"/>
@@ -2443,11 +2434,6 @@
       </w:r>
     </w:p>
     <w:p>
-      <w:pPr>
-        <w:rPr>
-          <w:rFonts w:hint="eastAsia"/>
-        </w:rPr>
-      </w:pPr>
       <w:r>
         <w:rPr>
           <w:rFonts w:hint="eastAsia"/>
@@ -2463,11 +2449,6 @@
       </w:r>
     </w:p>
     <w:p>
-      <w:pPr>
-        <w:rPr>
-          <w:rFonts w:hint="eastAsia"/>
-        </w:rPr>
-      </w:pPr>
       <w:r>
         <w:rPr>
           <w:rFonts w:hint="eastAsia"/>
@@ -2483,39 +2464,8 @@
       </w:r>
     </w:p>
     <w:p>
-      <w:pPr>
-        <w:rPr>
-          <w:rFonts w:hint="eastAsia"/>
-        </w:rPr>
-      </w:pPr>
-      <w:r>
-        <w:rPr>
-          <w:rFonts w:hint="eastAsia"/>
-          <w:b/>
-        </w:rPr>
-        <w:t>取消排队</w:t>
-      </w:r>
-      <w:r>
-        <w:rPr>
-          <w:rFonts w:hint="eastAsia"/>
-        </w:rPr>
-        <w:t xml:space="preserve">Sequence </w:t>
-      </w:r>
-      <w:proofErr w:type="spellStart"/>
-      <w:r>
-        <w:rPr>
-          <w:rFonts w:hint="eastAsia"/>
-        </w:rPr>
-        <w:t>cancled</w:t>
-      </w:r>
-      <w:proofErr w:type="spellEnd"/>
-    </w:p>
-    <w:p>
-      <w:pPr>
-        <w:rPr>
-          <w:rFonts w:hint="eastAsia"/>
-        </w:rPr>
-      </w:pPr>
+      <w:bookmarkStart w:id="0" w:name="_GoBack"/>
+      <w:bookmarkEnd w:id="0"/>
       <w:r>
         <w:rPr>
           <w:rFonts w:hint="eastAsia"/>
@@ -2531,11 +2481,6 @@
       </w:r>
     </w:p>
     <w:p>
-      <w:pPr>
-        <w:rPr>
-          <w:rFonts w:hint="eastAsia"/>
-        </w:rPr>
-      </w:pPr>
       <w:r>
         <w:rPr>
           <w:rFonts w:hint="eastAsia"/>
@@ -2550,13 +2495,7 @@
         <w:t>Eating time</w:t>
       </w:r>
     </w:p>
-    <w:p>
-      <w:pPr>
-        <w:rPr>
-          <w:rFonts w:hint="eastAsia"/>
-        </w:rPr>
-      </w:pPr>
-    </w:p>
+    <w:p/>
     <w:p/>
     <w:p>
       <w:proofErr w:type="spellStart"/>

</xml_diff>

<commit_message>
Add start and limit for getMealInfo
</commit_message>
<xml_diff>
--- a/doc/Service for android.docx
+++ b/doc/Service for android.docx
@@ -1281,6 +1281,11 @@
       </w:r>
     </w:p>
     <w:p>
+      <w:pPr>
+        <w:rPr>
+          <w:rFonts w:hint="eastAsia"/>
+        </w:rPr>
+      </w:pPr>
       <w:r>
         <w:rPr>
           <w:rFonts w:hint="eastAsia"/>
@@ -1348,16 +1353,28 @@
         </w:rPr>
         <w:t>");</w:t>
       </w:r>
-    </w:p>
-    <w:p>
-      <w:r>
-        <w:t>http://localhost:</w:t>
-      </w:r>
-      <w:r>
-        <w:t>8090</w:t>
-      </w:r>
-      <w:r>
-        <w:t>/mealplanner/app/meal/getMealInfo?userId=1</w:t>
+      <w:r>
+        <w:rPr>
+          <w:rFonts w:hint="eastAsia"/>
+        </w:rPr>
+        <w:t xml:space="preserve">limit </w:t>
+      </w:r>
+      <w:r>
+        <w:rPr>
+          <w:rFonts w:hint="eastAsia"/>
+        </w:rPr>
+        <w:t>默认值为</w:t>
+      </w:r>
+      <w:r>
+        <w:rPr>
+          <w:rFonts w:hint="eastAsia"/>
+        </w:rPr>
+        <w:t>5</w:t>
+      </w:r>
+    </w:p>
+    <w:p>
+      <w:r>
+        <w:t>http://localhost:8090/mealplanner/app/meal/getMealInfo?userId=1&amp;start=0&amp;limit=2</w:t>
       </w:r>
     </w:p>
     <w:p>
@@ -1457,6 +1474,30 @@
         </w:rPr>
         <w:t>");</w:t>
       </w:r>
+      <w:r>
+        <w:rPr>
+          <w:rFonts w:hint="eastAsia"/>
+        </w:rPr>
+        <w:t xml:space="preserve"> </w:t>
+      </w:r>
+      <w:r>
+        <w:rPr>
+          <w:rFonts w:hint="eastAsia"/>
+        </w:rPr>
+        <w:t xml:space="preserve">limit </w:t>
+      </w:r>
+      <w:r>
+        <w:rPr>
+          <w:rFonts w:hint="eastAsia"/>
+        </w:rPr>
+        <w:t>默认值为</w:t>
+      </w:r>
+      <w:r>
+        <w:rPr>
+          <w:rFonts w:hint="eastAsia"/>
+        </w:rPr>
+        <w:t>5</w:t>
+      </w:r>
     </w:p>
     <w:p>
       <w:r>
@@ -1466,7 +1507,13 @@
         <w:t>8090</w:t>
       </w:r>
       <w:r>
-        <w:t>/mealplanner/app/meal/getMealInfo?userId=1&amp;status=0</w:t>
+        <w:t>/mealplanner/app/meal/getMealInfo?userId=1</w:t>
+      </w:r>
+      <w:r>
+        <w:t>&amp;start=0&amp;limit=2</w:t>
+      </w:r>
+      <w:r>
+        <w:t>&amp;status=0</w:t>
       </w:r>
     </w:p>
     <w:p>
@@ -1581,6 +1628,14 @@
         </w:rPr>
         <w:t>");</w:t>
       </w:r>
+      <w:r>
+        <w:rPr>
+          <w:rFonts w:hint="eastAsia"/>
+        </w:rPr>
+        <w:t xml:space="preserve"> </w:t>
+      </w:r>
+      <w:bookmarkStart w:id="0" w:name="_GoBack"/>
+      <w:bookmarkEnd w:id="0"/>
     </w:p>
     <w:p>
       <w:r>
@@ -2464,8 +2519,6 @@
       </w:r>
     </w:p>
     <w:p>
-      <w:bookmarkStart w:id="0" w:name="_GoBack"/>
-      <w:bookmarkEnd w:id="0"/>
       <w:r>
         <w:rPr>
           <w:rFonts w:hint="eastAsia"/>

</xml_diff>

<commit_message>
Update seq service for using userId getDetail and cancle
</commit_message>
<xml_diff>
--- a/doc/Service for android.docx
+++ b/doc/Service for android.docx
@@ -1281,11 +1281,6 @@
       </w:r>
     </w:p>
     <w:p>
-      <w:pPr>
-        <w:rPr>
-          <w:rFonts w:hint="eastAsia"/>
-        </w:rPr>
-      </w:pPr>
       <w:r>
         <w:rPr>
           <w:rFonts w:hint="eastAsia"/>
@@ -1478,13 +1473,7 @@
         <w:rPr>
           <w:rFonts w:hint="eastAsia"/>
         </w:rPr>
-        <w:t xml:space="preserve"> </w:t>
-      </w:r>
-      <w:r>
-        <w:rPr>
-          <w:rFonts w:hint="eastAsia"/>
-        </w:rPr>
-        <w:t xml:space="preserve">limit </w:t>
+        <w:t xml:space="preserve"> limit </w:t>
       </w:r>
       <w:r>
         <w:rPr>
@@ -1634,8 +1623,6 @@
         </w:rPr>
         <w:t xml:space="preserve"> </w:t>
       </w:r>
-      <w:bookmarkStart w:id="0" w:name="_GoBack"/>
-      <w:bookmarkEnd w:id="0"/>
     </w:p>
     <w:p>
       <w:r>
@@ -2358,7 +2345,7 @@
         <w:t>8090</w:t>
       </w:r>
       <w:r>
-        <w:t>/mealplanner/app/seq/cancle?userId=2&amp;seqId=20</w:t>
+        <w:t>/mealplanner/app/seq/cancle?userId=2</w:t>
       </w:r>
     </w:p>
     <w:p>
@@ -2387,10 +2374,18 @@
           <w:b/>
         </w:rPr>
       </w:pPr>
-      <w:r>
-        <w:t>http://localhost:8090/mealplanner/app/seq/getSeqInfo?seqId=1</w:t>
-      </w:r>
-    </w:p>
+      <w:bookmarkStart w:id="0" w:name="_GoBack"/>
+      <w:r>
+        <w:t>http://localhost:8090/mealplanner/app/seq/getSeqInfo?</w:t>
+      </w:r>
+      <w:r>
+        <w:t>userId</w:t>
+      </w:r>
+      <w:r>
+        <w:t>=1</w:t>
+      </w:r>
+    </w:p>
+    <w:bookmarkEnd w:id="0"/>
     <w:p>
       <w:pPr>
         <w:pStyle w:val="a3"/>
@@ -2473,81 +2468,780 @@
         <w:t>Title</w:t>
       </w:r>
     </w:p>
-    <w:p>
-      <w:r>
-        <w:rPr>
-          <w:rFonts w:hint="eastAsia"/>
-          <w:b/>
-        </w:rPr>
-        <w:t>饭局邀请</w:t>
-      </w:r>
-      <w:r>
-        <w:rPr>
-          <w:rFonts w:hint="eastAsia"/>
-        </w:rPr>
-        <w:t>Meal Invitation</w:t>
-      </w:r>
-    </w:p>
-    <w:p>
-      <w:r>
-        <w:rPr>
-          <w:rFonts w:hint="eastAsia"/>
-          <w:b/>
-        </w:rPr>
-        <w:t>饭局邀请反馈</w:t>
-      </w:r>
-      <w:r>
-        <w:rPr>
-          <w:rFonts w:hint="eastAsia"/>
-        </w:rPr>
-        <w:t>Invitation feedback</w:t>
-      </w:r>
-    </w:p>
-    <w:p>
-      <w:r>
-        <w:rPr>
-          <w:rFonts w:hint="eastAsia"/>
-          <w:b/>
-        </w:rPr>
-        <w:t>订单确认</w:t>
-      </w:r>
-      <w:r>
-        <w:rPr>
-          <w:rFonts w:hint="eastAsia"/>
-        </w:rPr>
-        <w:t>Order confirmed</w:t>
-      </w:r>
-    </w:p>
-    <w:p>
-      <w:r>
-        <w:rPr>
-          <w:rFonts w:hint="eastAsia"/>
-          <w:b/>
-        </w:rPr>
-        <w:t>还有两队的时候提醒</w:t>
-      </w:r>
-      <w:r>
-        <w:rPr>
-          <w:rFonts w:hint="eastAsia"/>
-        </w:rPr>
-        <w:t>Eating time coming</w:t>
-      </w:r>
-    </w:p>
-    <w:p>
-      <w:r>
-        <w:rPr>
-          <w:rFonts w:hint="eastAsia"/>
-          <w:b/>
-        </w:rPr>
-        <w:t>到排队的时候提醒</w:t>
-      </w:r>
-      <w:r>
-        <w:rPr>
-          <w:rFonts w:hint="eastAsia"/>
-        </w:rPr>
-        <w:t>Eating time</w:t>
-      </w:r>
-    </w:p>
+    <w:tbl>
+      <w:tblPr>
+        <w:tblW w:w="9120" w:type="dxa"/>
+        <w:tblInd w:w="93" w:type="dxa"/>
+        <w:tblLook w:val="04A0" w:firstRow="1" w:lastRow="0" w:firstColumn="1" w:lastColumn="0" w:noHBand="0" w:noVBand="1"/>
+      </w:tblPr>
+      <w:tblGrid>
+        <w:gridCol w:w="2080"/>
+        <w:gridCol w:w="2200"/>
+        <w:gridCol w:w="4840"/>
+      </w:tblGrid>
+      <w:tr>
+        <w:trPr>
+          <w:trHeight w:val="270"/>
+        </w:trPr>
+        <w:tc>
+          <w:tcPr>
+            <w:tcW w:w="2080" w:type="dxa"/>
+            <w:tcBorders>
+              <w:top w:val="single" w:sz="4" w:space="0" w:color="auto"/>
+              <w:left w:val="single" w:sz="4" w:space="0" w:color="auto"/>
+              <w:bottom w:val="single" w:sz="4" w:space="0" w:color="auto"/>
+              <w:right w:val="single" w:sz="4" w:space="0" w:color="auto"/>
+            </w:tcBorders>
+            <w:shd w:val="clear" w:color="auto" w:fill="auto"/>
+            <w:vAlign w:val="bottom"/>
+            <w:hideMark/>
+          </w:tcPr>
+          <w:p>
+            <w:pPr>
+              <w:widowControl/>
+              <w:jc w:val="left"/>
+              <w:rPr>
+                <w:rFonts w:ascii="宋体" w:eastAsia="宋体" w:hAnsi="宋体" w:cs="宋体"/>
+                <w:color w:val="000000"/>
+                <w:kern w:val="0"/>
+                <w:sz w:val="22"/>
+              </w:rPr>
+            </w:pPr>
+            <w:r>
+              <w:rPr>
+                <w:rFonts w:ascii="宋体" w:eastAsia="宋体" w:hAnsi="宋体" w:cs="宋体" w:hint="eastAsia"/>
+                <w:color w:val="000000"/>
+                <w:kern w:val="0"/>
+                <w:sz w:val="22"/>
+              </w:rPr>
+              <w:t>类别</w:t>
+            </w:r>
+          </w:p>
+        </w:tc>
+        <w:tc>
+          <w:tcPr>
+            <w:tcW w:w="2200" w:type="dxa"/>
+            <w:tcBorders>
+              <w:top w:val="single" w:sz="4" w:space="0" w:color="auto"/>
+              <w:left w:val="nil"/>
+              <w:bottom w:val="single" w:sz="4" w:space="0" w:color="auto"/>
+              <w:right w:val="single" w:sz="4" w:space="0" w:color="auto"/>
+            </w:tcBorders>
+            <w:shd w:val="clear" w:color="auto" w:fill="auto"/>
+            <w:vAlign w:val="bottom"/>
+            <w:hideMark/>
+          </w:tcPr>
+          <w:p>
+            <w:pPr>
+              <w:widowControl/>
+              <w:jc w:val="left"/>
+              <w:rPr>
+                <w:rFonts w:ascii="宋体" w:eastAsia="宋体" w:hAnsi="宋体" w:cs="宋体"/>
+                <w:color w:val="000000"/>
+                <w:kern w:val="0"/>
+                <w:sz w:val="22"/>
+              </w:rPr>
+            </w:pPr>
+            <w:r>
+              <w:rPr>
+                <w:rFonts w:ascii="宋体" w:eastAsia="宋体" w:hAnsi="宋体" w:cs="宋体" w:hint="eastAsia"/>
+                <w:color w:val="000000"/>
+                <w:kern w:val="0"/>
+                <w:sz w:val="22"/>
+              </w:rPr>
+              <w:t>Title</w:t>
+            </w:r>
+          </w:p>
+        </w:tc>
+        <w:tc>
+          <w:tcPr>
+            <w:tcW w:w="4840" w:type="dxa"/>
+            <w:tcBorders>
+              <w:top w:val="single" w:sz="4" w:space="0" w:color="auto"/>
+              <w:left w:val="nil"/>
+              <w:bottom w:val="single" w:sz="4" w:space="0" w:color="auto"/>
+              <w:right w:val="single" w:sz="4" w:space="0" w:color="auto"/>
+            </w:tcBorders>
+            <w:shd w:val="clear" w:color="auto" w:fill="auto"/>
+            <w:vAlign w:val="bottom"/>
+            <w:hideMark/>
+          </w:tcPr>
+          <w:p>
+            <w:pPr>
+              <w:widowControl/>
+              <w:jc w:val="left"/>
+              <w:rPr>
+                <w:rFonts w:ascii="宋体" w:eastAsia="宋体" w:hAnsi="宋体" w:cs="宋体"/>
+                <w:color w:val="000000"/>
+                <w:kern w:val="0"/>
+                <w:sz w:val="22"/>
+              </w:rPr>
+            </w:pPr>
+            <w:r>
+              <w:rPr>
+                <w:rFonts w:ascii="宋体" w:eastAsia="宋体" w:hAnsi="宋体" w:cs="宋体" w:hint="eastAsia"/>
+                <w:color w:val="000000"/>
+                <w:kern w:val="0"/>
+                <w:sz w:val="22"/>
+              </w:rPr>
+              <w:t>Description</w:t>
+            </w:r>
+          </w:p>
+        </w:tc>
+      </w:tr>
+      <w:tr>
+        <w:trPr>
+          <w:trHeight w:val="540"/>
+        </w:trPr>
+        <w:tc>
+          <w:tcPr>
+            <w:tcW w:w="2080" w:type="dxa"/>
+            <w:tcBorders>
+              <w:top w:val="nil"/>
+              <w:left w:val="single" w:sz="4" w:space="0" w:color="auto"/>
+              <w:bottom w:val="single" w:sz="4" w:space="0" w:color="auto"/>
+              <w:right w:val="single" w:sz="4" w:space="0" w:color="auto"/>
+            </w:tcBorders>
+            <w:shd w:val="clear" w:color="auto" w:fill="auto"/>
+            <w:vAlign w:val="bottom"/>
+            <w:hideMark/>
+          </w:tcPr>
+          <w:p>
+            <w:pPr>
+              <w:widowControl/>
+              <w:jc w:val="left"/>
+              <w:rPr>
+                <w:rFonts w:ascii="宋体" w:eastAsia="宋体" w:hAnsi="宋体" w:cs="宋体"/>
+                <w:color w:val="000000"/>
+                <w:kern w:val="0"/>
+                <w:sz w:val="22"/>
+              </w:rPr>
+            </w:pPr>
+            <w:r>
+              <w:rPr>
+                <w:rFonts w:ascii="宋体" w:eastAsia="宋体" w:hAnsi="宋体" w:cs="宋体" w:hint="eastAsia"/>
+                <w:color w:val="000000"/>
+                <w:kern w:val="0"/>
+                <w:sz w:val="22"/>
+              </w:rPr>
+              <w:t>饭局邀请</w:t>
+            </w:r>
+          </w:p>
+        </w:tc>
+        <w:tc>
+          <w:tcPr>
+            <w:tcW w:w="2200" w:type="dxa"/>
+            <w:tcBorders>
+              <w:top w:val="nil"/>
+              <w:left w:val="nil"/>
+              <w:bottom w:val="single" w:sz="4" w:space="0" w:color="auto"/>
+              <w:right w:val="single" w:sz="4" w:space="0" w:color="auto"/>
+            </w:tcBorders>
+            <w:shd w:val="clear" w:color="auto" w:fill="auto"/>
+            <w:vAlign w:val="bottom"/>
+            <w:hideMark/>
+          </w:tcPr>
+          <w:p>
+            <w:pPr>
+              <w:widowControl/>
+              <w:jc w:val="left"/>
+              <w:rPr>
+                <w:rFonts w:ascii="宋体" w:eastAsia="宋体" w:hAnsi="宋体" w:cs="宋体"/>
+                <w:color w:val="000000"/>
+                <w:kern w:val="0"/>
+                <w:sz w:val="22"/>
+              </w:rPr>
+            </w:pPr>
+            <w:r>
+              <w:rPr>
+                <w:rFonts w:ascii="宋体" w:eastAsia="宋体" w:hAnsi="宋体" w:cs="宋体" w:hint="eastAsia"/>
+                <w:color w:val="000000"/>
+                <w:kern w:val="0"/>
+                <w:sz w:val="22"/>
+              </w:rPr>
+              <w:t>饭局邀请</w:t>
+            </w:r>
+          </w:p>
+        </w:tc>
+        <w:tc>
+          <w:tcPr>
+            <w:tcW w:w="4840" w:type="dxa"/>
+            <w:tcBorders>
+              <w:top w:val="nil"/>
+              <w:left w:val="nil"/>
+              <w:bottom w:val="single" w:sz="4" w:space="0" w:color="auto"/>
+              <w:right w:val="single" w:sz="4" w:space="0" w:color="auto"/>
+            </w:tcBorders>
+            <w:shd w:val="clear" w:color="auto" w:fill="auto"/>
+            <w:vAlign w:val="bottom"/>
+            <w:hideMark/>
+          </w:tcPr>
+          <w:p>
+            <w:pPr>
+              <w:widowControl/>
+              <w:jc w:val="left"/>
+              <w:rPr>
+                <w:rFonts w:ascii="宋体" w:eastAsia="宋体" w:hAnsi="宋体" w:cs="宋体"/>
+                <w:color w:val="000000"/>
+                <w:kern w:val="0"/>
+                <w:sz w:val="22"/>
+              </w:rPr>
+            </w:pPr>
+            <w:proofErr w:type="spellStart"/>
+            <w:r>
+              <w:rPr>
+                <w:rFonts w:ascii="宋体" w:eastAsia="宋体" w:hAnsi="宋体" w:cs="宋体" w:hint="eastAsia"/>
+                <w:color w:val="000000"/>
+                <w:kern w:val="0"/>
+                <w:sz w:val="22"/>
+              </w:rPr>
+              <w:t>userName</w:t>
+            </w:r>
+            <w:proofErr w:type="spellEnd"/>
+            <w:r>
+              <w:rPr>
+                <w:rFonts w:ascii="宋体" w:eastAsia="宋体" w:hAnsi="宋体" w:cs="宋体" w:hint="eastAsia"/>
+                <w:color w:val="000000"/>
+                <w:kern w:val="0"/>
+                <w:sz w:val="22"/>
+              </w:rPr>
+              <w:t xml:space="preserve"> + "喊你一起吃饭啦!快去看看有什么惊喜吧~"</w:t>
+            </w:r>
+          </w:p>
+        </w:tc>
+      </w:tr>
+      <w:tr>
+        <w:trPr>
+          <w:trHeight w:val="540"/>
+        </w:trPr>
+        <w:tc>
+          <w:tcPr>
+            <w:tcW w:w="2080" w:type="dxa"/>
+            <w:tcBorders>
+              <w:top w:val="nil"/>
+              <w:left w:val="single" w:sz="4" w:space="0" w:color="auto"/>
+              <w:bottom w:val="single" w:sz="4" w:space="0" w:color="auto"/>
+              <w:right w:val="single" w:sz="4" w:space="0" w:color="auto"/>
+            </w:tcBorders>
+            <w:shd w:val="clear" w:color="auto" w:fill="auto"/>
+            <w:vAlign w:val="bottom"/>
+            <w:hideMark/>
+          </w:tcPr>
+          <w:p>
+            <w:pPr>
+              <w:widowControl/>
+              <w:jc w:val="left"/>
+              <w:rPr>
+                <w:rFonts w:ascii="宋体" w:eastAsia="宋体" w:hAnsi="宋体" w:cs="宋体"/>
+                <w:color w:val="000000"/>
+                <w:kern w:val="0"/>
+                <w:sz w:val="22"/>
+              </w:rPr>
+            </w:pPr>
+            <w:r>
+              <w:rPr>
+                <w:rFonts w:ascii="宋体" w:eastAsia="宋体" w:hAnsi="宋体" w:cs="宋体" w:hint="eastAsia"/>
+                <w:color w:val="000000"/>
+                <w:kern w:val="0"/>
+                <w:sz w:val="22"/>
+              </w:rPr>
+              <w:t>饭局邀请反馈</w:t>
+            </w:r>
+          </w:p>
+        </w:tc>
+        <w:tc>
+          <w:tcPr>
+            <w:tcW w:w="2200" w:type="dxa"/>
+            <w:tcBorders>
+              <w:top w:val="nil"/>
+              <w:left w:val="nil"/>
+              <w:bottom w:val="single" w:sz="4" w:space="0" w:color="auto"/>
+              <w:right w:val="single" w:sz="4" w:space="0" w:color="auto"/>
+            </w:tcBorders>
+            <w:shd w:val="clear" w:color="auto" w:fill="auto"/>
+            <w:vAlign w:val="bottom"/>
+            <w:hideMark/>
+          </w:tcPr>
+          <w:p>
+            <w:pPr>
+              <w:widowControl/>
+              <w:jc w:val="left"/>
+              <w:rPr>
+                <w:rFonts w:ascii="宋体" w:eastAsia="宋体" w:hAnsi="宋体" w:cs="宋体"/>
+                <w:color w:val="000000"/>
+                <w:kern w:val="0"/>
+                <w:sz w:val="22"/>
+              </w:rPr>
+            </w:pPr>
+            <w:r>
+              <w:rPr>
+                <w:rFonts w:ascii="宋体" w:eastAsia="宋体" w:hAnsi="宋体" w:cs="宋体" w:hint="eastAsia"/>
+                <w:color w:val="000000"/>
+                <w:kern w:val="0"/>
+                <w:sz w:val="22"/>
+              </w:rPr>
+              <w:t>饭局邀请反馈</w:t>
+            </w:r>
+          </w:p>
+        </w:tc>
+        <w:tc>
+          <w:tcPr>
+            <w:tcW w:w="4840" w:type="dxa"/>
+            <w:tcBorders>
+              <w:top w:val="nil"/>
+              <w:left w:val="nil"/>
+              <w:bottom w:val="single" w:sz="4" w:space="0" w:color="auto"/>
+              <w:right w:val="single" w:sz="4" w:space="0" w:color="auto"/>
+            </w:tcBorders>
+            <w:shd w:val="clear" w:color="auto" w:fill="auto"/>
+            <w:vAlign w:val="bottom"/>
+            <w:hideMark/>
+          </w:tcPr>
+          <w:p>
+            <w:pPr>
+              <w:widowControl/>
+              <w:jc w:val="left"/>
+              <w:rPr>
+                <w:rFonts w:ascii="宋体" w:eastAsia="宋体" w:hAnsi="宋体" w:cs="宋体"/>
+                <w:color w:val="000000"/>
+                <w:kern w:val="0"/>
+                <w:sz w:val="22"/>
+              </w:rPr>
+            </w:pPr>
+            <w:proofErr w:type="spellStart"/>
+            <w:r>
+              <w:rPr>
+                <w:rFonts w:ascii="宋体" w:eastAsia="宋体" w:hAnsi="宋体" w:cs="宋体" w:hint="eastAsia"/>
+                <w:color w:val="000000"/>
+                <w:kern w:val="0"/>
+                <w:sz w:val="22"/>
+              </w:rPr>
+              <w:t>userName</w:t>
+            </w:r>
+            <w:proofErr w:type="spellEnd"/>
+            <w:r>
+              <w:rPr>
+                <w:rFonts w:ascii="宋体" w:eastAsia="宋体" w:hAnsi="宋体" w:cs="宋体" w:hint="eastAsia"/>
+                <w:color w:val="000000"/>
+                <w:kern w:val="0"/>
+                <w:sz w:val="22"/>
+              </w:rPr>
+              <w:t xml:space="preserve"> + "同意/拒绝了你的饭局邀请:) 快去看看这个饭局的进展情况吧!"</w:t>
+            </w:r>
+          </w:p>
+        </w:tc>
+      </w:tr>
+      <w:tr>
+        <w:trPr>
+          <w:trHeight w:val="540"/>
+        </w:trPr>
+        <w:tc>
+          <w:tcPr>
+            <w:tcW w:w="2080" w:type="dxa"/>
+            <w:tcBorders>
+              <w:top w:val="nil"/>
+              <w:left w:val="single" w:sz="4" w:space="0" w:color="auto"/>
+              <w:bottom w:val="single" w:sz="4" w:space="0" w:color="auto"/>
+              <w:right w:val="single" w:sz="4" w:space="0" w:color="auto"/>
+            </w:tcBorders>
+            <w:shd w:val="clear" w:color="auto" w:fill="auto"/>
+            <w:vAlign w:val="bottom"/>
+            <w:hideMark/>
+          </w:tcPr>
+          <w:p>
+            <w:pPr>
+              <w:widowControl/>
+              <w:jc w:val="left"/>
+              <w:rPr>
+                <w:rFonts w:ascii="宋体" w:eastAsia="宋体" w:hAnsi="宋体" w:cs="宋体"/>
+                <w:color w:val="000000"/>
+                <w:kern w:val="0"/>
+                <w:sz w:val="22"/>
+              </w:rPr>
+            </w:pPr>
+            <w:r>
+              <w:rPr>
+                <w:rFonts w:ascii="宋体" w:eastAsia="宋体" w:hAnsi="宋体" w:cs="宋体" w:hint="eastAsia"/>
+                <w:color w:val="000000"/>
+                <w:kern w:val="0"/>
+                <w:sz w:val="22"/>
+              </w:rPr>
+              <w:t>订单被餐厅确认</w:t>
+            </w:r>
+          </w:p>
+        </w:tc>
+        <w:tc>
+          <w:tcPr>
+            <w:tcW w:w="2200" w:type="dxa"/>
+            <w:tcBorders>
+              <w:top w:val="nil"/>
+              <w:left w:val="nil"/>
+              <w:bottom w:val="single" w:sz="4" w:space="0" w:color="auto"/>
+              <w:right w:val="single" w:sz="4" w:space="0" w:color="auto"/>
+            </w:tcBorders>
+            <w:shd w:val="clear" w:color="auto" w:fill="auto"/>
+            <w:vAlign w:val="bottom"/>
+            <w:hideMark/>
+          </w:tcPr>
+          <w:p>
+            <w:pPr>
+              <w:widowControl/>
+              <w:jc w:val="left"/>
+              <w:rPr>
+                <w:rFonts w:ascii="宋体" w:eastAsia="宋体" w:hAnsi="宋体" w:cs="宋体"/>
+                <w:color w:val="000000"/>
+                <w:kern w:val="0"/>
+                <w:sz w:val="22"/>
+              </w:rPr>
+            </w:pPr>
+            <w:r>
+              <w:rPr>
+                <w:rFonts w:ascii="宋体" w:eastAsia="宋体" w:hAnsi="宋体" w:cs="宋体" w:hint="eastAsia"/>
+                <w:color w:val="000000"/>
+                <w:kern w:val="0"/>
+                <w:sz w:val="22"/>
+              </w:rPr>
+              <w:t>订单已确认</w:t>
+            </w:r>
+          </w:p>
+        </w:tc>
+        <w:tc>
+          <w:tcPr>
+            <w:tcW w:w="4840" w:type="dxa"/>
+            <w:tcBorders>
+              <w:top w:val="nil"/>
+              <w:left w:val="nil"/>
+              <w:bottom w:val="single" w:sz="4" w:space="0" w:color="auto"/>
+              <w:right w:val="single" w:sz="4" w:space="0" w:color="auto"/>
+            </w:tcBorders>
+            <w:shd w:val="clear" w:color="auto" w:fill="auto"/>
+            <w:vAlign w:val="bottom"/>
+            <w:hideMark/>
+          </w:tcPr>
+          <w:p>
+            <w:pPr>
+              <w:widowControl/>
+              <w:jc w:val="left"/>
+              <w:rPr>
+                <w:rFonts w:ascii="宋体" w:eastAsia="宋体" w:hAnsi="宋体" w:cs="宋体"/>
+                <w:color w:val="000000"/>
+                <w:kern w:val="0"/>
+                <w:sz w:val="22"/>
+              </w:rPr>
+            </w:pPr>
+            <w:r>
+              <w:rPr>
+                <w:rFonts w:ascii="宋体" w:eastAsia="宋体" w:hAnsi="宋体" w:cs="宋体" w:hint="eastAsia"/>
+                <w:color w:val="000000"/>
+                <w:kern w:val="0"/>
+                <w:sz w:val="22"/>
+              </w:rPr>
+              <w:t xml:space="preserve">亲，您的订单  + </w:t>
+            </w:r>
+            <w:proofErr w:type="spellStart"/>
+            <w:r>
+              <w:rPr>
+                <w:rFonts w:ascii="宋体" w:eastAsia="宋体" w:hAnsi="宋体" w:cs="宋体" w:hint="eastAsia"/>
+                <w:color w:val="000000"/>
+                <w:kern w:val="0"/>
+                <w:sz w:val="22"/>
+              </w:rPr>
+              <w:t>orderId</w:t>
+            </w:r>
+            <w:proofErr w:type="spellEnd"/>
+            <w:r>
+              <w:rPr>
+                <w:rFonts w:ascii="宋体" w:eastAsia="宋体" w:hAnsi="宋体" w:cs="宋体" w:hint="eastAsia"/>
+                <w:color w:val="000000"/>
+                <w:kern w:val="0"/>
+                <w:sz w:val="22"/>
+              </w:rPr>
+              <w:t xml:space="preserve"> + "已经被餐厅确认啦，请不要忘记叫上小伙伴们来用餐哦~"</w:t>
+            </w:r>
+          </w:p>
+        </w:tc>
+      </w:tr>
+      <w:tr>
+        <w:trPr>
+          <w:trHeight w:val="810"/>
+        </w:trPr>
+        <w:tc>
+          <w:tcPr>
+            <w:tcW w:w="2080" w:type="dxa"/>
+            <w:tcBorders>
+              <w:top w:val="nil"/>
+              <w:left w:val="single" w:sz="4" w:space="0" w:color="auto"/>
+              <w:bottom w:val="single" w:sz="4" w:space="0" w:color="auto"/>
+              <w:right w:val="single" w:sz="4" w:space="0" w:color="auto"/>
+            </w:tcBorders>
+            <w:shd w:val="clear" w:color="auto" w:fill="auto"/>
+            <w:vAlign w:val="bottom"/>
+            <w:hideMark/>
+          </w:tcPr>
+          <w:p>
+            <w:pPr>
+              <w:widowControl/>
+              <w:jc w:val="left"/>
+              <w:rPr>
+                <w:rFonts w:ascii="宋体" w:eastAsia="宋体" w:hAnsi="宋体" w:cs="宋体"/>
+                <w:color w:val="000000"/>
+                <w:kern w:val="0"/>
+                <w:sz w:val="22"/>
+              </w:rPr>
+            </w:pPr>
+            <w:r>
+              <w:rPr>
+                <w:rFonts w:ascii="宋体" w:eastAsia="宋体" w:hAnsi="宋体" w:cs="宋体" w:hint="eastAsia"/>
+                <w:color w:val="000000"/>
+                <w:kern w:val="0"/>
+                <w:sz w:val="22"/>
+              </w:rPr>
+              <w:t>排队快到了的时候</w:t>
+            </w:r>
+          </w:p>
+        </w:tc>
+        <w:tc>
+          <w:tcPr>
+            <w:tcW w:w="2200" w:type="dxa"/>
+            <w:tcBorders>
+              <w:top w:val="nil"/>
+              <w:left w:val="nil"/>
+              <w:bottom w:val="single" w:sz="4" w:space="0" w:color="auto"/>
+              <w:right w:val="single" w:sz="4" w:space="0" w:color="auto"/>
+            </w:tcBorders>
+            <w:shd w:val="clear" w:color="auto" w:fill="auto"/>
+            <w:vAlign w:val="bottom"/>
+            <w:hideMark/>
+          </w:tcPr>
+          <w:p>
+            <w:pPr>
+              <w:widowControl/>
+              <w:jc w:val="left"/>
+              <w:rPr>
+                <w:rFonts w:ascii="宋体" w:eastAsia="宋体" w:hAnsi="宋体" w:cs="宋体"/>
+                <w:color w:val="000000"/>
+                <w:kern w:val="0"/>
+                <w:sz w:val="22"/>
+              </w:rPr>
+            </w:pPr>
+            <w:r>
+              <w:rPr>
+                <w:rFonts w:ascii="宋体" w:eastAsia="宋体" w:hAnsi="宋体" w:cs="宋体" w:hint="eastAsia"/>
+                <w:color w:val="000000"/>
+                <w:kern w:val="0"/>
+                <w:sz w:val="22"/>
+              </w:rPr>
+              <w:t>用餐时间正在靠近</w:t>
+            </w:r>
+          </w:p>
+        </w:tc>
+        <w:tc>
+          <w:tcPr>
+            <w:tcW w:w="4840" w:type="dxa"/>
+            <w:tcBorders>
+              <w:top w:val="nil"/>
+              <w:left w:val="nil"/>
+              <w:bottom w:val="single" w:sz="4" w:space="0" w:color="auto"/>
+              <w:right w:val="single" w:sz="4" w:space="0" w:color="auto"/>
+            </w:tcBorders>
+            <w:shd w:val="clear" w:color="auto" w:fill="auto"/>
+            <w:vAlign w:val="bottom"/>
+            <w:hideMark/>
+          </w:tcPr>
+          <w:p>
+            <w:pPr>
+              <w:widowControl/>
+              <w:jc w:val="left"/>
+              <w:rPr>
+                <w:rFonts w:ascii="宋体" w:eastAsia="宋体" w:hAnsi="宋体" w:cs="宋体"/>
+                <w:color w:val="000000"/>
+                <w:kern w:val="0"/>
+                <w:sz w:val="22"/>
+              </w:rPr>
+            </w:pPr>
+            <w:r>
+              <w:rPr>
+                <w:rFonts w:ascii="宋体" w:eastAsia="宋体" w:hAnsi="宋体" w:cs="宋体" w:hint="eastAsia"/>
+                <w:color w:val="000000"/>
+                <w:kern w:val="0"/>
+                <w:sz w:val="22"/>
+              </w:rPr>
+              <w:t>"</w:t>
+            </w:r>
+            <w:proofErr w:type="gramStart"/>
+            <w:r>
+              <w:rPr>
+                <w:rFonts w:ascii="宋体" w:eastAsia="宋体" w:hAnsi="宋体" w:cs="宋体" w:hint="eastAsia"/>
+                <w:color w:val="000000"/>
+                <w:kern w:val="0"/>
+                <w:sz w:val="22"/>
+              </w:rPr>
+              <w:t>亲您有</w:t>
+            </w:r>
+            <w:proofErr w:type="gramEnd"/>
+            <w:r>
+              <w:rPr>
+                <w:rFonts w:ascii="宋体" w:eastAsia="宋体" w:hAnsi="宋体" w:cs="宋体" w:hint="eastAsia"/>
+                <w:color w:val="000000"/>
+                <w:kern w:val="0"/>
+                <w:sz w:val="22"/>
+              </w:rPr>
+              <w:t xml:space="preserve">5人就餐，为您提供了" + </w:t>
+            </w:r>
+            <w:proofErr w:type="spellStart"/>
+            <w:r>
+              <w:rPr>
+                <w:rFonts w:ascii="宋体" w:eastAsia="宋体" w:hAnsi="宋体" w:cs="宋体" w:hint="eastAsia"/>
+                <w:color w:val="000000"/>
+                <w:kern w:val="0"/>
+                <w:sz w:val="22"/>
+              </w:rPr>
+              <w:t>seatType</w:t>
+            </w:r>
+            <w:proofErr w:type="spellEnd"/>
+            <w:r>
+              <w:rPr>
+                <w:rFonts w:ascii="宋体" w:eastAsia="宋体" w:hAnsi="宋体" w:cs="宋体" w:hint="eastAsia"/>
+                <w:color w:val="000000"/>
+                <w:kern w:val="0"/>
+                <w:sz w:val="22"/>
+              </w:rPr>
+              <w:t xml:space="preserve"> + "人桌，前面还有2位排队" + </w:t>
+            </w:r>
+            <w:proofErr w:type="spellStart"/>
+            <w:r>
+              <w:rPr>
+                <w:rFonts w:ascii="宋体" w:eastAsia="宋体" w:hAnsi="宋体" w:cs="宋体" w:hint="eastAsia"/>
+                <w:color w:val="000000"/>
+                <w:kern w:val="0"/>
+                <w:sz w:val="22"/>
+              </w:rPr>
+              <w:t>seatType</w:t>
+            </w:r>
+            <w:proofErr w:type="spellEnd"/>
+            <w:r>
+              <w:rPr>
+                <w:rFonts w:ascii="宋体" w:eastAsia="宋体" w:hAnsi="宋体" w:cs="宋体" w:hint="eastAsia"/>
+                <w:color w:val="000000"/>
+                <w:kern w:val="0"/>
+                <w:sz w:val="22"/>
+              </w:rPr>
+              <w:t xml:space="preserve"> + "人桌，请尽快回到餐厅，以防错过排好"</w:t>
+            </w:r>
+          </w:p>
+        </w:tc>
+      </w:tr>
+      <w:tr>
+        <w:trPr>
+          <w:trHeight w:val="540"/>
+        </w:trPr>
+        <w:tc>
+          <w:tcPr>
+            <w:tcW w:w="2080" w:type="dxa"/>
+            <w:tcBorders>
+              <w:top w:val="nil"/>
+              <w:left w:val="single" w:sz="4" w:space="0" w:color="auto"/>
+              <w:bottom w:val="single" w:sz="4" w:space="0" w:color="auto"/>
+              <w:right w:val="single" w:sz="4" w:space="0" w:color="auto"/>
+            </w:tcBorders>
+            <w:shd w:val="clear" w:color="auto" w:fill="auto"/>
+            <w:vAlign w:val="bottom"/>
+            <w:hideMark/>
+          </w:tcPr>
+          <w:p>
+            <w:pPr>
+              <w:widowControl/>
+              <w:jc w:val="left"/>
+              <w:rPr>
+                <w:rFonts w:ascii="宋体" w:eastAsia="宋体" w:hAnsi="宋体" w:cs="宋体"/>
+                <w:color w:val="000000"/>
+                <w:kern w:val="0"/>
+                <w:sz w:val="22"/>
+              </w:rPr>
+            </w:pPr>
+            <w:r>
+              <w:rPr>
+                <w:rFonts w:ascii="宋体" w:eastAsia="宋体" w:hAnsi="宋体" w:cs="宋体" w:hint="eastAsia"/>
+                <w:color w:val="000000"/>
+                <w:kern w:val="0"/>
+                <w:sz w:val="22"/>
+              </w:rPr>
+              <w:t>排队之后开始用餐</w:t>
+            </w:r>
+          </w:p>
+        </w:tc>
+        <w:tc>
+          <w:tcPr>
+            <w:tcW w:w="2200" w:type="dxa"/>
+            <w:tcBorders>
+              <w:top w:val="nil"/>
+              <w:left w:val="nil"/>
+              <w:bottom w:val="single" w:sz="4" w:space="0" w:color="auto"/>
+              <w:right w:val="single" w:sz="4" w:space="0" w:color="auto"/>
+            </w:tcBorders>
+            <w:shd w:val="clear" w:color="auto" w:fill="auto"/>
+            <w:vAlign w:val="bottom"/>
+            <w:hideMark/>
+          </w:tcPr>
+          <w:p>
+            <w:pPr>
+              <w:widowControl/>
+              <w:jc w:val="left"/>
+              <w:rPr>
+                <w:rFonts w:ascii="宋体" w:eastAsia="宋体" w:hAnsi="宋体" w:cs="宋体"/>
+                <w:color w:val="000000"/>
+                <w:kern w:val="0"/>
+                <w:sz w:val="22"/>
+              </w:rPr>
+            </w:pPr>
+            <w:r>
+              <w:rPr>
+                <w:rFonts w:ascii="宋体" w:eastAsia="宋体" w:hAnsi="宋体" w:cs="宋体" w:hint="eastAsia"/>
+                <w:color w:val="000000"/>
+                <w:kern w:val="0"/>
+                <w:sz w:val="22"/>
+              </w:rPr>
+              <w:t>用餐时刻</w:t>
+            </w:r>
+          </w:p>
+        </w:tc>
+        <w:tc>
+          <w:tcPr>
+            <w:tcW w:w="4840" w:type="dxa"/>
+            <w:tcBorders>
+              <w:top w:val="nil"/>
+              <w:left w:val="nil"/>
+              <w:bottom w:val="single" w:sz="4" w:space="0" w:color="auto"/>
+              <w:right w:val="single" w:sz="4" w:space="0" w:color="auto"/>
+            </w:tcBorders>
+            <w:shd w:val="clear" w:color="auto" w:fill="auto"/>
+            <w:vAlign w:val="bottom"/>
+            <w:hideMark/>
+          </w:tcPr>
+          <w:p>
+            <w:pPr>
+              <w:widowControl/>
+              <w:jc w:val="left"/>
+              <w:rPr>
+                <w:rFonts w:ascii="宋体" w:eastAsia="宋体" w:hAnsi="宋体" w:cs="宋体"/>
+                <w:color w:val="000000"/>
+                <w:kern w:val="0"/>
+                <w:sz w:val="22"/>
+              </w:rPr>
+            </w:pPr>
+            <w:r>
+              <w:rPr>
+                <w:rFonts w:ascii="宋体" w:eastAsia="宋体" w:hAnsi="宋体" w:cs="宋体" w:hint="eastAsia"/>
+                <w:color w:val="000000"/>
+                <w:kern w:val="0"/>
+                <w:sz w:val="22"/>
+              </w:rPr>
+              <w:t>亲，等了这么久，终于可以吃上可口的饭菜啦，还等神马!</w:t>
+            </w:r>
+          </w:p>
+        </w:tc>
+      </w:tr>
+    </w:tbl>
     <w:p/>
     <w:p/>
     <w:p>

</xml_diff>

<commit_message>
Change mealStatus when meal feedback
</commit_message>
<xml_diff>
--- a/doc/Service for android.docx
+++ b/doc/Service for android.docx
@@ -709,8 +709,6 @@
         </w:rPr>
         <w:t>(</w:t>
       </w:r>
-      <w:bookmarkStart w:id="0" w:name="_GoBack"/>
-      <w:bookmarkEnd w:id="0"/>
       <w:r>
         <w:rPr>
           <w:rFonts w:hint="eastAsia"/>
@@ -727,11 +725,6 @@
       </w:r>
     </w:p>
     <w:p>
-      <w:pPr>
-        <w:rPr>
-          <w:rFonts w:hint="eastAsia"/>
-        </w:rPr>
-      </w:pPr>
       <w:r>
         <w:t>http://localhost:</w:t>
       </w:r>
@@ -760,7 +753,6 @@
         </w:numPr>
         <w:ind w:firstLineChars="0"/>
         <w:rPr>
-          <w:rFonts w:hint="eastAsia"/>
           <w:b/>
         </w:rPr>
       </w:pPr>
@@ -1386,6 +1378,11 @@
       </w:r>
     </w:p>
     <w:p>
+      <w:pPr>
+        <w:rPr>
+          <w:rFonts w:hint="eastAsia"/>
+        </w:rPr>
+      </w:pPr>
       <w:r>
         <w:rPr>
           <w:rFonts w:hint="eastAsia"/>
@@ -1427,37 +1424,47 @@
         <w:rPr>
           <w:rFonts w:hint="eastAsia"/>
         </w:rPr>
-        <w:t>"),success(1,"</w:t>
-      </w:r>
-      <w:r>
-        <w:rPr>
-          <w:rFonts w:hint="eastAsia"/>
-        </w:rPr>
-        <w:t>成功，已下订单</w:t>
-      </w:r>
-      <w:r>
-        <w:rPr>
-          <w:rFonts w:hint="eastAsia"/>
-        </w:rPr>
-        <w:t>"),expire(2,"</w:t>
-      </w:r>
-      <w:r>
-        <w:rPr>
-          <w:rFonts w:hint="eastAsia"/>
-        </w:rPr>
-        <w:t>过期</w:t>
-      </w:r>
-      <w:r>
-        <w:rPr>
-          <w:rFonts w:hint="eastAsia"/>
-        </w:rPr>
-        <w:t>");</w:t>
-      </w:r>
-      <w:r>
-        <w:rPr>
-          <w:rFonts w:hint="eastAsia"/>
-        </w:rPr>
-        <w:t xml:space="preserve">limit </w:t>
+        <w:t>"),</w:t>
+      </w:r>
+      <w:r>
+        <w:rPr>
+          <w:rFonts w:hint="eastAsia"/>
+        </w:rPr>
+        <w:tab/>
+        <w:t>success(1,"</w:t>
+      </w:r>
+      <w:r>
+        <w:rPr>
+          <w:rFonts w:hint="eastAsia"/>
+        </w:rPr>
+        <w:t>成功，所有人已经同意</w:t>
+      </w:r>
+      <w:r>
+        <w:rPr>
+          <w:rFonts w:hint="eastAsia"/>
+        </w:rPr>
+        <w:t>"),</w:t>
+      </w:r>
+    </w:p>
+    <w:p>
+      <w:r>
+        <w:rPr>
+          <w:rFonts w:hint="eastAsia"/>
+        </w:rPr>
+        <w:tab/>
+        <w:t>reject(2,"</w:t>
+      </w:r>
+      <w:r>
+        <w:rPr>
+          <w:rFonts w:hint="eastAsia"/>
+        </w:rPr>
+        <w:t>所有人已回馈，但是有人拒绝</w:t>
+      </w:r>
+      <w:r>
+        <w:rPr>
+          <w:rFonts w:hint="eastAsia"/>
+        </w:rPr>
+        <w:t xml:space="preserve">"); limit </w:t>
       </w:r>
       <w:r>
         <w:rPr>
@@ -1471,6 +1478,8 @@
         </w:rPr>
         <w:t>5</w:t>
       </w:r>
+      <w:bookmarkStart w:id="0" w:name="_GoBack"/>
+      <w:bookmarkEnd w:id="0"/>
     </w:p>
     <w:p>
       <w:r>
@@ -1507,6 +1516,11 @@
       </w:r>
     </w:p>
     <w:p>
+      <w:pPr>
+        <w:rPr>
+          <w:rFonts w:hint="eastAsia"/>
+        </w:rPr>
+      </w:pPr>
       <w:r>
         <w:rPr>
           <w:rFonts w:hint="eastAsia"/>
@@ -1536,7 +1550,13 @@
         <w:rPr>
           <w:rFonts w:hint="eastAsia"/>
         </w:rPr>
-        <w:t>"),ongoing(0,"</w:t>
+        <w:t>"),</w:t>
+      </w:r>
+      <w:r>
+        <w:rPr>
+          <w:rFonts w:hint="eastAsia"/>
+        </w:rPr>
+        <w:t>ongoing(0,"</w:t>
       </w:r>
       <w:r>
         <w:rPr>
@@ -1548,31 +1568,53 @@
         <w:rPr>
           <w:rFonts w:hint="eastAsia"/>
         </w:rPr>
-        <w:t>"),success(1,"</w:t>
-      </w:r>
-      <w:r>
-        <w:rPr>
-          <w:rFonts w:hint="eastAsia"/>
-        </w:rPr>
-        <w:t>成功，已下订单</w:t>
-      </w:r>
-      <w:r>
-        <w:rPr>
-          <w:rFonts w:hint="eastAsia"/>
-        </w:rPr>
-        <w:t>"),expire(2,"</w:t>
-      </w:r>
-      <w:r>
-        <w:rPr>
-          <w:rFonts w:hint="eastAsia"/>
-        </w:rPr>
-        <w:t>过期</w:t>
-      </w:r>
-      <w:r>
-        <w:rPr>
-          <w:rFonts w:hint="eastAsia"/>
-        </w:rPr>
-        <w:t>");</w:t>
+        <w:t>"),</w:t>
+      </w:r>
+      <w:r>
+        <w:rPr>
+          <w:rFonts w:hint="eastAsia"/>
+        </w:rPr>
+        <w:tab/>
+        <w:t>success(1,"</w:t>
+      </w:r>
+      <w:r>
+        <w:rPr>
+          <w:rFonts w:hint="eastAsia"/>
+        </w:rPr>
+        <w:t>成功，所有人已经同意</w:t>
+      </w:r>
+      <w:r>
+        <w:rPr>
+          <w:rFonts w:hint="eastAsia"/>
+        </w:rPr>
+        <w:t>"),</w:t>
+      </w:r>
+    </w:p>
+    <w:p>
+      <w:r>
+        <w:rPr>
+          <w:rFonts w:hint="eastAsia"/>
+        </w:rPr>
+        <w:tab/>
+        <w:t>reject(2,"</w:t>
+      </w:r>
+      <w:r>
+        <w:rPr>
+          <w:rFonts w:hint="eastAsia"/>
+        </w:rPr>
+        <w:t>所有人已回馈，但是有人拒绝</w:t>
+      </w:r>
+      <w:r>
+        <w:rPr>
+          <w:rFonts w:hint="eastAsia"/>
+        </w:rPr>
+        <w:t>")</w:t>
+      </w:r>
+      <w:r>
+        <w:rPr>
+          <w:rFonts w:hint="eastAsia"/>
+        </w:rPr>
+        <w:t>;</w:t>
       </w:r>
       <w:r>
         <w:rPr>

</xml_diff>

<commit_message>
Update mealStatus=3 ordered when using meal make order
</commit_message>
<xml_diff>
--- a/doc/Service for android.docx
+++ b/doc/Service for android.docx
@@ -1378,11 +1378,6 @@
       </w:r>
     </w:p>
     <w:p>
-      <w:pPr>
-        <w:rPr>
-          <w:rFonts w:hint="eastAsia"/>
-        </w:rPr>
-      </w:pPr>
       <w:r>
         <w:rPr>
           <w:rFonts w:hint="eastAsia"/>
@@ -1464,7 +1459,37 @@
         <w:rPr>
           <w:rFonts w:hint="eastAsia"/>
         </w:rPr>
-        <w:t xml:space="preserve">"); limit </w:t>
+        <w:t>")</w:t>
+      </w:r>
+      <w:r>
+        <w:rPr>
+          <w:rFonts w:hint="eastAsia"/>
+        </w:rPr>
+        <w:t>,</w:t>
+      </w:r>
+      <w:r>
+        <w:rPr>
+          <w:rFonts w:hint="eastAsia"/>
+        </w:rPr>
+        <w:t>ordered(3,"</w:t>
+      </w:r>
+      <w:r>
+        <w:rPr>
+          <w:rFonts w:hint="eastAsia"/>
+        </w:rPr>
+        <w:t>已下订单啦</w:t>
+      </w:r>
+      <w:r>
+        <w:rPr>
+          <w:rFonts w:hint="eastAsia"/>
+        </w:rPr>
+        <w:t>")</w:t>
+      </w:r>
+      <w:r>
+        <w:rPr>
+          <w:rFonts w:hint="eastAsia"/>
+        </w:rPr>
+        <w:t xml:space="preserve">; limit </w:t>
       </w:r>
       <w:r>
         <w:rPr>
@@ -1478,8 +1503,6 @@
         </w:rPr>
         <w:t>5</w:t>
       </w:r>
-      <w:bookmarkStart w:id="0" w:name="_GoBack"/>
-      <w:bookmarkEnd w:id="0"/>
     </w:p>
     <w:p>
       <w:r>
@@ -1516,11 +1539,6 @@
       </w:r>
     </w:p>
     <w:p>
-      <w:pPr>
-        <w:rPr>
-          <w:rFonts w:hint="eastAsia"/>
-        </w:rPr>
-      </w:pPr>
       <w:r>
         <w:rPr>
           <w:rFonts w:hint="eastAsia"/>
@@ -1550,13 +1568,7 @@
         <w:rPr>
           <w:rFonts w:hint="eastAsia"/>
         </w:rPr>
-        <w:t>"),</w:t>
-      </w:r>
-      <w:r>
-        <w:rPr>
-          <w:rFonts w:hint="eastAsia"/>
-        </w:rPr>
-        <w:t>ongoing(0,"</w:t>
+        <w:t>"),ongoing(0,"</w:t>
       </w:r>
       <w:r>
         <w:rPr>
@@ -1610,6 +1622,32 @@
         </w:rPr>
         <w:t>")</w:t>
       </w:r>
+      <w:r>
+        <w:rPr>
+          <w:rFonts w:hint="eastAsia"/>
+        </w:rPr>
+        <w:t>,</w:t>
+      </w:r>
+      <w:r>
+        <w:rPr>
+          <w:rFonts w:hint="eastAsia"/>
+        </w:rPr>
+        <w:t>ordered(3,"</w:t>
+      </w:r>
+      <w:r>
+        <w:rPr>
+          <w:rFonts w:hint="eastAsia"/>
+        </w:rPr>
+        <w:t>已下订单啦</w:t>
+      </w:r>
+      <w:r>
+        <w:rPr>
+          <w:rFonts w:hint="eastAsia"/>
+        </w:rPr>
+        <w:t>")</w:t>
+      </w:r>
+      <w:bookmarkStart w:id="0" w:name="_GoBack"/>
+      <w:bookmarkEnd w:id="0"/>
       <w:r>
         <w:rPr>
           <w:rFonts w:hint="eastAsia"/>

</xml_diff>

<commit_message>
Update the service of getMealRequest
</commit_message>
<xml_diff>
--- a/doc/Service for android.docx
+++ b/doc/Service for android.docx
@@ -1646,8 +1646,6 @@
         </w:rPr>
         <w:t>")</w:t>
       </w:r>
-      <w:bookmarkStart w:id="0" w:name="_GoBack"/>
-      <w:bookmarkEnd w:id="0"/>
       <w:r>
         <w:rPr>
           <w:rFonts w:hint="eastAsia"/>
@@ -1716,7 +1714,14 @@
           <w:rFonts w:hint="eastAsia"/>
           <w:b/>
         </w:rPr>
-        <w:t>某种状态下的饭局邀请</w:t>
+        <w:t>接受到的</w:t>
+      </w:r>
+      <w:r>
+        <w:rPr>
+          <w:rFonts w:hint="eastAsia"/>
+          <w:b/>
+        </w:rPr>
+        <w:t>饭局邀请</w:t>
       </w:r>
     </w:p>
     <w:p>
@@ -1731,7 +1736,83 @@
         <w:rPr>
           <w:rFonts w:hint="eastAsia"/>
         </w:rPr>
-        <w:t>饭局邀请状态</w:t>
+        <w:t>若饭局状态</w:t>
+      </w:r>
+      <w:proofErr w:type="spellStart"/>
+      <w:r>
+        <w:rPr>
+          <w:rFonts w:hint="eastAsia"/>
+        </w:rPr>
+        <w:t>mealStatus</w:t>
+      </w:r>
+      <w:proofErr w:type="spellEnd"/>
+      <w:r>
+        <w:rPr>
+          <w:rFonts w:hint="eastAsia"/>
+        </w:rPr>
+        <w:t>不为</w:t>
+      </w:r>
+      <w:r>
+        <w:rPr>
+          <w:rFonts w:hint="eastAsia"/>
+        </w:rPr>
+        <w:t>ordered</w:t>
+      </w:r>
+      <w:r>
+        <w:rPr>
+          <w:rFonts w:hint="eastAsia"/>
+        </w:rPr>
+        <w:t>，同时邀请的处理状态不为</w:t>
+      </w:r>
+      <w:r>
+        <w:rPr>
+          <w:rFonts w:hint="eastAsia"/>
+        </w:rPr>
+        <w:t>waiting</w:t>
+      </w:r>
+      <w:bookmarkStart w:id="0" w:name="_GoBack"/>
+      <w:bookmarkEnd w:id="0"/>
+      <w:r>
+        <w:rPr>
+          <w:rFonts w:hint="eastAsia"/>
+        </w:rPr>
+        <w:t>等待处理</w:t>
+      </w:r>
+      <w:r>
+        <w:rPr>
+          <w:rFonts w:hint="eastAsia"/>
+        </w:rPr>
+        <w:t>,</w:t>
+      </w:r>
+      <w:r>
+        <w:rPr>
+          <w:rFonts w:hint="eastAsia"/>
+        </w:rPr>
+        <w:t>则加入返回队列</w:t>
+      </w:r>
+      <w:r>
+        <w:rPr>
+          <w:rFonts w:hint="eastAsia"/>
+        </w:rPr>
+        <w:t>。</w:t>
+      </w:r>
+      <w:r>
+        <w:rPr>
+          <w:rFonts w:hint="eastAsia"/>
+        </w:rPr>
+        <w:t>饭局邀请</w:t>
+      </w:r>
+      <w:r>
+        <w:rPr>
+          <w:rFonts w:hint="eastAsia"/>
+        </w:rPr>
+        <w:t>处理</w:t>
+      </w:r>
+      <w:r>
+        <w:rPr>
+          <w:rFonts w:hint="eastAsia"/>
+        </w:rPr>
+        <w:t>状态</w:t>
       </w:r>
       <w:r>
         <w:rPr>
@@ -1817,7 +1898,7 @@
         <w:t>8090</w:t>
       </w:r>
       <w:r>
-        <w:t>/mealplanner/app/meal/getMealRequest?userId=4&amp;status=0</w:t>
+        <w:t>/mealplanner/app/meal/getMealRequest?userId=4</w:t>
       </w:r>
     </w:p>
     <w:p>
@@ -2234,6 +2315,7 @@
       </w:r>
       <w:proofErr w:type="spellStart"/>
       <w:r>
+        <w:lastRenderedPageBreak/>
         <w:t>comfirmed</w:t>
       </w:r>
       <w:proofErr w:type="spellEnd"/>
@@ -2268,7 +2350,6 @@
         <w:rPr>
           <w:rFonts w:hint="eastAsia"/>
         </w:rPr>
-        <w:lastRenderedPageBreak/>
         <w:t>http://localhost:</w:t>
       </w:r>
       <w:r>

</xml_diff>

<commit_message>
1.Fix getMealRequest bug; 2.Add doc
</commit_message>
<xml_diff>
--- a/doc/Service for android.docx
+++ b/doc/Service for android.docx
@@ -29,6 +29,2291 @@
           <w:rFonts w:hint="eastAsia"/>
         </w:rPr>
         <w:t>参考</w:t>
+      </w:r>
+    </w:p>
+    <w:p>
+      <w:pPr>
+        <w:rPr>
+          <w:b/>
+        </w:rPr>
+      </w:pPr>
+      <w:r>
+        <w:rPr>
+          <w:rFonts w:hint="eastAsia"/>
+          <w:b/>
+        </w:rPr>
+        <w:t>数据返回格式</w:t>
+      </w:r>
+      <w:r>
+        <w:rPr>
+          <w:rFonts w:hint="eastAsia"/>
+          <w:b/>
+        </w:rPr>
+        <w:t>JSON</w:t>
+      </w:r>
+      <w:r>
+        <w:rPr>
+          <w:rFonts w:hint="eastAsia"/>
+          <w:b/>
+        </w:rPr>
+        <w:t>：</w:t>
+      </w:r>
+    </w:p>
+    <w:p>
+      <w:r>
+        <w:rPr>
+          <w:rFonts w:hint="eastAsia"/>
+          <w:b/>
+        </w:rPr>
+        <w:t>success:</w:t>
+      </w:r>
+      <w:r>
+        <w:rPr>
+          <w:rFonts w:hint="eastAsia"/>
+        </w:rPr>
+        <w:t xml:space="preserve"> true</w:t>
+      </w:r>
+      <w:r>
+        <w:rPr>
+          <w:rFonts w:hint="eastAsia"/>
+        </w:rPr>
+        <w:t>则表示操作成功</w:t>
+      </w:r>
+      <w:r>
+        <w:rPr>
+          <w:rFonts w:hint="eastAsia"/>
+        </w:rPr>
+        <w:t>；</w:t>
+      </w:r>
+      <w:r>
+        <w:rPr>
+          <w:rFonts w:hint="eastAsia"/>
+        </w:rPr>
+        <w:t>false</w:t>
+      </w:r>
+      <w:r>
+        <w:rPr>
+          <w:rFonts w:hint="eastAsia"/>
+        </w:rPr>
+        <w:t>表示</w:t>
+      </w:r>
+      <w:r>
+        <w:rPr>
+          <w:rFonts w:hint="eastAsia"/>
+        </w:rPr>
+        <w:t>操作失败</w:t>
+      </w:r>
+      <w:r>
+        <w:rPr>
+          <w:rFonts w:hint="eastAsia"/>
+        </w:rPr>
+        <w:t>。</w:t>
+      </w:r>
+    </w:p>
+    <w:p>
+      <w:r>
+        <w:rPr>
+          <w:rFonts w:hint="eastAsia"/>
+          <w:b/>
+        </w:rPr>
+        <w:t>message</w:t>
+      </w:r>
+      <w:r>
+        <w:rPr>
+          <w:rFonts w:hint="eastAsia"/>
+        </w:rPr>
+        <w:t xml:space="preserve">: </w:t>
+      </w:r>
+      <w:r>
+        <w:rPr>
+          <w:rFonts w:hint="eastAsia"/>
+        </w:rPr>
+        <w:t>提示信息。当</w:t>
+      </w:r>
+      <w:r>
+        <w:rPr>
+          <w:rFonts w:hint="eastAsia"/>
+        </w:rPr>
+        <w:t>success=false</w:t>
+      </w:r>
+      <w:r>
+        <w:rPr>
+          <w:rFonts w:hint="eastAsia"/>
+        </w:rPr>
+        <w:t>时包括错误提示信息</w:t>
+      </w:r>
+    </w:p>
+    <w:p>
+      <w:r>
+        <w:rPr>
+          <w:rFonts w:hint="eastAsia"/>
+          <w:b/>
+        </w:rPr>
+        <w:t>data</w:t>
+      </w:r>
+      <w:r>
+        <w:rPr>
+          <w:rFonts w:hint="eastAsia"/>
+        </w:rPr>
+        <w:t xml:space="preserve">: </w:t>
+      </w:r>
+      <w:r>
+        <w:rPr>
+          <w:rFonts w:hint="eastAsia"/>
+        </w:rPr>
+        <w:t>返回的具体数据</w:t>
+      </w:r>
+    </w:p>
+    <w:p>
+      <w:pPr>
+        <w:widowControl/>
+        <w:tabs>
+          <w:tab w:val="left" w:pos="916"/>
+          <w:tab w:val="left" w:pos="1832"/>
+          <w:tab w:val="left" w:pos="2748"/>
+          <w:tab w:val="left" w:pos="3664"/>
+          <w:tab w:val="left" w:pos="4580"/>
+          <w:tab w:val="left" w:pos="5496"/>
+          <w:tab w:val="left" w:pos="6412"/>
+          <w:tab w:val="left" w:pos="7328"/>
+          <w:tab w:val="left" w:pos="8244"/>
+          <w:tab w:val="left" w:pos="9160"/>
+          <w:tab w:val="left" w:pos="10076"/>
+          <w:tab w:val="left" w:pos="10992"/>
+          <w:tab w:val="left" w:pos="11908"/>
+          <w:tab w:val="left" w:pos="12824"/>
+          <w:tab w:val="left" w:pos="13740"/>
+          <w:tab w:val="left" w:pos="14656"/>
+        </w:tabs>
+        <w:spacing w:line="293" w:lineRule="atLeast"/>
+        <w:jc w:val="left"/>
+        <w:rPr>
+          <w:rFonts w:ascii="宋体" w:eastAsia="宋体" w:hAnsi="宋体" w:cs="宋体"/>
+          <w:color w:val="000000"/>
+          <w:kern w:val="0"/>
+          <w:sz w:val="20"/>
+          <w:szCs w:val="20"/>
+        </w:rPr>
+      </w:pPr>
+      <w:r>
+        <w:rPr>
+          <w:rFonts w:ascii="宋体" w:eastAsia="宋体" w:hAnsi="宋体" w:cs="宋体"/>
+          <w:b/>
+          <w:bCs/>
+          <w:color w:val="00AA00"/>
+          <w:kern w:val="0"/>
+          <w:sz w:val="20"/>
+          <w:szCs w:val="20"/>
+        </w:rPr>
+        <w:t>{</w:t>
+      </w:r>
+    </w:p>
+    <w:p>
+      <w:pPr>
+        <w:widowControl/>
+        <w:tabs>
+          <w:tab w:val="left" w:pos="916"/>
+          <w:tab w:val="left" w:pos="1832"/>
+          <w:tab w:val="left" w:pos="2748"/>
+          <w:tab w:val="left" w:pos="3664"/>
+          <w:tab w:val="left" w:pos="4580"/>
+          <w:tab w:val="left" w:pos="5496"/>
+          <w:tab w:val="left" w:pos="6412"/>
+          <w:tab w:val="left" w:pos="7328"/>
+          <w:tab w:val="left" w:pos="8244"/>
+          <w:tab w:val="left" w:pos="9160"/>
+          <w:tab w:val="left" w:pos="10076"/>
+          <w:tab w:val="left" w:pos="10992"/>
+          <w:tab w:val="left" w:pos="11908"/>
+          <w:tab w:val="left" w:pos="12824"/>
+          <w:tab w:val="left" w:pos="13740"/>
+          <w:tab w:val="left" w:pos="14656"/>
+        </w:tabs>
+        <w:spacing w:line="293" w:lineRule="atLeast"/>
+        <w:jc w:val="left"/>
+        <w:rPr>
+          <w:rFonts w:ascii="宋体" w:eastAsia="宋体" w:hAnsi="宋体" w:cs="宋体"/>
+          <w:color w:val="000000"/>
+          <w:kern w:val="0"/>
+          <w:sz w:val="20"/>
+          <w:szCs w:val="20"/>
+        </w:rPr>
+      </w:pPr>
+      <w:r>
+        <w:rPr>
+          <w:rFonts w:ascii="宋体" w:eastAsia="宋体" w:hAnsi="宋体" w:cs="宋体"/>
+          <w:color w:val="000000"/>
+          <w:kern w:val="0"/>
+          <w:sz w:val="20"/>
+          <w:szCs w:val="20"/>
+        </w:rPr>
+        <w:t xml:space="preserve">  </w:t>
+      </w:r>
+      <w:r>
+        <w:rPr>
+          <w:rFonts w:ascii="宋体" w:eastAsia="宋体" w:hAnsi="宋体" w:cs="宋体"/>
+          <w:b/>
+          <w:bCs/>
+          <w:color w:val="CC0000"/>
+          <w:kern w:val="0"/>
+          <w:sz w:val="20"/>
+          <w:szCs w:val="20"/>
+        </w:rPr>
+        <w:t>"</w:t>
+      </w:r>
+      <w:proofErr w:type="gramStart"/>
+      <w:r>
+        <w:rPr>
+          <w:rFonts w:ascii="宋体" w:eastAsia="宋体" w:hAnsi="宋体" w:cs="宋体"/>
+          <w:b/>
+          <w:bCs/>
+          <w:color w:val="CC0000"/>
+          <w:kern w:val="0"/>
+          <w:sz w:val="20"/>
+          <w:szCs w:val="20"/>
+        </w:rPr>
+        <w:t>success</w:t>
+      </w:r>
+      <w:proofErr w:type="gramEnd"/>
+      <w:r>
+        <w:rPr>
+          <w:rFonts w:ascii="宋体" w:eastAsia="宋体" w:hAnsi="宋体" w:cs="宋体"/>
+          <w:b/>
+          <w:bCs/>
+          <w:color w:val="CC0000"/>
+          <w:kern w:val="0"/>
+          <w:sz w:val="20"/>
+          <w:szCs w:val="20"/>
+        </w:rPr>
+        <w:t>"</w:t>
+      </w:r>
+      <w:r>
+        <w:rPr>
+          <w:rFonts w:ascii="宋体" w:eastAsia="宋体" w:hAnsi="宋体" w:cs="宋体"/>
+          <w:color w:val="000000"/>
+          <w:kern w:val="0"/>
+          <w:sz w:val="20"/>
+          <w:szCs w:val="20"/>
+        </w:rPr>
+        <w:t xml:space="preserve">: </w:t>
+      </w:r>
+      <w:r>
+        <w:rPr>
+          <w:rFonts w:ascii="宋体" w:eastAsia="宋体" w:hAnsi="宋体" w:cs="宋体"/>
+          <w:color w:val="0000FF"/>
+          <w:kern w:val="0"/>
+          <w:sz w:val="20"/>
+          <w:szCs w:val="20"/>
+        </w:rPr>
+        <w:t>true</w:t>
+      </w:r>
+      <w:r>
+        <w:rPr>
+          <w:rFonts w:ascii="宋体" w:eastAsia="宋体" w:hAnsi="宋体" w:cs="宋体"/>
+          <w:b/>
+          <w:bCs/>
+          <w:color w:val="000000"/>
+          <w:kern w:val="0"/>
+          <w:sz w:val="20"/>
+          <w:szCs w:val="20"/>
+        </w:rPr>
+        <w:t>,</w:t>
+      </w:r>
+      <w:r>
+        <w:rPr>
+          <w:rFonts w:ascii="宋体" w:eastAsia="宋体" w:hAnsi="宋体" w:cs="宋体"/>
+          <w:color w:val="0000FF"/>
+          <w:kern w:val="0"/>
+          <w:sz w:val="20"/>
+          <w:szCs w:val="20"/>
+        </w:rPr>
+        <w:t xml:space="preserve"> </w:t>
+      </w:r>
+    </w:p>
+    <w:p>
+      <w:pPr>
+        <w:widowControl/>
+        <w:tabs>
+          <w:tab w:val="left" w:pos="916"/>
+          <w:tab w:val="left" w:pos="1832"/>
+          <w:tab w:val="left" w:pos="2748"/>
+          <w:tab w:val="left" w:pos="3664"/>
+          <w:tab w:val="left" w:pos="4580"/>
+          <w:tab w:val="left" w:pos="5496"/>
+          <w:tab w:val="left" w:pos="6412"/>
+          <w:tab w:val="left" w:pos="7328"/>
+          <w:tab w:val="left" w:pos="8244"/>
+          <w:tab w:val="left" w:pos="9160"/>
+          <w:tab w:val="left" w:pos="10076"/>
+          <w:tab w:val="left" w:pos="10992"/>
+          <w:tab w:val="left" w:pos="11908"/>
+          <w:tab w:val="left" w:pos="12824"/>
+          <w:tab w:val="left" w:pos="13740"/>
+          <w:tab w:val="left" w:pos="14656"/>
+        </w:tabs>
+        <w:spacing w:line="293" w:lineRule="atLeast"/>
+        <w:jc w:val="left"/>
+        <w:rPr>
+          <w:rFonts w:ascii="宋体" w:eastAsia="宋体" w:hAnsi="宋体" w:cs="宋体"/>
+          <w:color w:val="000000"/>
+          <w:kern w:val="0"/>
+          <w:sz w:val="20"/>
+          <w:szCs w:val="20"/>
+        </w:rPr>
+      </w:pPr>
+      <w:r>
+        <w:rPr>
+          <w:rFonts w:ascii="宋体" w:eastAsia="宋体" w:hAnsi="宋体" w:cs="宋体"/>
+          <w:color w:val="000000"/>
+          <w:kern w:val="0"/>
+          <w:sz w:val="20"/>
+          <w:szCs w:val="20"/>
+        </w:rPr>
+        <w:t xml:space="preserve">  </w:t>
+      </w:r>
+      <w:r>
+        <w:rPr>
+          <w:rFonts w:ascii="宋体" w:eastAsia="宋体" w:hAnsi="宋体" w:cs="宋体"/>
+          <w:b/>
+          <w:bCs/>
+          <w:color w:val="CC0000"/>
+          <w:kern w:val="0"/>
+          <w:sz w:val="20"/>
+          <w:szCs w:val="20"/>
+        </w:rPr>
+        <w:t>"</w:t>
+      </w:r>
+      <w:proofErr w:type="gramStart"/>
+      <w:r>
+        <w:rPr>
+          <w:rFonts w:ascii="宋体" w:eastAsia="宋体" w:hAnsi="宋体" w:cs="宋体"/>
+          <w:b/>
+          <w:bCs/>
+          <w:color w:val="CC0000"/>
+          <w:kern w:val="0"/>
+          <w:sz w:val="20"/>
+          <w:szCs w:val="20"/>
+        </w:rPr>
+        <w:t>message</w:t>
+      </w:r>
+      <w:proofErr w:type="gramEnd"/>
+      <w:r>
+        <w:rPr>
+          <w:rFonts w:ascii="宋体" w:eastAsia="宋体" w:hAnsi="宋体" w:cs="宋体"/>
+          <w:b/>
+          <w:bCs/>
+          <w:color w:val="CC0000"/>
+          <w:kern w:val="0"/>
+          <w:sz w:val="20"/>
+          <w:szCs w:val="20"/>
+        </w:rPr>
+        <w:t>"</w:t>
+      </w:r>
+      <w:r>
+        <w:rPr>
+          <w:rFonts w:ascii="宋体" w:eastAsia="宋体" w:hAnsi="宋体" w:cs="宋体"/>
+          <w:color w:val="000000"/>
+          <w:kern w:val="0"/>
+          <w:sz w:val="20"/>
+          <w:szCs w:val="20"/>
+        </w:rPr>
+        <w:t xml:space="preserve">: </w:t>
+      </w:r>
+      <w:r>
+        <w:rPr>
+          <w:rFonts w:ascii="宋体" w:eastAsia="宋体" w:hAnsi="宋体" w:cs="宋体"/>
+          <w:color w:val="007777"/>
+          <w:kern w:val="0"/>
+          <w:sz w:val="20"/>
+          <w:szCs w:val="20"/>
+        </w:rPr>
+        <w:t>"Get restaurants info of 1 success!"</w:t>
+      </w:r>
+      <w:r>
+        <w:rPr>
+          <w:rFonts w:ascii="宋体" w:eastAsia="宋体" w:hAnsi="宋体" w:cs="宋体"/>
+          <w:b/>
+          <w:bCs/>
+          <w:color w:val="000000"/>
+          <w:kern w:val="0"/>
+          <w:sz w:val="20"/>
+          <w:szCs w:val="20"/>
+        </w:rPr>
+        <w:t>,</w:t>
+      </w:r>
+      <w:r>
+        <w:rPr>
+          <w:rFonts w:ascii="宋体" w:eastAsia="宋体" w:hAnsi="宋体" w:cs="宋体"/>
+          <w:color w:val="007777"/>
+          <w:kern w:val="0"/>
+          <w:sz w:val="20"/>
+          <w:szCs w:val="20"/>
+        </w:rPr>
+        <w:t xml:space="preserve"> </w:t>
+      </w:r>
+    </w:p>
+    <w:p>
+      <w:pPr>
+        <w:widowControl/>
+        <w:tabs>
+          <w:tab w:val="left" w:pos="916"/>
+          <w:tab w:val="left" w:pos="1832"/>
+          <w:tab w:val="left" w:pos="2748"/>
+          <w:tab w:val="left" w:pos="3664"/>
+          <w:tab w:val="left" w:pos="4580"/>
+          <w:tab w:val="left" w:pos="5496"/>
+          <w:tab w:val="left" w:pos="6412"/>
+          <w:tab w:val="left" w:pos="7328"/>
+          <w:tab w:val="left" w:pos="8244"/>
+          <w:tab w:val="left" w:pos="9160"/>
+          <w:tab w:val="left" w:pos="10076"/>
+          <w:tab w:val="left" w:pos="10992"/>
+          <w:tab w:val="left" w:pos="11908"/>
+          <w:tab w:val="left" w:pos="12824"/>
+          <w:tab w:val="left" w:pos="13740"/>
+          <w:tab w:val="left" w:pos="14656"/>
+        </w:tabs>
+        <w:spacing w:line="293" w:lineRule="atLeast"/>
+        <w:jc w:val="left"/>
+        <w:rPr>
+          <w:rFonts w:ascii="宋体" w:eastAsia="宋体" w:hAnsi="宋体" w:cs="宋体"/>
+          <w:color w:val="000000"/>
+          <w:kern w:val="0"/>
+          <w:sz w:val="20"/>
+          <w:szCs w:val="20"/>
+        </w:rPr>
+      </w:pPr>
+      <w:r>
+        <w:rPr>
+          <w:rFonts w:ascii="宋体" w:eastAsia="宋体" w:hAnsi="宋体" w:cs="宋体"/>
+          <w:color w:val="000000"/>
+          <w:kern w:val="0"/>
+          <w:sz w:val="20"/>
+          <w:szCs w:val="20"/>
+        </w:rPr>
+        <w:t xml:space="preserve">  </w:t>
+      </w:r>
+      <w:r>
+        <w:rPr>
+          <w:rFonts w:ascii="宋体" w:eastAsia="宋体" w:hAnsi="宋体" w:cs="宋体"/>
+          <w:b/>
+          <w:bCs/>
+          <w:color w:val="CC0000"/>
+          <w:kern w:val="0"/>
+          <w:sz w:val="20"/>
+          <w:szCs w:val="20"/>
+        </w:rPr>
+        <w:t>"</w:t>
+      </w:r>
+      <w:proofErr w:type="gramStart"/>
+      <w:r>
+        <w:rPr>
+          <w:rFonts w:ascii="宋体" w:eastAsia="宋体" w:hAnsi="宋体" w:cs="宋体"/>
+          <w:b/>
+          <w:bCs/>
+          <w:color w:val="CC0000"/>
+          <w:kern w:val="0"/>
+          <w:sz w:val="20"/>
+          <w:szCs w:val="20"/>
+        </w:rPr>
+        <w:t>data</w:t>
+      </w:r>
+      <w:proofErr w:type="gramEnd"/>
+      <w:r>
+        <w:rPr>
+          <w:rFonts w:ascii="宋体" w:eastAsia="宋体" w:hAnsi="宋体" w:cs="宋体"/>
+          <w:b/>
+          <w:bCs/>
+          <w:color w:val="CC0000"/>
+          <w:kern w:val="0"/>
+          <w:sz w:val="20"/>
+          <w:szCs w:val="20"/>
+        </w:rPr>
+        <w:t>"</w:t>
+      </w:r>
+      <w:r>
+        <w:rPr>
+          <w:rFonts w:ascii="宋体" w:eastAsia="宋体" w:hAnsi="宋体" w:cs="宋体"/>
+          <w:color w:val="000000"/>
+          <w:kern w:val="0"/>
+          <w:sz w:val="20"/>
+          <w:szCs w:val="20"/>
+        </w:rPr>
+        <w:t xml:space="preserve">: </w:t>
+      </w:r>
+      <w:r>
+        <w:rPr>
+          <w:rFonts w:ascii="宋体" w:eastAsia="宋体" w:hAnsi="宋体" w:cs="宋体"/>
+          <w:b/>
+          <w:bCs/>
+          <w:color w:val="00AA00"/>
+          <w:kern w:val="0"/>
+          <w:sz w:val="20"/>
+          <w:szCs w:val="20"/>
+        </w:rPr>
+        <w:t>{</w:t>
+      </w:r>
+    </w:p>
+    <w:p>
+      <w:pPr>
+        <w:widowControl/>
+        <w:tabs>
+          <w:tab w:val="left" w:pos="916"/>
+          <w:tab w:val="left" w:pos="1832"/>
+          <w:tab w:val="left" w:pos="2748"/>
+          <w:tab w:val="left" w:pos="3664"/>
+          <w:tab w:val="left" w:pos="4580"/>
+          <w:tab w:val="left" w:pos="5496"/>
+          <w:tab w:val="left" w:pos="6412"/>
+          <w:tab w:val="left" w:pos="7328"/>
+          <w:tab w:val="left" w:pos="8244"/>
+          <w:tab w:val="left" w:pos="9160"/>
+          <w:tab w:val="left" w:pos="10076"/>
+          <w:tab w:val="left" w:pos="10992"/>
+          <w:tab w:val="left" w:pos="11908"/>
+          <w:tab w:val="left" w:pos="12824"/>
+          <w:tab w:val="left" w:pos="13740"/>
+          <w:tab w:val="left" w:pos="14656"/>
+        </w:tabs>
+        <w:spacing w:line="293" w:lineRule="atLeast"/>
+        <w:jc w:val="left"/>
+        <w:rPr>
+          <w:rFonts w:ascii="宋体" w:eastAsia="宋体" w:hAnsi="宋体" w:cs="宋体"/>
+          <w:color w:val="000000"/>
+          <w:kern w:val="0"/>
+          <w:sz w:val="20"/>
+          <w:szCs w:val="20"/>
+        </w:rPr>
+      </w:pPr>
+      <w:r>
+        <w:rPr>
+          <w:rFonts w:ascii="宋体" w:eastAsia="宋体" w:hAnsi="宋体" w:cs="宋体"/>
+          <w:color w:val="000000"/>
+          <w:kern w:val="0"/>
+          <w:sz w:val="20"/>
+          <w:szCs w:val="20"/>
+        </w:rPr>
+        <w:t xml:space="preserve">    </w:t>
+      </w:r>
+      <w:r>
+        <w:rPr>
+          <w:rFonts w:ascii="宋体" w:eastAsia="宋体" w:hAnsi="宋体" w:cs="宋体"/>
+          <w:b/>
+          <w:bCs/>
+          <w:color w:val="CC0000"/>
+          <w:kern w:val="0"/>
+          <w:sz w:val="20"/>
+          <w:szCs w:val="20"/>
+        </w:rPr>
+        <w:t>"</w:t>
+      </w:r>
+      <w:proofErr w:type="spellStart"/>
+      <w:proofErr w:type="gramStart"/>
+      <w:r>
+        <w:rPr>
+          <w:rFonts w:ascii="宋体" w:eastAsia="宋体" w:hAnsi="宋体" w:cs="宋体"/>
+          <w:b/>
+          <w:bCs/>
+          <w:color w:val="CC0000"/>
+          <w:kern w:val="0"/>
+          <w:sz w:val="20"/>
+          <w:szCs w:val="20"/>
+        </w:rPr>
+        <w:t>restid</w:t>
+      </w:r>
+      <w:proofErr w:type="spellEnd"/>
+      <w:proofErr w:type="gramEnd"/>
+      <w:r>
+        <w:rPr>
+          <w:rFonts w:ascii="宋体" w:eastAsia="宋体" w:hAnsi="宋体" w:cs="宋体"/>
+          <w:b/>
+          <w:bCs/>
+          <w:color w:val="CC0000"/>
+          <w:kern w:val="0"/>
+          <w:sz w:val="20"/>
+          <w:szCs w:val="20"/>
+        </w:rPr>
+        <w:t>"</w:t>
+      </w:r>
+      <w:r>
+        <w:rPr>
+          <w:rFonts w:ascii="宋体" w:eastAsia="宋体" w:hAnsi="宋体" w:cs="宋体"/>
+          <w:color w:val="000000"/>
+          <w:kern w:val="0"/>
+          <w:sz w:val="20"/>
+          <w:szCs w:val="20"/>
+        </w:rPr>
+        <w:t xml:space="preserve">: </w:t>
+      </w:r>
+      <w:r>
+        <w:rPr>
+          <w:rFonts w:ascii="宋体" w:eastAsia="宋体" w:hAnsi="宋体" w:cs="宋体"/>
+          <w:color w:val="AA00AA"/>
+          <w:kern w:val="0"/>
+          <w:sz w:val="20"/>
+          <w:szCs w:val="20"/>
+        </w:rPr>
+        <w:t>1</w:t>
+      </w:r>
+      <w:r>
+        <w:rPr>
+          <w:rFonts w:ascii="宋体" w:eastAsia="宋体" w:hAnsi="宋体" w:cs="宋体"/>
+          <w:b/>
+          <w:bCs/>
+          <w:color w:val="000000"/>
+          <w:kern w:val="0"/>
+          <w:sz w:val="20"/>
+          <w:szCs w:val="20"/>
+        </w:rPr>
+        <w:t>,</w:t>
+      </w:r>
+      <w:r>
+        <w:rPr>
+          <w:rFonts w:ascii="宋体" w:eastAsia="宋体" w:hAnsi="宋体" w:cs="宋体"/>
+          <w:color w:val="AA00AA"/>
+          <w:kern w:val="0"/>
+          <w:sz w:val="20"/>
+          <w:szCs w:val="20"/>
+        </w:rPr>
+        <w:t xml:space="preserve"> </w:t>
+      </w:r>
+    </w:p>
+    <w:p>
+      <w:pPr>
+        <w:widowControl/>
+        <w:tabs>
+          <w:tab w:val="left" w:pos="916"/>
+          <w:tab w:val="left" w:pos="1832"/>
+          <w:tab w:val="left" w:pos="2748"/>
+          <w:tab w:val="left" w:pos="3664"/>
+          <w:tab w:val="left" w:pos="4580"/>
+          <w:tab w:val="left" w:pos="5496"/>
+          <w:tab w:val="left" w:pos="6412"/>
+          <w:tab w:val="left" w:pos="7328"/>
+          <w:tab w:val="left" w:pos="8244"/>
+          <w:tab w:val="left" w:pos="9160"/>
+          <w:tab w:val="left" w:pos="10076"/>
+          <w:tab w:val="left" w:pos="10992"/>
+          <w:tab w:val="left" w:pos="11908"/>
+          <w:tab w:val="left" w:pos="12824"/>
+          <w:tab w:val="left" w:pos="13740"/>
+          <w:tab w:val="left" w:pos="14656"/>
+        </w:tabs>
+        <w:spacing w:line="293" w:lineRule="atLeast"/>
+        <w:jc w:val="left"/>
+        <w:rPr>
+          <w:rFonts w:ascii="宋体" w:eastAsia="宋体" w:hAnsi="宋体" w:cs="宋体"/>
+          <w:color w:val="000000"/>
+          <w:kern w:val="0"/>
+          <w:sz w:val="20"/>
+          <w:szCs w:val="20"/>
+        </w:rPr>
+      </w:pPr>
+      <w:r>
+        <w:rPr>
+          <w:rFonts w:ascii="宋体" w:eastAsia="宋体" w:hAnsi="宋体" w:cs="宋体"/>
+          <w:color w:val="000000"/>
+          <w:kern w:val="0"/>
+          <w:sz w:val="20"/>
+          <w:szCs w:val="20"/>
+        </w:rPr>
+        <w:t xml:space="preserve">    </w:t>
+      </w:r>
+      <w:r>
+        <w:rPr>
+          <w:rFonts w:ascii="宋体" w:eastAsia="宋体" w:hAnsi="宋体" w:cs="宋体"/>
+          <w:b/>
+          <w:bCs/>
+          <w:color w:val="CC0000"/>
+          <w:kern w:val="0"/>
+          <w:sz w:val="20"/>
+          <w:szCs w:val="20"/>
+        </w:rPr>
+        <w:t>"</w:t>
+      </w:r>
+      <w:proofErr w:type="spellStart"/>
+      <w:r>
+        <w:rPr>
+          <w:rFonts w:ascii="宋体" w:eastAsia="宋体" w:hAnsi="宋体" w:cs="宋体"/>
+          <w:b/>
+          <w:bCs/>
+          <w:color w:val="CC0000"/>
+          <w:kern w:val="0"/>
+          <w:sz w:val="20"/>
+          <w:szCs w:val="20"/>
+        </w:rPr>
+        <w:t>restname</w:t>
+      </w:r>
+      <w:proofErr w:type="spellEnd"/>
+      <w:r>
+        <w:rPr>
+          <w:rFonts w:ascii="宋体" w:eastAsia="宋体" w:hAnsi="宋体" w:cs="宋体"/>
+          <w:b/>
+          <w:bCs/>
+          <w:color w:val="CC0000"/>
+          <w:kern w:val="0"/>
+          <w:sz w:val="20"/>
+          <w:szCs w:val="20"/>
+        </w:rPr>
+        <w:t>"</w:t>
+      </w:r>
+      <w:r>
+        <w:rPr>
+          <w:rFonts w:ascii="宋体" w:eastAsia="宋体" w:hAnsi="宋体" w:cs="宋体"/>
+          <w:color w:val="000000"/>
+          <w:kern w:val="0"/>
+          <w:sz w:val="20"/>
+          <w:szCs w:val="20"/>
+        </w:rPr>
+        <w:t xml:space="preserve">: </w:t>
+      </w:r>
+      <w:r>
+        <w:rPr>
+          <w:rFonts w:ascii="宋体" w:eastAsia="宋体" w:hAnsi="宋体" w:cs="宋体"/>
+          <w:color w:val="007777"/>
+          <w:kern w:val="0"/>
+          <w:sz w:val="20"/>
+          <w:szCs w:val="20"/>
+        </w:rPr>
+        <w:t>"</w:t>
+      </w:r>
+      <w:proofErr w:type="gramStart"/>
+      <w:r>
+        <w:rPr>
+          <w:rFonts w:ascii="宋体" w:eastAsia="宋体" w:hAnsi="宋体" w:cs="宋体"/>
+          <w:color w:val="007777"/>
+          <w:kern w:val="0"/>
+          <w:sz w:val="20"/>
+          <w:szCs w:val="20"/>
+        </w:rPr>
+        <w:t>嘉苑饭店</w:t>
+      </w:r>
+      <w:proofErr w:type="gramEnd"/>
+      <w:r>
+        <w:rPr>
+          <w:rFonts w:ascii="宋体" w:eastAsia="宋体" w:hAnsi="宋体" w:cs="宋体"/>
+          <w:color w:val="007777"/>
+          <w:kern w:val="0"/>
+          <w:sz w:val="20"/>
+          <w:szCs w:val="20"/>
+        </w:rPr>
+        <w:t>"</w:t>
+      </w:r>
+      <w:r>
+        <w:rPr>
+          <w:rFonts w:ascii="宋体" w:eastAsia="宋体" w:hAnsi="宋体" w:cs="宋体"/>
+          <w:b/>
+          <w:bCs/>
+          <w:color w:val="000000"/>
+          <w:kern w:val="0"/>
+          <w:sz w:val="20"/>
+          <w:szCs w:val="20"/>
+        </w:rPr>
+        <w:t>,</w:t>
+      </w:r>
+      <w:r>
+        <w:rPr>
+          <w:rFonts w:ascii="宋体" w:eastAsia="宋体" w:hAnsi="宋体" w:cs="宋体"/>
+          <w:color w:val="007777"/>
+          <w:kern w:val="0"/>
+          <w:sz w:val="20"/>
+          <w:szCs w:val="20"/>
+        </w:rPr>
+        <w:t xml:space="preserve"> </w:t>
+      </w:r>
+    </w:p>
+    <w:p>
+      <w:pPr>
+        <w:widowControl/>
+        <w:tabs>
+          <w:tab w:val="left" w:pos="916"/>
+          <w:tab w:val="left" w:pos="1832"/>
+          <w:tab w:val="left" w:pos="2748"/>
+          <w:tab w:val="left" w:pos="3664"/>
+          <w:tab w:val="left" w:pos="4580"/>
+          <w:tab w:val="left" w:pos="5496"/>
+          <w:tab w:val="left" w:pos="6412"/>
+          <w:tab w:val="left" w:pos="7328"/>
+          <w:tab w:val="left" w:pos="8244"/>
+          <w:tab w:val="left" w:pos="9160"/>
+          <w:tab w:val="left" w:pos="10076"/>
+          <w:tab w:val="left" w:pos="10992"/>
+          <w:tab w:val="left" w:pos="11908"/>
+          <w:tab w:val="left" w:pos="12824"/>
+          <w:tab w:val="left" w:pos="13740"/>
+          <w:tab w:val="left" w:pos="14656"/>
+        </w:tabs>
+        <w:spacing w:line="293" w:lineRule="atLeast"/>
+        <w:jc w:val="left"/>
+        <w:rPr>
+          <w:rFonts w:ascii="宋体" w:eastAsia="宋体" w:hAnsi="宋体" w:cs="宋体"/>
+          <w:color w:val="000000"/>
+          <w:kern w:val="0"/>
+          <w:sz w:val="20"/>
+          <w:szCs w:val="20"/>
+        </w:rPr>
+      </w:pPr>
+      <w:r>
+        <w:rPr>
+          <w:rFonts w:ascii="宋体" w:eastAsia="宋体" w:hAnsi="宋体" w:cs="宋体"/>
+          <w:color w:val="000000"/>
+          <w:kern w:val="0"/>
+          <w:sz w:val="20"/>
+          <w:szCs w:val="20"/>
+        </w:rPr>
+        <w:t xml:space="preserve">    </w:t>
+      </w:r>
+      <w:r>
+        <w:rPr>
+          <w:rFonts w:ascii="宋体" w:eastAsia="宋体" w:hAnsi="宋体" w:cs="宋体"/>
+          <w:b/>
+          <w:bCs/>
+          <w:color w:val="CC0000"/>
+          <w:kern w:val="0"/>
+          <w:sz w:val="20"/>
+          <w:szCs w:val="20"/>
+        </w:rPr>
+        <w:t>"</w:t>
+      </w:r>
+      <w:proofErr w:type="spellStart"/>
+      <w:proofErr w:type="gramStart"/>
+      <w:r>
+        <w:rPr>
+          <w:rFonts w:ascii="宋体" w:eastAsia="宋体" w:hAnsi="宋体" w:cs="宋体"/>
+          <w:b/>
+          <w:bCs/>
+          <w:color w:val="CC0000"/>
+          <w:kern w:val="0"/>
+          <w:sz w:val="20"/>
+          <w:szCs w:val="20"/>
+        </w:rPr>
+        <w:t>restphone</w:t>
+      </w:r>
+      <w:proofErr w:type="spellEnd"/>
+      <w:proofErr w:type="gramEnd"/>
+      <w:r>
+        <w:rPr>
+          <w:rFonts w:ascii="宋体" w:eastAsia="宋体" w:hAnsi="宋体" w:cs="宋体"/>
+          <w:b/>
+          <w:bCs/>
+          <w:color w:val="CC0000"/>
+          <w:kern w:val="0"/>
+          <w:sz w:val="20"/>
+          <w:szCs w:val="20"/>
+        </w:rPr>
+        <w:t>"</w:t>
+      </w:r>
+      <w:r>
+        <w:rPr>
+          <w:rFonts w:ascii="宋体" w:eastAsia="宋体" w:hAnsi="宋体" w:cs="宋体"/>
+          <w:color w:val="000000"/>
+          <w:kern w:val="0"/>
+          <w:sz w:val="20"/>
+          <w:szCs w:val="20"/>
+        </w:rPr>
+        <w:t xml:space="preserve">: </w:t>
+      </w:r>
+      <w:r>
+        <w:rPr>
+          <w:rFonts w:ascii="宋体" w:eastAsia="宋体" w:hAnsi="宋体" w:cs="宋体"/>
+          <w:color w:val="0000FF"/>
+          <w:kern w:val="0"/>
+          <w:sz w:val="20"/>
+          <w:szCs w:val="20"/>
+        </w:rPr>
+        <w:t>null</w:t>
+      </w:r>
+      <w:r>
+        <w:rPr>
+          <w:rFonts w:ascii="宋体" w:eastAsia="宋体" w:hAnsi="宋体" w:cs="宋体"/>
+          <w:b/>
+          <w:bCs/>
+          <w:color w:val="000000"/>
+          <w:kern w:val="0"/>
+          <w:sz w:val="20"/>
+          <w:szCs w:val="20"/>
+        </w:rPr>
+        <w:t>,</w:t>
+      </w:r>
+      <w:r>
+        <w:rPr>
+          <w:rFonts w:ascii="宋体" w:eastAsia="宋体" w:hAnsi="宋体" w:cs="宋体"/>
+          <w:color w:val="0000FF"/>
+          <w:kern w:val="0"/>
+          <w:sz w:val="20"/>
+          <w:szCs w:val="20"/>
+        </w:rPr>
+        <w:t xml:space="preserve"> </w:t>
+      </w:r>
+    </w:p>
+    <w:p>
+      <w:pPr>
+        <w:widowControl/>
+        <w:tabs>
+          <w:tab w:val="left" w:pos="916"/>
+          <w:tab w:val="left" w:pos="1832"/>
+          <w:tab w:val="left" w:pos="2748"/>
+          <w:tab w:val="left" w:pos="3664"/>
+          <w:tab w:val="left" w:pos="4580"/>
+          <w:tab w:val="left" w:pos="5496"/>
+          <w:tab w:val="left" w:pos="6412"/>
+          <w:tab w:val="left" w:pos="7328"/>
+          <w:tab w:val="left" w:pos="8244"/>
+          <w:tab w:val="left" w:pos="9160"/>
+          <w:tab w:val="left" w:pos="10076"/>
+          <w:tab w:val="left" w:pos="10992"/>
+          <w:tab w:val="left" w:pos="11908"/>
+          <w:tab w:val="left" w:pos="12824"/>
+          <w:tab w:val="left" w:pos="13740"/>
+          <w:tab w:val="left" w:pos="14656"/>
+        </w:tabs>
+        <w:spacing w:line="293" w:lineRule="atLeast"/>
+        <w:jc w:val="left"/>
+        <w:rPr>
+          <w:rFonts w:ascii="宋体" w:eastAsia="宋体" w:hAnsi="宋体" w:cs="宋体"/>
+          <w:color w:val="000000"/>
+          <w:kern w:val="0"/>
+          <w:sz w:val="20"/>
+          <w:szCs w:val="20"/>
+        </w:rPr>
+      </w:pPr>
+      <w:r>
+        <w:rPr>
+          <w:rFonts w:ascii="宋体" w:eastAsia="宋体" w:hAnsi="宋体" w:cs="宋体"/>
+          <w:color w:val="000000"/>
+          <w:kern w:val="0"/>
+          <w:sz w:val="20"/>
+          <w:szCs w:val="20"/>
+        </w:rPr>
+        <w:t xml:space="preserve">    </w:t>
+      </w:r>
+      <w:r>
+        <w:rPr>
+          <w:rFonts w:ascii="宋体" w:eastAsia="宋体" w:hAnsi="宋体" w:cs="宋体"/>
+          <w:b/>
+          <w:bCs/>
+          <w:color w:val="CC0000"/>
+          <w:kern w:val="0"/>
+          <w:sz w:val="20"/>
+          <w:szCs w:val="20"/>
+        </w:rPr>
+        <w:t>"</w:t>
+      </w:r>
+      <w:proofErr w:type="spellStart"/>
+      <w:proofErr w:type="gramStart"/>
+      <w:r>
+        <w:rPr>
+          <w:rFonts w:ascii="宋体" w:eastAsia="宋体" w:hAnsi="宋体" w:cs="宋体"/>
+          <w:b/>
+          <w:bCs/>
+          <w:color w:val="CC0000"/>
+          <w:kern w:val="0"/>
+          <w:sz w:val="20"/>
+          <w:szCs w:val="20"/>
+        </w:rPr>
+        <w:t>restcity</w:t>
+      </w:r>
+      <w:proofErr w:type="spellEnd"/>
+      <w:proofErr w:type="gramEnd"/>
+      <w:r>
+        <w:rPr>
+          <w:rFonts w:ascii="宋体" w:eastAsia="宋体" w:hAnsi="宋体" w:cs="宋体"/>
+          <w:b/>
+          <w:bCs/>
+          <w:color w:val="CC0000"/>
+          <w:kern w:val="0"/>
+          <w:sz w:val="20"/>
+          <w:szCs w:val="20"/>
+        </w:rPr>
+        <w:t>"</w:t>
+      </w:r>
+      <w:r>
+        <w:rPr>
+          <w:rFonts w:ascii="宋体" w:eastAsia="宋体" w:hAnsi="宋体" w:cs="宋体"/>
+          <w:color w:val="000000"/>
+          <w:kern w:val="0"/>
+          <w:sz w:val="20"/>
+          <w:szCs w:val="20"/>
+        </w:rPr>
+        <w:t xml:space="preserve">: </w:t>
+      </w:r>
+      <w:r>
+        <w:rPr>
+          <w:rFonts w:ascii="宋体" w:eastAsia="宋体" w:hAnsi="宋体" w:cs="宋体"/>
+          <w:color w:val="AA00AA"/>
+          <w:kern w:val="0"/>
+          <w:sz w:val="20"/>
+          <w:szCs w:val="20"/>
+        </w:rPr>
+        <w:t>1</w:t>
+      </w:r>
+      <w:r>
+        <w:rPr>
+          <w:rFonts w:ascii="宋体" w:eastAsia="宋体" w:hAnsi="宋体" w:cs="宋体"/>
+          <w:b/>
+          <w:bCs/>
+          <w:color w:val="000000"/>
+          <w:kern w:val="0"/>
+          <w:sz w:val="20"/>
+          <w:szCs w:val="20"/>
+        </w:rPr>
+        <w:t>,</w:t>
+      </w:r>
+      <w:r>
+        <w:rPr>
+          <w:rFonts w:ascii="宋体" w:eastAsia="宋体" w:hAnsi="宋体" w:cs="宋体"/>
+          <w:color w:val="AA00AA"/>
+          <w:kern w:val="0"/>
+          <w:sz w:val="20"/>
+          <w:szCs w:val="20"/>
+        </w:rPr>
+        <w:t xml:space="preserve"> </w:t>
+      </w:r>
+    </w:p>
+    <w:p>
+      <w:pPr>
+        <w:widowControl/>
+        <w:tabs>
+          <w:tab w:val="left" w:pos="916"/>
+          <w:tab w:val="left" w:pos="1832"/>
+          <w:tab w:val="left" w:pos="2748"/>
+          <w:tab w:val="left" w:pos="3664"/>
+          <w:tab w:val="left" w:pos="4580"/>
+          <w:tab w:val="left" w:pos="5496"/>
+          <w:tab w:val="left" w:pos="6412"/>
+          <w:tab w:val="left" w:pos="7328"/>
+          <w:tab w:val="left" w:pos="8244"/>
+          <w:tab w:val="left" w:pos="9160"/>
+          <w:tab w:val="left" w:pos="10076"/>
+          <w:tab w:val="left" w:pos="10992"/>
+          <w:tab w:val="left" w:pos="11908"/>
+          <w:tab w:val="left" w:pos="12824"/>
+          <w:tab w:val="left" w:pos="13740"/>
+          <w:tab w:val="left" w:pos="14656"/>
+        </w:tabs>
+        <w:spacing w:line="293" w:lineRule="atLeast"/>
+        <w:jc w:val="left"/>
+        <w:rPr>
+          <w:rFonts w:ascii="宋体" w:eastAsia="宋体" w:hAnsi="宋体" w:cs="宋体"/>
+          <w:color w:val="000000"/>
+          <w:kern w:val="0"/>
+          <w:sz w:val="20"/>
+          <w:szCs w:val="20"/>
+        </w:rPr>
+      </w:pPr>
+      <w:r>
+        <w:rPr>
+          <w:rFonts w:ascii="宋体" w:eastAsia="宋体" w:hAnsi="宋体" w:cs="宋体"/>
+          <w:color w:val="000000"/>
+          <w:kern w:val="0"/>
+          <w:sz w:val="20"/>
+          <w:szCs w:val="20"/>
+        </w:rPr>
+        <w:t xml:space="preserve">    </w:t>
+      </w:r>
+      <w:r>
+        <w:rPr>
+          <w:rFonts w:ascii="宋体" w:eastAsia="宋体" w:hAnsi="宋体" w:cs="宋体"/>
+          <w:b/>
+          <w:bCs/>
+          <w:color w:val="CC0000"/>
+          <w:kern w:val="0"/>
+          <w:sz w:val="20"/>
+          <w:szCs w:val="20"/>
+        </w:rPr>
+        <w:t>"</w:t>
+      </w:r>
+      <w:proofErr w:type="spellStart"/>
+      <w:r>
+        <w:rPr>
+          <w:rFonts w:ascii="宋体" w:eastAsia="宋体" w:hAnsi="宋体" w:cs="宋体"/>
+          <w:b/>
+          <w:bCs/>
+          <w:color w:val="CC0000"/>
+          <w:kern w:val="0"/>
+          <w:sz w:val="20"/>
+          <w:szCs w:val="20"/>
+        </w:rPr>
+        <w:t>restcityname</w:t>
+      </w:r>
+      <w:proofErr w:type="spellEnd"/>
+      <w:r>
+        <w:rPr>
+          <w:rFonts w:ascii="宋体" w:eastAsia="宋体" w:hAnsi="宋体" w:cs="宋体"/>
+          <w:b/>
+          <w:bCs/>
+          <w:color w:val="CC0000"/>
+          <w:kern w:val="0"/>
+          <w:sz w:val="20"/>
+          <w:szCs w:val="20"/>
+        </w:rPr>
+        <w:t>"</w:t>
+      </w:r>
+      <w:r>
+        <w:rPr>
+          <w:rFonts w:ascii="宋体" w:eastAsia="宋体" w:hAnsi="宋体" w:cs="宋体"/>
+          <w:color w:val="000000"/>
+          <w:kern w:val="0"/>
+          <w:sz w:val="20"/>
+          <w:szCs w:val="20"/>
+        </w:rPr>
+        <w:t xml:space="preserve">: </w:t>
+      </w:r>
+      <w:r>
+        <w:rPr>
+          <w:rFonts w:ascii="宋体" w:eastAsia="宋体" w:hAnsi="宋体" w:cs="宋体"/>
+          <w:color w:val="007777"/>
+          <w:kern w:val="0"/>
+          <w:sz w:val="20"/>
+          <w:szCs w:val="20"/>
+        </w:rPr>
+        <w:t>"北京"</w:t>
+      </w:r>
+      <w:r>
+        <w:rPr>
+          <w:rFonts w:ascii="宋体" w:eastAsia="宋体" w:hAnsi="宋体" w:cs="宋体"/>
+          <w:b/>
+          <w:bCs/>
+          <w:color w:val="000000"/>
+          <w:kern w:val="0"/>
+          <w:sz w:val="20"/>
+          <w:szCs w:val="20"/>
+        </w:rPr>
+        <w:t>,</w:t>
+      </w:r>
+      <w:r>
+        <w:rPr>
+          <w:rFonts w:ascii="宋体" w:eastAsia="宋体" w:hAnsi="宋体" w:cs="宋体"/>
+          <w:color w:val="007777"/>
+          <w:kern w:val="0"/>
+          <w:sz w:val="20"/>
+          <w:szCs w:val="20"/>
+        </w:rPr>
+        <w:t xml:space="preserve"> </w:t>
+      </w:r>
+    </w:p>
+    <w:p>
+      <w:pPr>
+        <w:widowControl/>
+        <w:tabs>
+          <w:tab w:val="left" w:pos="916"/>
+          <w:tab w:val="left" w:pos="1832"/>
+          <w:tab w:val="left" w:pos="2748"/>
+          <w:tab w:val="left" w:pos="3664"/>
+          <w:tab w:val="left" w:pos="4580"/>
+          <w:tab w:val="left" w:pos="5496"/>
+          <w:tab w:val="left" w:pos="6412"/>
+          <w:tab w:val="left" w:pos="7328"/>
+          <w:tab w:val="left" w:pos="8244"/>
+          <w:tab w:val="left" w:pos="9160"/>
+          <w:tab w:val="left" w:pos="10076"/>
+          <w:tab w:val="left" w:pos="10992"/>
+          <w:tab w:val="left" w:pos="11908"/>
+          <w:tab w:val="left" w:pos="12824"/>
+          <w:tab w:val="left" w:pos="13740"/>
+          <w:tab w:val="left" w:pos="14656"/>
+        </w:tabs>
+        <w:spacing w:line="293" w:lineRule="atLeast"/>
+        <w:jc w:val="left"/>
+        <w:rPr>
+          <w:rFonts w:ascii="宋体" w:eastAsia="宋体" w:hAnsi="宋体" w:cs="宋体"/>
+          <w:color w:val="000000"/>
+          <w:kern w:val="0"/>
+          <w:sz w:val="20"/>
+          <w:szCs w:val="20"/>
+        </w:rPr>
+      </w:pPr>
+      <w:r>
+        <w:rPr>
+          <w:rFonts w:ascii="宋体" w:eastAsia="宋体" w:hAnsi="宋体" w:cs="宋体"/>
+          <w:color w:val="000000"/>
+          <w:kern w:val="0"/>
+          <w:sz w:val="20"/>
+          <w:szCs w:val="20"/>
+        </w:rPr>
+        <w:t xml:space="preserve">    </w:t>
+      </w:r>
+      <w:r>
+        <w:rPr>
+          <w:rFonts w:ascii="宋体" w:eastAsia="宋体" w:hAnsi="宋体" w:cs="宋体"/>
+          <w:b/>
+          <w:bCs/>
+          <w:color w:val="CC0000"/>
+          <w:kern w:val="0"/>
+          <w:sz w:val="20"/>
+          <w:szCs w:val="20"/>
+        </w:rPr>
+        <w:t>"</w:t>
+      </w:r>
+      <w:proofErr w:type="spellStart"/>
+      <w:r>
+        <w:rPr>
+          <w:rFonts w:ascii="宋体" w:eastAsia="宋体" w:hAnsi="宋体" w:cs="宋体"/>
+          <w:b/>
+          <w:bCs/>
+          <w:color w:val="CC0000"/>
+          <w:kern w:val="0"/>
+          <w:sz w:val="20"/>
+          <w:szCs w:val="20"/>
+        </w:rPr>
+        <w:t>restaddress</w:t>
+      </w:r>
+      <w:proofErr w:type="spellEnd"/>
+      <w:r>
+        <w:rPr>
+          <w:rFonts w:ascii="宋体" w:eastAsia="宋体" w:hAnsi="宋体" w:cs="宋体"/>
+          <w:b/>
+          <w:bCs/>
+          <w:color w:val="CC0000"/>
+          <w:kern w:val="0"/>
+          <w:sz w:val="20"/>
+          <w:szCs w:val="20"/>
+        </w:rPr>
+        <w:t>"</w:t>
+      </w:r>
+      <w:r>
+        <w:rPr>
+          <w:rFonts w:ascii="宋体" w:eastAsia="宋体" w:hAnsi="宋体" w:cs="宋体"/>
+          <w:color w:val="000000"/>
+          <w:kern w:val="0"/>
+          <w:sz w:val="20"/>
+          <w:szCs w:val="20"/>
+        </w:rPr>
+        <w:t xml:space="preserve">: </w:t>
+      </w:r>
+      <w:r>
+        <w:rPr>
+          <w:rFonts w:ascii="宋体" w:eastAsia="宋体" w:hAnsi="宋体" w:cs="宋体"/>
+          <w:color w:val="007777"/>
+          <w:kern w:val="0"/>
+          <w:sz w:val="20"/>
+          <w:szCs w:val="20"/>
+        </w:rPr>
+        <w:t>"海淀区大柳树路6号"</w:t>
+      </w:r>
+      <w:r>
+        <w:rPr>
+          <w:rFonts w:ascii="宋体" w:eastAsia="宋体" w:hAnsi="宋体" w:cs="宋体"/>
+          <w:b/>
+          <w:bCs/>
+          <w:color w:val="000000"/>
+          <w:kern w:val="0"/>
+          <w:sz w:val="20"/>
+          <w:szCs w:val="20"/>
+        </w:rPr>
+        <w:t>,</w:t>
+      </w:r>
+      <w:r>
+        <w:rPr>
+          <w:rFonts w:ascii="宋体" w:eastAsia="宋体" w:hAnsi="宋体" w:cs="宋体"/>
+          <w:color w:val="007777"/>
+          <w:kern w:val="0"/>
+          <w:sz w:val="20"/>
+          <w:szCs w:val="20"/>
+        </w:rPr>
+        <w:t xml:space="preserve"> </w:t>
+      </w:r>
+    </w:p>
+    <w:p>
+      <w:pPr>
+        <w:widowControl/>
+        <w:tabs>
+          <w:tab w:val="left" w:pos="916"/>
+          <w:tab w:val="left" w:pos="1832"/>
+          <w:tab w:val="left" w:pos="2748"/>
+          <w:tab w:val="left" w:pos="3664"/>
+          <w:tab w:val="left" w:pos="4580"/>
+          <w:tab w:val="left" w:pos="5496"/>
+          <w:tab w:val="left" w:pos="6412"/>
+          <w:tab w:val="left" w:pos="7328"/>
+          <w:tab w:val="left" w:pos="8244"/>
+          <w:tab w:val="left" w:pos="9160"/>
+          <w:tab w:val="left" w:pos="10076"/>
+          <w:tab w:val="left" w:pos="10992"/>
+          <w:tab w:val="left" w:pos="11908"/>
+          <w:tab w:val="left" w:pos="12824"/>
+          <w:tab w:val="left" w:pos="13740"/>
+          <w:tab w:val="left" w:pos="14656"/>
+        </w:tabs>
+        <w:spacing w:line="293" w:lineRule="atLeast"/>
+        <w:jc w:val="left"/>
+        <w:rPr>
+          <w:rFonts w:ascii="宋体" w:eastAsia="宋体" w:hAnsi="宋体" w:cs="宋体"/>
+          <w:color w:val="000000"/>
+          <w:kern w:val="0"/>
+          <w:sz w:val="20"/>
+          <w:szCs w:val="20"/>
+        </w:rPr>
+      </w:pPr>
+      <w:r>
+        <w:rPr>
+          <w:rFonts w:ascii="宋体" w:eastAsia="宋体" w:hAnsi="宋体" w:cs="宋体"/>
+          <w:color w:val="000000"/>
+          <w:kern w:val="0"/>
+          <w:sz w:val="20"/>
+          <w:szCs w:val="20"/>
+        </w:rPr>
+        <w:t xml:space="preserve">    </w:t>
+      </w:r>
+      <w:r>
+        <w:rPr>
+          <w:rFonts w:ascii="宋体" w:eastAsia="宋体" w:hAnsi="宋体" w:cs="宋体"/>
+          <w:b/>
+          <w:bCs/>
+          <w:color w:val="CC0000"/>
+          <w:kern w:val="0"/>
+          <w:sz w:val="20"/>
+          <w:szCs w:val="20"/>
+        </w:rPr>
+        <w:t>"</w:t>
+      </w:r>
+      <w:proofErr w:type="spellStart"/>
+      <w:proofErr w:type="gramStart"/>
+      <w:r>
+        <w:rPr>
+          <w:rFonts w:ascii="宋体" w:eastAsia="宋体" w:hAnsi="宋体" w:cs="宋体"/>
+          <w:b/>
+          <w:bCs/>
+          <w:color w:val="CC0000"/>
+          <w:kern w:val="0"/>
+          <w:sz w:val="20"/>
+          <w:szCs w:val="20"/>
+        </w:rPr>
+        <w:t>restwebsite</w:t>
+      </w:r>
+      <w:proofErr w:type="spellEnd"/>
+      <w:proofErr w:type="gramEnd"/>
+      <w:r>
+        <w:rPr>
+          <w:rFonts w:ascii="宋体" w:eastAsia="宋体" w:hAnsi="宋体" w:cs="宋体"/>
+          <w:b/>
+          <w:bCs/>
+          <w:color w:val="CC0000"/>
+          <w:kern w:val="0"/>
+          <w:sz w:val="20"/>
+          <w:szCs w:val="20"/>
+        </w:rPr>
+        <w:t>"</w:t>
+      </w:r>
+      <w:r>
+        <w:rPr>
+          <w:rFonts w:ascii="宋体" w:eastAsia="宋体" w:hAnsi="宋体" w:cs="宋体"/>
+          <w:color w:val="000000"/>
+          <w:kern w:val="0"/>
+          <w:sz w:val="20"/>
+          <w:szCs w:val="20"/>
+        </w:rPr>
+        <w:t xml:space="preserve">: </w:t>
+      </w:r>
+      <w:r>
+        <w:rPr>
+          <w:rFonts w:ascii="宋体" w:eastAsia="宋体" w:hAnsi="宋体" w:cs="宋体"/>
+          <w:color w:val="007777"/>
+          <w:kern w:val="0"/>
+          <w:sz w:val="20"/>
+          <w:szCs w:val="20"/>
+        </w:rPr>
+        <w:t>"http://www.baidu.com"</w:t>
+      </w:r>
+      <w:r>
+        <w:rPr>
+          <w:rFonts w:ascii="宋体" w:eastAsia="宋体" w:hAnsi="宋体" w:cs="宋体"/>
+          <w:b/>
+          <w:bCs/>
+          <w:color w:val="000000"/>
+          <w:kern w:val="0"/>
+          <w:sz w:val="20"/>
+          <w:szCs w:val="20"/>
+        </w:rPr>
+        <w:t>,</w:t>
+      </w:r>
+      <w:r>
+        <w:rPr>
+          <w:rFonts w:ascii="宋体" w:eastAsia="宋体" w:hAnsi="宋体" w:cs="宋体"/>
+          <w:color w:val="007777"/>
+          <w:kern w:val="0"/>
+          <w:sz w:val="20"/>
+          <w:szCs w:val="20"/>
+        </w:rPr>
+        <w:t xml:space="preserve"> </w:t>
+      </w:r>
+    </w:p>
+    <w:p>
+      <w:pPr>
+        <w:widowControl/>
+        <w:tabs>
+          <w:tab w:val="left" w:pos="916"/>
+          <w:tab w:val="left" w:pos="1832"/>
+          <w:tab w:val="left" w:pos="2748"/>
+          <w:tab w:val="left" w:pos="3664"/>
+          <w:tab w:val="left" w:pos="4580"/>
+          <w:tab w:val="left" w:pos="5496"/>
+          <w:tab w:val="left" w:pos="6412"/>
+          <w:tab w:val="left" w:pos="7328"/>
+          <w:tab w:val="left" w:pos="8244"/>
+          <w:tab w:val="left" w:pos="9160"/>
+          <w:tab w:val="left" w:pos="10076"/>
+          <w:tab w:val="left" w:pos="10992"/>
+          <w:tab w:val="left" w:pos="11908"/>
+          <w:tab w:val="left" w:pos="12824"/>
+          <w:tab w:val="left" w:pos="13740"/>
+          <w:tab w:val="left" w:pos="14656"/>
+        </w:tabs>
+        <w:spacing w:line="293" w:lineRule="atLeast"/>
+        <w:jc w:val="left"/>
+        <w:rPr>
+          <w:rFonts w:ascii="宋体" w:eastAsia="宋体" w:hAnsi="宋体" w:cs="宋体"/>
+          <w:color w:val="000000"/>
+          <w:kern w:val="0"/>
+          <w:sz w:val="20"/>
+          <w:szCs w:val="20"/>
+        </w:rPr>
+      </w:pPr>
+      <w:r>
+        <w:rPr>
+          <w:rFonts w:ascii="宋体" w:eastAsia="宋体" w:hAnsi="宋体" w:cs="宋体"/>
+          <w:color w:val="000000"/>
+          <w:kern w:val="0"/>
+          <w:sz w:val="20"/>
+          <w:szCs w:val="20"/>
+        </w:rPr>
+        <w:t xml:space="preserve">    </w:t>
+      </w:r>
+      <w:r>
+        <w:rPr>
+          <w:rFonts w:ascii="宋体" w:eastAsia="宋体" w:hAnsi="宋体" w:cs="宋体"/>
+          <w:b/>
+          <w:bCs/>
+          <w:color w:val="CC0000"/>
+          <w:kern w:val="0"/>
+          <w:sz w:val="20"/>
+          <w:szCs w:val="20"/>
+        </w:rPr>
+        <w:t>"</w:t>
+      </w:r>
+      <w:proofErr w:type="spellStart"/>
+      <w:proofErr w:type="gramStart"/>
+      <w:r>
+        <w:rPr>
+          <w:rFonts w:ascii="宋体" w:eastAsia="宋体" w:hAnsi="宋体" w:cs="宋体"/>
+          <w:b/>
+          <w:bCs/>
+          <w:color w:val="CC0000"/>
+          <w:kern w:val="0"/>
+          <w:sz w:val="20"/>
+          <w:szCs w:val="20"/>
+        </w:rPr>
+        <w:t>resttype</w:t>
+      </w:r>
+      <w:proofErr w:type="spellEnd"/>
+      <w:proofErr w:type="gramEnd"/>
+      <w:r>
+        <w:rPr>
+          <w:rFonts w:ascii="宋体" w:eastAsia="宋体" w:hAnsi="宋体" w:cs="宋体"/>
+          <w:b/>
+          <w:bCs/>
+          <w:color w:val="CC0000"/>
+          <w:kern w:val="0"/>
+          <w:sz w:val="20"/>
+          <w:szCs w:val="20"/>
+        </w:rPr>
+        <w:t>"</w:t>
+      </w:r>
+      <w:r>
+        <w:rPr>
+          <w:rFonts w:ascii="宋体" w:eastAsia="宋体" w:hAnsi="宋体" w:cs="宋体"/>
+          <w:color w:val="000000"/>
+          <w:kern w:val="0"/>
+          <w:sz w:val="20"/>
+          <w:szCs w:val="20"/>
+        </w:rPr>
+        <w:t xml:space="preserve">: </w:t>
+      </w:r>
+      <w:r>
+        <w:rPr>
+          <w:rFonts w:ascii="宋体" w:eastAsia="宋体" w:hAnsi="宋体" w:cs="宋体"/>
+          <w:color w:val="AA00AA"/>
+          <w:kern w:val="0"/>
+          <w:sz w:val="20"/>
+          <w:szCs w:val="20"/>
+        </w:rPr>
+        <w:t>3</w:t>
+      </w:r>
+      <w:r>
+        <w:rPr>
+          <w:rFonts w:ascii="宋体" w:eastAsia="宋体" w:hAnsi="宋体" w:cs="宋体"/>
+          <w:b/>
+          <w:bCs/>
+          <w:color w:val="000000"/>
+          <w:kern w:val="0"/>
+          <w:sz w:val="20"/>
+          <w:szCs w:val="20"/>
+        </w:rPr>
+        <w:t>,</w:t>
+      </w:r>
+      <w:r>
+        <w:rPr>
+          <w:rFonts w:ascii="宋体" w:eastAsia="宋体" w:hAnsi="宋体" w:cs="宋体"/>
+          <w:color w:val="AA00AA"/>
+          <w:kern w:val="0"/>
+          <w:sz w:val="20"/>
+          <w:szCs w:val="20"/>
+        </w:rPr>
+        <w:t xml:space="preserve"> </w:t>
+      </w:r>
+    </w:p>
+    <w:p>
+      <w:pPr>
+        <w:widowControl/>
+        <w:tabs>
+          <w:tab w:val="left" w:pos="916"/>
+          <w:tab w:val="left" w:pos="1832"/>
+          <w:tab w:val="left" w:pos="2748"/>
+          <w:tab w:val="left" w:pos="3664"/>
+          <w:tab w:val="left" w:pos="4580"/>
+          <w:tab w:val="left" w:pos="5496"/>
+          <w:tab w:val="left" w:pos="6412"/>
+          <w:tab w:val="left" w:pos="7328"/>
+          <w:tab w:val="left" w:pos="8244"/>
+          <w:tab w:val="left" w:pos="9160"/>
+          <w:tab w:val="left" w:pos="10076"/>
+          <w:tab w:val="left" w:pos="10992"/>
+          <w:tab w:val="left" w:pos="11908"/>
+          <w:tab w:val="left" w:pos="12824"/>
+          <w:tab w:val="left" w:pos="13740"/>
+          <w:tab w:val="left" w:pos="14656"/>
+        </w:tabs>
+        <w:spacing w:line="293" w:lineRule="atLeast"/>
+        <w:jc w:val="left"/>
+        <w:rPr>
+          <w:rFonts w:ascii="宋体" w:eastAsia="宋体" w:hAnsi="宋体" w:cs="宋体"/>
+          <w:color w:val="000000"/>
+          <w:kern w:val="0"/>
+          <w:sz w:val="20"/>
+          <w:szCs w:val="20"/>
+        </w:rPr>
+      </w:pPr>
+      <w:r>
+        <w:rPr>
+          <w:rFonts w:ascii="宋体" w:eastAsia="宋体" w:hAnsi="宋体" w:cs="宋体"/>
+          <w:color w:val="000000"/>
+          <w:kern w:val="0"/>
+          <w:sz w:val="20"/>
+          <w:szCs w:val="20"/>
+        </w:rPr>
+        <w:t xml:space="preserve">    </w:t>
+      </w:r>
+      <w:r>
+        <w:rPr>
+          <w:rFonts w:ascii="宋体" w:eastAsia="宋体" w:hAnsi="宋体" w:cs="宋体"/>
+          <w:b/>
+          <w:bCs/>
+          <w:color w:val="CC0000"/>
+          <w:kern w:val="0"/>
+          <w:sz w:val="20"/>
+          <w:szCs w:val="20"/>
+        </w:rPr>
+        <w:t>"</w:t>
+      </w:r>
+      <w:proofErr w:type="spellStart"/>
+      <w:r>
+        <w:rPr>
+          <w:rFonts w:ascii="宋体" w:eastAsia="宋体" w:hAnsi="宋体" w:cs="宋体"/>
+          <w:b/>
+          <w:bCs/>
+          <w:color w:val="CC0000"/>
+          <w:kern w:val="0"/>
+          <w:sz w:val="20"/>
+          <w:szCs w:val="20"/>
+        </w:rPr>
+        <w:t>restTypeName</w:t>
+      </w:r>
+      <w:proofErr w:type="spellEnd"/>
+      <w:r>
+        <w:rPr>
+          <w:rFonts w:ascii="宋体" w:eastAsia="宋体" w:hAnsi="宋体" w:cs="宋体"/>
+          <w:b/>
+          <w:bCs/>
+          <w:color w:val="CC0000"/>
+          <w:kern w:val="0"/>
+          <w:sz w:val="20"/>
+          <w:szCs w:val="20"/>
+        </w:rPr>
+        <w:t>"</w:t>
+      </w:r>
+      <w:r>
+        <w:rPr>
+          <w:rFonts w:ascii="宋体" w:eastAsia="宋体" w:hAnsi="宋体" w:cs="宋体"/>
+          <w:color w:val="000000"/>
+          <w:kern w:val="0"/>
+          <w:sz w:val="20"/>
+          <w:szCs w:val="20"/>
+        </w:rPr>
+        <w:t xml:space="preserve">: </w:t>
+      </w:r>
+      <w:r>
+        <w:rPr>
+          <w:rFonts w:ascii="宋体" w:eastAsia="宋体" w:hAnsi="宋体" w:cs="宋体"/>
+          <w:color w:val="007777"/>
+          <w:kern w:val="0"/>
+          <w:sz w:val="20"/>
+          <w:szCs w:val="20"/>
+        </w:rPr>
+        <w:t>"炒菜"</w:t>
+      </w:r>
+      <w:r>
+        <w:rPr>
+          <w:rFonts w:ascii="宋体" w:eastAsia="宋体" w:hAnsi="宋体" w:cs="宋体"/>
+          <w:b/>
+          <w:bCs/>
+          <w:color w:val="000000"/>
+          <w:kern w:val="0"/>
+          <w:sz w:val="20"/>
+          <w:szCs w:val="20"/>
+        </w:rPr>
+        <w:t>,</w:t>
+      </w:r>
+      <w:r>
+        <w:rPr>
+          <w:rFonts w:ascii="宋体" w:eastAsia="宋体" w:hAnsi="宋体" w:cs="宋体"/>
+          <w:color w:val="007777"/>
+          <w:kern w:val="0"/>
+          <w:sz w:val="20"/>
+          <w:szCs w:val="20"/>
+        </w:rPr>
+        <w:t xml:space="preserve"> </w:t>
+      </w:r>
+    </w:p>
+    <w:p>
+      <w:pPr>
+        <w:widowControl/>
+        <w:tabs>
+          <w:tab w:val="left" w:pos="916"/>
+          <w:tab w:val="left" w:pos="1832"/>
+          <w:tab w:val="left" w:pos="2748"/>
+          <w:tab w:val="left" w:pos="3664"/>
+          <w:tab w:val="left" w:pos="4580"/>
+          <w:tab w:val="left" w:pos="5496"/>
+          <w:tab w:val="left" w:pos="6412"/>
+          <w:tab w:val="left" w:pos="7328"/>
+          <w:tab w:val="left" w:pos="8244"/>
+          <w:tab w:val="left" w:pos="9160"/>
+          <w:tab w:val="left" w:pos="10076"/>
+          <w:tab w:val="left" w:pos="10992"/>
+          <w:tab w:val="left" w:pos="11908"/>
+          <w:tab w:val="left" w:pos="12824"/>
+          <w:tab w:val="left" w:pos="13740"/>
+          <w:tab w:val="left" w:pos="14656"/>
+        </w:tabs>
+        <w:spacing w:line="293" w:lineRule="atLeast"/>
+        <w:jc w:val="left"/>
+        <w:rPr>
+          <w:rFonts w:ascii="宋体" w:eastAsia="宋体" w:hAnsi="宋体" w:cs="宋体"/>
+          <w:color w:val="000000"/>
+          <w:kern w:val="0"/>
+          <w:sz w:val="20"/>
+          <w:szCs w:val="20"/>
+        </w:rPr>
+      </w:pPr>
+      <w:r>
+        <w:rPr>
+          <w:rFonts w:ascii="宋体" w:eastAsia="宋体" w:hAnsi="宋体" w:cs="宋体"/>
+          <w:color w:val="000000"/>
+          <w:kern w:val="0"/>
+          <w:sz w:val="20"/>
+          <w:szCs w:val="20"/>
+        </w:rPr>
+        <w:t xml:space="preserve">    </w:t>
+      </w:r>
+      <w:r>
+        <w:rPr>
+          <w:rFonts w:ascii="宋体" w:eastAsia="宋体" w:hAnsi="宋体" w:cs="宋体"/>
+          <w:b/>
+          <w:bCs/>
+          <w:color w:val="CC0000"/>
+          <w:kern w:val="0"/>
+          <w:sz w:val="20"/>
+          <w:szCs w:val="20"/>
+        </w:rPr>
+        <w:t>"</w:t>
+      </w:r>
+      <w:proofErr w:type="spellStart"/>
+      <w:proofErr w:type="gramStart"/>
+      <w:r>
+        <w:rPr>
+          <w:rFonts w:ascii="宋体" w:eastAsia="宋体" w:hAnsi="宋体" w:cs="宋体"/>
+          <w:b/>
+          <w:bCs/>
+          <w:color w:val="CC0000"/>
+          <w:kern w:val="0"/>
+          <w:sz w:val="20"/>
+          <w:szCs w:val="20"/>
+        </w:rPr>
+        <w:t>restsearchtime</w:t>
+      </w:r>
+      <w:proofErr w:type="spellEnd"/>
+      <w:proofErr w:type="gramEnd"/>
+      <w:r>
+        <w:rPr>
+          <w:rFonts w:ascii="宋体" w:eastAsia="宋体" w:hAnsi="宋体" w:cs="宋体"/>
+          <w:b/>
+          <w:bCs/>
+          <w:color w:val="CC0000"/>
+          <w:kern w:val="0"/>
+          <w:sz w:val="20"/>
+          <w:szCs w:val="20"/>
+        </w:rPr>
+        <w:t>"</w:t>
+      </w:r>
+      <w:r>
+        <w:rPr>
+          <w:rFonts w:ascii="宋体" w:eastAsia="宋体" w:hAnsi="宋体" w:cs="宋体"/>
+          <w:color w:val="000000"/>
+          <w:kern w:val="0"/>
+          <w:sz w:val="20"/>
+          <w:szCs w:val="20"/>
+        </w:rPr>
+        <w:t xml:space="preserve">: </w:t>
+      </w:r>
+      <w:r>
+        <w:rPr>
+          <w:rFonts w:ascii="宋体" w:eastAsia="宋体" w:hAnsi="宋体" w:cs="宋体"/>
+          <w:color w:val="AA00AA"/>
+          <w:kern w:val="0"/>
+          <w:sz w:val="20"/>
+          <w:szCs w:val="20"/>
+        </w:rPr>
+        <w:t>0</w:t>
+      </w:r>
+      <w:r>
+        <w:rPr>
+          <w:rFonts w:ascii="宋体" w:eastAsia="宋体" w:hAnsi="宋体" w:cs="宋体"/>
+          <w:b/>
+          <w:bCs/>
+          <w:color w:val="000000"/>
+          <w:kern w:val="0"/>
+          <w:sz w:val="20"/>
+          <w:szCs w:val="20"/>
+        </w:rPr>
+        <w:t>,</w:t>
+      </w:r>
+      <w:r>
+        <w:rPr>
+          <w:rFonts w:ascii="宋体" w:eastAsia="宋体" w:hAnsi="宋体" w:cs="宋体"/>
+          <w:color w:val="AA00AA"/>
+          <w:kern w:val="0"/>
+          <w:sz w:val="20"/>
+          <w:szCs w:val="20"/>
+        </w:rPr>
+        <w:t xml:space="preserve"> </w:t>
+      </w:r>
+    </w:p>
+    <w:p>
+      <w:pPr>
+        <w:widowControl/>
+        <w:tabs>
+          <w:tab w:val="left" w:pos="916"/>
+          <w:tab w:val="left" w:pos="1832"/>
+          <w:tab w:val="left" w:pos="2748"/>
+          <w:tab w:val="left" w:pos="3664"/>
+          <w:tab w:val="left" w:pos="4580"/>
+          <w:tab w:val="left" w:pos="5496"/>
+          <w:tab w:val="left" w:pos="6412"/>
+          <w:tab w:val="left" w:pos="7328"/>
+          <w:tab w:val="left" w:pos="8244"/>
+          <w:tab w:val="left" w:pos="9160"/>
+          <w:tab w:val="left" w:pos="10076"/>
+          <w:tab w:val="left" w:pos="10992"/>
+          <w:tab w:val="left" w:pos="11908"/>
+          <w:tab w:val="left" w:pos="12824"/>
+          <w:tab w:val="left" w:pos="13740"/>
+          <w:tab w:val="left" w:pos="14656"/>
+        </w:tabs>
+        <w:spacing w:line="293" w:lineRule="atLeast"/>
+        <w:jc w:val="left"/>
+        <w:rPr>
+          <w:rFonts w:ascii="宋体" w:eastAsia="宋体" w:hAnsi="宋体" w:cs="宋体"/>
+          <w:color w:val="000000"/>
+          <w:kern w:val="0"/>
+          <w:sz w:val="20"/>
+          <w:szCs w:val="20"/>
+        </w:rPr>
+      </w:pPr>
+      <w:r>
+        <w:rPr>
+          <w:rFonts w:ascii="宋体" w:eastAsia="宋体" w:hAnsi="宋体" w:cs="宋体"/>
+          <w:color w:val="000000"/>
+          <w:kern w:val="0"/>
+          <w:sz w:val="20"/>
+          <w:szCs w:val="20"/>
+        </w:rPr>
+        <w:t xml:space="preserve">    </w:t>
+      </w:r>
+      <w:r>
+        <w:rPr>
+          <w:rFonts w:ascii="宋体" w:eastAsia="宋体" w:hAnsi="宋体" w:cs="宋体"/>
+          <w:b/>
+          <w:bCs/>
+          <w:color w:val="CC0000"/>
+          <w:kern w:val="0"/>
+          <w:sz w:val="20"/>
+          <w:szCs w:val="20"/>
+        </w:rPr>
+        <w:t>"</w:t>
+      </w:r>
+      <w:proofErr w:type="gramStart"/>
+      <w:r>
+        <w:rPr>
+          <w:rFonts w:ascii="宋体" w:eastAsia="宋体" w:hAnsi="宋体" w:cs="宋体"/>
+          <w:b/>
+          <w:bCs/>
+          <w:color w:val="CC0000"/>
+          <w:kern w:val="0"/>
+          <w:sz w:val="20"/>
+          <w:szCs w:val="20"/>
+        </w:rPr>
+        <w:t>hot</w:t>
+      </w:r>
+      <w:proofErr w:type="gramEnd"/>
+      <w:r>
+        <w:rPr>
+          <w:rFonts w:ascii="宋体" w:eastAsia="宋体" w:hAnsi="宋体" w:cs="宋体"/>
+          <w:b/>
+          <w:bCs/>
+          <w:color w:val="CC0000"/>
+          <w:kern w:val="0"/>
+          <w:sz w:val="20"/>
+          <w:szCs w:val="20"/>
+        </w:rPr>
+        <w:t>"</w:t>
+      </w:r>
+      <w:r>
+        <w:rPr>
+          <w:rFonts w:ascii="宋体" w:eastAsia="宋体" w:hAnsi="宋体" w:cs="宋体"/>
+          <w:color w:val="000000"/>
+          <w:kern w:val="0"/>
+          <w:sz w:val="20"/>
+          <w:szCs w:val="20"/>
+        </w:rPr>
+        <w:t xml:space="preserve">: </w:t>
+      </w:r>
+      <w:r>
+        <w:rPr>
+          <w:rFonts w:ascii="宋体" w:eastAsia="宋体" w:hAnsi="宋体" w:cs="宋体"/>
+          <w:color w:val="AA00AA"/>
+          <w:kern w:val="0"/>
+          <w:sz w:val="20"/>
+          <w:szCs w:val="20"/>
+        </w:rPr>
+        <w:t>0</w:t>
+      </w:r>
+      <w:r>
+        <w:rPr>
+          <w:rFonts w:ascii="宋体" w:eastAsia="宋体" w:hAnsi="宋体" w:cs="宋体"/>
+          <w:b/>
+          <w:bCs/>
+          <w:color w:val="000000"/>
+          <w:kern w:val="0"/>
+          <w:sz w:val="20"/>
+          <w:szCs w:val="20"/>
+        </w:rPr>
+        <w:t>,</w:t>
+      </w:r>
+      <w:r>
+        <w:rPr>
+          <w:rFonts w:ascii="宋体" w:eastAsia="宋体" w:hAnsi="宋体" w:cs="宋体"/>
+          <w:color w:val="AA00AA"/>
+          <w:kern w:val="0"/>
+          <w:sz w:val="20"/>
+          <w:szCs w:val="20"/>
+        </w:rPr>
+        <w:t xml:space="preserve"> </w:t>
+      </w:r>
+    </w:p>
+    <w:p>
+      <w:pPr>
+        <w:widowControl/>
+        <w:tabs>
+          <w:tab w:val="left" w:pos="916"/>
+          <w:tab w:val="left" w:pos="1832"/>
+          <w:tab w:val="left" w:pos="2748"/>
+          <w:tab w:val="left" w:pos="3664"/>
+          <w:tab w:val="left" w:pos="4580"/>
+          <w:tab w:val="left" w:pos="5496"/>
+          <w:tab w:val="left" w:pos="6412"/>
+          <w:tab w:val="left" w:pos="7328"/>
+          <w:tab w:val="left" w:pos="8244"/>
+          <w:tab w:val="left" w:pos="9160"/>
+          <w:tab w:val="left" w:pos="10076"/>
+          <w:tab w:val="left" w:pos="10992"/>
+          <w:tab w:val="left" w:pos="11908"/>
+          <w:tab w:val="left" w:pos="12824"/>
+          <w:tab w:val="left" w:pos="13740"/>
+          <w:tab w:val="left" w:pos="14656"/>
+        </w:tabs>
+        <w:spacing w:line="293" w:lineRule="atLeast"/>
+        <w:jc w:val="left"/>
+        <w:rPr>
+          <w:rFonts w:ascii="宋体" w:eastAsia="宋体" w:hAnsi="宋体" w:cs="宋体"/>
+          <w:color w:val="000000"/>
+          <w:kern w:val="0"/>
+          <w:sz w:val="20"/>
+          <w:szCs w:val="20"/>
+        </w:rPr>
+      </w:pPr>
+      <w:r>
+        <w:rPr>
+          <w:rFonts w:ascii="宋体" w:eastAsia="宋体" w:hAnsi="宋体" w:cs="宋体"/>
+          <w:color w:val="000000"/>
+          <w:kern w:val="0"/>
+          <w:sz w:val="20"/>
+          <w:szCs w:val="20"/>
+        </w:rPr>
+        <w:t xml:space="preserve">    </w:t>
+      </w:r>
+      <w:r>
+        <w:rPr>
+          <w:rFonts w:ascii="宋体" w:eastAsia="宋体" w:hAnsi="宋体" w:cs="宋体"/>
+          <w:b/>
+          <w:bCs/>
+          <w:color w:val="CC0000"/>
+          <w:kern w:val="0"/>
+          <w:sz w:val="20"/>
+          <w:szCs w:val="20"/>
+        </w:rPr>
+        <w:t>"</w:t>
+      </w:r>
+      <w:proofErr w:type="gramStart"/>
+      <w:r>
+        <w:rPr>
+          <w:rFonts w:ascii="宋体" w:eastAsia="宋体" w:hAnsi="宋体" w:cs="宋体"/>
+          <w:b/>
+          <w:bCs/>
+          <w:color w:val="CC0000"/>
+          <w:kern w:val="0"/>
+          <w:sz w:val="20"/>
+          <w:szCs w:val="20"/>
+        </w:rPr>
+        <w:t>longitude</w:t>
+      </w:r>
+      <w:proofErr w:type="gramEnd"/>
+      <w:r>
+        <w:rPr>
+          <w:rFonts w:ascii="宋体" w:eastAsia="宋体" w:hAnsi="宋体" w:cs="宋体"/>
+          <w:b/>
+          <w:bCs/>
+          <w:color w:val="CC0000"/>
+          <w:kern w:val="0"/>
+          <w:sz w:val="20"/>
+          <w:szCs w:val="20"/>
+        </w:rPr>
+        <w:t>"</w:t>
+      </w:r>
+      <w:r>
+        <w:rPr>
+          <w:rFonts w:ascii="宋体" w:eastAsia="宋体" w:hAnsi="宋体" w:cs="宋体"/>
+          <w:color w:val="000000"/>
+          <w:kern w:val="0"/>
+          <w:sz w:val="20"/>
+          <w:szCs w:val="20"/>
+        </w:rPr>
+        <w:t xml:space="preserve">: </w:t>
+      </w:r>
+      <w:r>
+        <w:rPr>
+          <w:rFonts w:ascii="宋体" w:eastAsia="宋体" w:hAnsi="宋体" w:cs="宋体"/>
+          <w:color w:val="AA00AA"/>
+          <w:kern w:val="0"/>
+          <w:sz w:val="20"/>
+          <w:szCs w:val="20"/>
+        </w:rPr>
+        <w:t>116.336172</w:t>
+      </w:r>
+      <w:r>
+        <w:rPr>
+          <w:rFonts w:ascii="宋体" w:eastAsia="宋体" w:hAnsi="宋体" w:cs="宋体"/>
+          <w:b/>
+          <w:bCs/>
+          <w:color w:val="000000"/>
+          <w:kern w:val="0"/>
+          <w:sz w:val="20"/>
+          <w:szCs w:val="20"/>
+        </w:rPr>
+        <w:t>,</w:t>
+      </w:r>
+      <w:r>
+        <w:rPr>
+          <w:rFonts w:ascii="宋体" w:eastAsia="宋体" w:hAnsi="宋体" w:cs="宋体"/>
+          <w:color w:val="AA00AA"/>
+          <w:kern w:val="0"/>
+          <w:sz w:val="20"/>
+          <w:szCs w:val="20"/>
+        </w:rPr>
+        <w:t xml:space="preserve"> </w:t>
+      </w:r>
+    </w:p>
+    <w:p>
+      <w:pPr>
+        <w:widowControl/>
+        <w:tabs>
+          <w:tab w:val="left" w:pos="916"/>
+          <w:tab w:val="left" w:pos="1832"/>
+          <w:tab w:val="left" w:pos="2748"/>
+          <w:tab w:val="left" w:pos="3664"/>
+          <w:tab w:val="left" w:pos="4580"/>
+          <w:tab w:val="left" w:pos="5496"/>
+          <w:tab w:val="left" w:pos="6412"/>
+          <w:tab w:val="left" w:pos="7328"/>
+          <w:tab w:val="left" w:pos="8244"/>
+          <w:tab w:val="left" w:pos="9160"/>
+          <w:tab w:val="left" w:pos="10076"/>
+          <w:tab w:val="left" w:pos="10992"/>
+          <w:tab w:val="left" w:pos="11908"/>
+          <w:tab w:val="left" w:pos="12824"/>
+          <w:tab w:val="left" w:pos="13740"/>
+          <w:tab w:val="left" w:pos="14656"/>
+        </w:tabs>
+        <w:spacing w:line="293" w:lineRule="atLeast"/>
+        <w:jc w:val="left"/>
+        <w:rPr>
+          <w:rFonts w:ascii="宋体" w:eastAsia="宋体" w:hAnsi="宋体" w:cs="宋体"/>
+          <w:color w:val="000000"/>
+          <w:kern w:val="0"/>
+          <w:sz w:val="20"/>
+          <w:szCs w:val="20"/>
+        </w:rPr>
+      </w:pPr>
+      <w:r>
+        <w:rPr>
+          <w:rFonts w:ascii="宋体" w:eastAsia="宋体" w:hAnsi="宋体" w:cs="宋体"/>
+          <w:color w:val="000000"/>
+          <w:kern w:val="0"/>
+          <w:sz w:val="20"/>
+          <w:szCs w:val="20"/>
+        </w:rPr>
+        <w:t xml:space="preserve">    </w:t>
+      </w:r>
+      <w:r>
+        <w:rPr>
+          <w:rFonts w:ascii="宋体" w:eastAsia="宋体" w:hAnsi="宋体" w:cs="宋体"/>
+          <w:b/>
+          <w:bCs/>
+          <w:color w:val="CC0000"/>
+          <w:kern w:val="0"/>
+          <w:sz w:val="20"/>
+          <w:szCs w:val="20"/>
+        </w:rPr>
+        <w:t>"</w:t>
+      </w:r>
+      <w:proofErr w:type="gramStart"/>
+      <w:r>
+        <w:rPr>
+          <w:rFonts w:ascii="宋体" w:eastAsia="宋体" w:hAnsi="宋体" w:cs="宋体"/>
+          <w:b/>
+          <w:bCs/>
+          <w:color w:val="CC0000"/>
+          <w:kern w:val="0"/>
+          <w:sz w:val="20"/>
+          <w:szCs w:val="20"/>
+        </w:rPr>
+        <w:t>latitude</w:t>
+      </w:r>
+      <w:proofErr w:type="gramEnd"/>
+      <w:r>
+        <w:rPr>
+          <w:rFonts w:ascii="宋体" w:eastAsia="宋体" w:hAnsi="宋体" w:cs="宋体"/>
+          <w:b/>
+          <w:bCs/>
+          <w:color w:val="CC0000"/>
+          <w:kern w:val="0"/>
+          <w:sz w:val="20"/>
+          <w:szCs w:val="20"/>
+        </w:rPr>
+        <w:t>"</w:t>
+      </w:r>
+      <w:r>
+        <w:rPr>
+          <w:rFonts w:ascii="宋体" w:eastAsia="宋体" w:hAnsi="宋体" w:cs="宋体"/>
+          <w:color w:val="000000"/>
+          <w:kern w:val="0"/>
+          <w:sz w:val="20"/>
+          <w:szCs w:val="20"/>
+        </w:rPr>
+        <w:t xml:space="preserve">: </w:t>
+      </w:r>
+      <w:r>
+        <w:rPr>
+          <w:rFonts w:ascii="宋体" w:eastAsia="宋体" w:hAnsi="宋体" w:cs="宋体"/>
+          <w:color w:val="AA00AA"/>
+          <w:kern w:val="0"/>
+          <w:sz w:val="20"/>
+          <w:szCs w:val="20"/>
+        </w:rPr>
+        <w:t>39.953464</w:t>
+      </w:r>
+    </w:p>
+    <w:p>
+      <w:pPr>
+        <w:widowControl/>
+        <w:tabs>
+          <w:tab w:val="left" w:pos="916"/>
+          <w:tab w:val="left" w:pos="1832"/>
+          <w:tab w:val="left" w:pos="2748"/>
+          <w:tab w:val="left" w:pos="3664"/>
+          <w:tab w:val="left" w:pos="4580"/>
+          <w:tab w:val="left" w:pos="5496"/>
+          <w:tab w:val="left" w:pos="6412"/>
+          <w:tab w:val="left" w:pos="7328"/>
+          <w:tab w:val="left" w:pos="8244"/>
+          <w:tab w:val="left" w:pos="9160"/>
+          <w:tab w:val="left" w:pos="10076"/>
+          <w:tab w:val="left" w:pos="10992"/>
+          <w:tab w:val="left" w:pos="11908"/>
+          <w:tab w:val="left" w:pos="12824"/>
+          <w:tab w:val="left" w:pos="13740"/>
+          <w:tab w:val="left" w:pos="14656"/>
+        </w:tabs>
+        <w:spacing w:line="293" w:lineRule="atLeast"/>
+        <w:jc w:val="left"/>
+        <w:rPr>
+          <w:rFonts w:ascii="宋体" w:eastAsia="宋体" w:hAnsi="宋体" w:cs="宋体"/>
+          <w:color w:val="000000"/>
+          <w:kern w:val="0"/>
+          <w:sz w:val="20"/>
+          <w:szCs w:val="20"/>
+        </w:rPr>
+      </w:pPr>
+      <w:r>
+        <w:rPr>
+          <w:rFonts w:ascii="宋体" w:eastAsia="宋体" w:hAnsi="宋体" w:cs="宋体"/>
+          <w:color w:val="000000"/>
+          <w:kern w:val="0"/>
+          <w:sz w:val="20"/>
+          <w:szCs w:val="20"/>
+        </w:rPr>
+        <w:t xml:space="preserve">  </w:t>
+      </w:r>
+      <w:r>
+        <w:rPr>
+          <w:rFonts w:ascii="宋体" w:eastAsia="宋体" w:hAnsi="宋体" w:cs="宋体"/>
+          <w:b/>
+          <w:bCs/>
+          <w:color w:val="00AA00"/>
+          <w:kern w:val="0"/>
+          <w:sz w:val="20"/>
+          <w:szCs w:val="20"/>
+        </w:rPr>
+        <w:t>}</w:t>
+      </w:r>
+    </w:p>
+    <w:p>
+      <w:pPr>
+        <w:widowControl/>
+        <w:tabs>
+          <w:tab w:val="left" w:pos="916"/>
+          <w:tab w:val="left" w:pos="1832"/>
+          <w:tab w:val="left" w:pos="2748"/>
+          <w:tab w:val="left" w:pos="3664"/>
+          <w:tab w:val="left" w:pos="4580"/>
+          <w:tab w:val="left" w:pos="5496"/>
+          <w:tab w:val="left" w:pos="6412"/>
+          <w:tab w:val="left" w:pos="7328"/>
+          <w:tab w:val="left" w:pos="8244"/>
+          <w:tab w:val="left" w:pos="9160"/>
+          <w:tab w:val="left" w:pos="10076"/>
+          <w:tab w:val="left" w:pos="10992"/>
+          <w:tab w:val="left" w:pos="11908"/>
+          <w:tab w:val="left" w:pos="12824"/>
+          <w:tab w:val="left" w:pos="13740"/>
+          <w:tab w:val="left" w:pos="14656"/>
+        </w:tabs>
+        <w:spacing w:line="293" w:lineRule="atLeast"/>
+        <w:jc w:val="left"/>
+        <w:rPr>
+          <w:rFonts w:ascii="宋体" w:eastAsia="宋体" w:hAnsi="宋体" w:cs="宋体"/>
+          <w:color w:val="000000"/>
+          <w:kern w:val="0"/>
+          <w:sz w:val="20"/>
+          <w:szCs w:val="20"/>
+        </w:rPr>
+      </w:pPr>
+      <w:r>
+        <w:rPr>
+          <w:rFonts w:ascii="宋体" w:eastAsia="宋体" w:hAnsi="宋体" w:cs="宋体"/>
+          <w:b/>
+          <w:bCs/>
+          <w:color w:val="00AA00"/>
+          <w:kern w:val="0"/>
+          <w:sz w:val="20"/>
+          <w:szCs w:val="20"/>
+        </w:rPr>
+        <w:t>}</w:t>
+      </w:r>
+    </w:p>
+    <w:p>
+      <w:r>
+        <w:rPr>
+          <w:rFonts w:hint="eastAsia"/>
+        </w:rPr>
+        <w:t>下面说的返回数据是指</w:t>
+      </w:r>
+      <w:r>
+        <w:rPr>
+          <w:rFonts w:hint="eastAsia"/>
+        </w:rPr>
+        <w:t>data</w:t>
+      </w:r>
+      <w:r>
+        <w:rPr>
+          <w:rFonts w:hint="eastAsia"/>
+        </w:rPr>
+        <w:t>中的数据类型</w:t>
+      </w:r>
+      <w:r>
+        <w:rPr>
+          <w:rFonts w:hint="eastAsia"/>
+        </w:rPr>
+        <w:t>。</w:t>
+      </w:r>
+    </w:p>
+    <w:p>
+      <w:r>
+        <w:rPr>
+          <w:rFonts w:hint="eastAsia"/>
+        </w:rPr>
+        <w:t>后面附相应的</w:t>
+      </w:r>
+      <w:r>
+        <w:rPr>
+          <w:rFonts w:hint="eastAsia"/>
+        </w:rPr>
+        <w:t>Controller</w:t>
+      </w:r>
+      <w:r>
+        <w:rPr>
+          <w:rFonts w:hint="eastAsia"/>
+        </w:rPr>
+        <w:t>的类图和</w:t>
+      </w:r>
+      <w:proofErr w:type="spellStart"/>
+      <w:r>
+        <w:rPr>
+          <w:rFonts w:hint="eastAsia"/>
+        </w:rPr>
+        <w:t>service</w:t>
+      </w:r>
+      <w:r>
+        <w:rPr>
+          <w:rFonts w:hint="eastAsia"/>
+        </w:rPr>
+        <w:t>Impl</w:t>
+      </w:r>
+      <w:proofErr w:type="spellEnd"/>
+      <w:r>
+        <w:rPr>
+          <w:rFonts w:hint="eastAsia"/>
+        </w:rPr>
+        <w:t>的类图。</w:t>
       </w:r>
     </w:p>
     <w:p>
@@ -89,7 +2374,7 @@
         <w:t>http://localhost:</w:t>
       </w:r>
       <w:r>
-        <w:t>8090</w:t>
+        <w:t>8080</w:t>
       </w:r>
       <w:r>
         <w:t>/mealplanner/app/login?loginName=minxin&amp;password=12</w:t>
@@ -99,6 +2384,14 @@
           <w:rFonts w:hint="eastAsia"/>
         </w:rPr>
         <w:t>345</w:t>
+      </w:r>
+    </w:p>
+    <w:p>
+      <w:r>
+        <w:rPr>
+          <w:rFonts w:hint="eastAsia"/>
+        </w:rPr>
+        <w:t>返回登录用户的基本信息</w:t>
       </w:r>
     </w:p>
     <w:p>
@@ -126,10 +2419,18 @@
         <w:t>http://localhost:</w:t>
       </w:r>
       <w:r>
-        <w:t>8090</w:t>
+        <w:t>8080</w:t>
       </w:r>
       <w:r>
         <w:t>/mealplanner/app/register?username=11&amp;phonenum=11&amp;email=11&amp;password=11</w:t>
+      </w:r>
+    </w:p>
+    <w:p>
+      <w:r>
+        <w:rPr>
+          <w:rFonts w:hint="eastAsia"/>
+        </w:rPr>
+        <w:t>返回注册用户的基本信息</w:t>
       </w:r>
     </w:p>
     <w:p>
@@ -157,7 +2458,7 @@
         <w:t>http://localhost:</w:t>
       </w:r>
       <w:r>
-        <w:t>8090</w:t>
+        <w:t>8080</w:t>
       </w:r>
       <w:r>
         <w:t>/mealplanner/app/userInfo?userId=1</w:t>
@@ -228,7 +2529,7 @@
         <w:t>http://localhost:</w:t>
       </w:r>
       <w:r>
-        <w:t>8090</w:t>
+        <w:t>8080</w:t>
       </w:r>
       <w:r>
         <w:t>/mealplanner/app/friend/getAllFriends?userId=1</w:t>
@@ -272,10 +2573,11 @@
     </w:p>
     <w:p>
       <w:r>
+        <w:lastRenderedPageBreak/>
         <w:t>http://localhost:</w:t>
       </w:r>
       <w:r>
-        <w:t>8090</w:t>
+        <w:t>8080</w:t>
       </w:r>
       <w:r>
         <w:t>/mealplanner/app/friend/getFriendsRequest?userId=6</w:t>
@@ -331,7 +2633,7 @@
         <w:t>http://localhost:</w:t>
       </w:r>
       <w:r>
-        <w:t>8090</w:t>
+        <w:t>8080</w:t>
       </w:r>
       <w:r>
         <w:t>/mealplanner/app/friend/addFriendsRequest?userId=5&amp;friendId=6</w:t>
@@ -387,7 +2689,7 @@
         <w:t>http://localhost:</w:t>
       </w:r>
       <w:r>
-        <w:t>8090</w:t>
+        <w:t>8080</w:t>
       </w:r>
       <w:r>
         <w:t>/mealplanner/app/friend/acceptFriendsRequest?userId=6&amp;friendId=5</w:t>
@@ -443,7 +2745,7 @@
         <w:t>http://localhost:</w:t>
       </w:r>
       <w:r>
-        <w:t>8090</w:t>
+        <w:t>8080</w:t>
       </w:r>
       <w:r>
         <w:t xml:space="preserve">/mealplanner/app/friend/ </w:t>
@@ -527,7 +2829,7 @@
         <w:t>http://localhost:</w:t>
       </w:r>
       <w:r>
-        <w:t>8090</w:t>
+        <w:t>8080</w:t>
       </w:r>
       <w:r>
         <w:t>/mealplanner/app/rest/getRest?restId=1</w:t>
@@ -558,7 +2860,7 @@
         <w:t>http://localhost:</w:t>
       </w:r>
       <w:r>
-        <w:t>8090</w:t>
+        <w:t>8080</w:t>
       </w:r>
       <w:r>
         <w:t>/mealplanner/app/rest/getRestWithMenu?restId=1</w:t>
@@ -610,7 +2912,7 @@
         <w:t>http://localhost:</w:t>
       </w:r>
       <w:r>
-        <w:t>8090</w:t>
+        <w:t>8080</w:t>
       </w:r>
       <w:r>
         <w:t>/mealplanner/app/rest/getAllRest</w:t>
@@ -729,7 +3031,7 @@
         <w:t>http://localhost:</w:t>
       </w:r>
       <w:r>
-        <w:t>8090</w:t>
+        <w:t>8080</w:t>
       </w:r>
       <w:r>
         <w:t>/mealplanner/app/rest/getSeveralRestWithMenu?start=0&amp;</w:t>
@@ -887,7 +3189,7 @@
         <w:t>http://localhost:</w:t>
       </w:r>
       <w:r>
-        <w:t>8090</w:t>
+        <w:t>8080</w:t>
       </w:r>
       <w:r>
         <w:t>/mealplanner/app/rest/getRestWithMenuByName?restName=</w:t>
@@ -924,7 +3226,7 @@
         <w:t>http://localhost:</w:t>
       </w:r>
       <w:r>
-        <w:t>8090</w:t>
+        <w:t>8080</w:t>
       </w:r>
       <w:r>
         <w:t>/mealplanner/app/rest/searchByName?restName=</w:t>
@@ -1051,7 +3353,13 @@
     </w:p>
     <w:p>
       <w:r>
-        <w:t>http://localhost:8090/mealplanner/app/rest/getRestInfoForMaps?restNames=</w:t>
+        <w:t>http://localhost:</w:t>
+      </w:r>
+      <w:r>
+        <w:t>8080</w:t>
+      </w:r>
+      <w:r>
+        <w:t>/mealplanner/app/rest/getRestInfoForMaps?restNames=</w:t>
       </w:r>
       <w:r>
         <w:rPr>
@@ -1094,8 +3402,13 @@
     </w:p>
     <w:p>
       <w:r>
-        <w:lastRenderedPageBreak/>
-        <w:t>http://localhost:8090/mealplanner/app/rest/insertRestByMap?restName=</w:t>
+        <w:t>http://localhost:</w:t>
+      </w:r>
+      <w:r>
+        <w:t>8080</w:t>
+      </w:r>
+      <w:r>
+        <w:t>/mealplanner/app/rest/insertRestByMap?restName=</w:t>
       </w:r>
       <w:r>
         <w:rPr>
@@ -1181,7 +3494,7 @@
         <w:t>http://localhost:</w:t>
       </w:r>
       <w:r>
-        <w:t>8090</w:t>
+        <w:t>8080</w:t>
       </w:r>
       <w:r>
         <w:t>/mealplanner/app/menu/getMenuByRestId?restId=1</w:t>
@@ -1212,7 +3525,7 @@
         <w:t>http://localhost:</w:t>
       </w:r>
       <w:r>
-        <w:t>8090</w:t>
+        <w:t>8080</w:t>
       </w:r>
       <w:r>
         <w:t>/mealplanner/app/menu/getMenuByFoodType?foodTypeId=1</w:t>
@@ -1243,7 +3556,7 @@
         <w:t>http://localhost:</w:t>
       </w:r>
       <w:r>
-        <w:t>8090</w:t>
+        <w:t>8080</w:t>
       </w:r>
       <w:r>
         <w:t>/mealplanner/app/menu/getAllFoodType</w:t>
@@ -1307,7 +3620,7 @@
         <w:t>http://localhost:</w:t>
       </w:r>
       <w:r>
-        <w:t>8090</w:t>
+        <w:t>8080</w:t>
       </w:r>
       <w:r>
         <w:t>/mealplanner/app/meal/createMeal?restId=1&amp;datetime=2010-10-1&amp;userId=1&amp;friendIds=2,3</w:t>
@@ -1446,6 +3759,7 @@
         <w:rPr>
           <w:rFonts w:hint="eastAsia"/>
         </w:rPr>
+        <w:lastRenderedPageBreak/>
         <w:tab/>
         <w:t>reject(2,"</w:t>
       </w:r>
@@ -1489,7 +3803,57 @@
         <w:rPr>
           <w:rFonts w:hint="eastAsia"/>
         </w:rPr>
-        <w:t xml:space="preserve">; limit </w:t>
+        <w:t xml:space="preserve">; </w:t>
+      </w:r>
+      <w:r>
+        <w:rPr>
+          <w:rFonts w:hint="eastAsia"/>
+        </w:rPr>
+        <w:t>当</w:t>
+      </w:r>
+      <w:proofErr w:type="spellStart"/>
+      <w:r>
+        <w:rPr>
+          <w:rFonts w:hint="eastAsia"/>
+        </w:rPr>
+        <w:t>mealStatus</w:t>
+      </w:r>
+      <w:proofErr w:type="spellEnd"/>
+      <w:r>
+        <w:rPr>
+          <w:rFonts w:hint="eastAsia"/>
+        </w:rPr>
+        <w:t>为</w:t>
+      </w:r>
+      <w:r>
+        <w:rPr>
+          <w:rFonts w:hint="eastAsia"/>
+        </w:rPr>
+        <w:t>ordered</w:t>
+      </w:r>
+      <w:r>
+        <w:rPr>
+          <w:rFonts w:hint="eastAsia"/>
+        </w:rPr>
+        <w:t>时，未同意</w:t>
+      </w:r>
+      <w:r>
+        <w:rPr>
+          <w:rFonts w:hint="eastAsia"/>
+        </w:rPr>
+        <w:t>/</w:t>
+      </w:r>
+      <w:r>
+        <w:rPr>
+          <w:rFonts w:hint="eastAsia"/>
+        </w:rPr>
+        <w:t>拒绝该请求的好友将无法进行操作且对其不可见。</w:t>
+      </w:r>
+      <w:r>
+        <w:rPr>
+          <w:rFonts w:hint="eastAsia"/>
+        </w:rPr>
+        <w:t xml:space="preserve">limit </w:t>
       </w:r>
       <w:r>
         <w:rPr>
@@ -1503,10 +3867,22 @@
         </w:rPr>
         <w:t>5</w:t>
       </w:r>
-    </w:p>
-    <w:p>
-      <w:r>
-        <w:t>http://localhost:8090/mealplanner/app/meal/getMealInfo?userId=1&amp;start=0&amp;limit=2</w:t>
+      <w:r>
+        <w:rPr>
+          <w:rFonts w:hint="eastAsia"/>
+        </w:rPr>
+        <w:t>。</w:t>
+      </w:r>
+    </w:p>
+    <w:p>
+      <w:r>
+        <w:t>http://localhost:</w:t>
+      </w:r>
+      <w:r>
+        <w:t>8080</w:t>
+      </w:r>
+      <w:r>
+        <w:t>/mealplanner/app/meal/getMealInfo?userId=1&amp;start=0&amp;limit=2</w:t>
       </w:r>
     </w:p>
     <w:p>
@@ -1676,7 +4052,7 @@
         <w:t>http://localhost:</w:t>
       </w:r>
       <w:r>
-        <w:t>8090</w:t>
+        <w:t>8080</w:t>
       </w:r>
       <w:r>
         <w:t>/mealplanner/app/meal/getMealInfo?userId=1</w:t>
@@ -1770,8 +4146,6 @@
         </w:rPr>
         <w:t>waiting</w:t>
       </w:r>
-      <w:bookmarkStart w:id="0" w:name="_GoBack"/>
-      <w:bookmarkEnd w:id="0"/>
       <w:r>
         <w:rPr>
           <w:rFonts w:hint="eastAsia"/>
@@ -1895,7 +4269,7 @@
         <w:t>http://localhost:</w:t>
       </w:r>
       <w:r>
-        <w:t>8090</w:t>
+        <w:t>8080</w:t>
       </w:r>
       <w:r>
         <w:t>/mealplanner/app/meal/getMealRequest?userId=4</w:t>
@@ -1932,91 +4306,10 @@
     </w:p>
     <w:p>
       <w:r>
-        <w:rPr>
-          <w:rFonts w:hint="eastAsia"/>
-          <w:b/>
-        </w:rPr>
-        <w:t>注：</w:t>
-      </w:r>
-      <w:r>
-        <w:rPr>
-          <w:rFonts w:hint="eastAsia"/>
-        </w:rPr>
-        <w:t>饭局邀请状态：</w:t>
-      </w:r>
-      <w:r>
-        <w:rPr>
-          <w:rFonts w:hint="eastAsia"/>
-        </w:rPr>
-        <w:t>status</w:t>
-      </w:r>
-      <w:r>
-        <w:rPr>
-          <w:rFonts w:hint="eastAsia"/>
-        </w:rPr>
-        <w:t>的值</w:t>
-      </w:r>
-      <w:r>
-        <w:rPr>
-          <w:rFonts w:hint="eastAsia"/>
-        </w:rPr>
-        <w:t>all(-1, "</w:t>
-      </w:r>
-      <w:r>
-        <w:rPr>
-          <w:rFonts w:hint="eastAsia"/>
-        </w:rPr>
-        <w:t>所有</w:t>
-      </w:r>
-      <w:r>
-        <w:rPr>
-          <w:rFonts w:hint="eastAsia"/>
-        </w:rPr>
-        <w:t>"), waiting(0,"</w:t>
-      </w:r>
-      <w:r>
-        <w:rPr>
-          <w:rFonts w:hint="eastAsia"/>
-        </w:rPr>
-        <w:t>等待处理中</w:t>
-      </w:r>
-      <w:r>
-        <w:rPr>
-          <w:rFonts w:hint="eastAsia"/>
-        </w:rPr>
-        <w:t>"),accept(1,"</w:t>
-      </w:r>
-      <w:r>
-        <w:rPr>
-          <w:rFonts w:hint="eastAsia"/>
-        </w:rPr>
-        <w:t>已接受</w:t>
-      </w:r>
-      <w:r>
-        <w:rPr>
-          <w:rFonts w:hint="eastAsia"/>
-        </w:rPr>
-        <w:t>"),reject(2,"</w:t>
-      </w:r>
-      <w:r>
-        <w:rPr>
-          <w:rFonts w:hint="eastAsia"/>
-        </w:rPr>
-        <w:t>已拒绝</w:t>
-      </w:r>
-      <w:r>
-        <w:rPr>
-          <w:rFonts w:hint="eastAsia"/>
-        </w:rPr>
-        <w:t>");</w:t>
-      </w:r>
-    </w:p>
-    <w:p>
-      <w:r>
         <w:t>http://localhost:</w:t>
       </w:r>
       <w:r>
-        <w:t>8090</w:t>
+        <w:t>8080</w:t>
       </w:r>
       <w:r>
         <w:t>/mealplanner/app/meal/getMealRequest?userId=4</w:t>
@@ -2065,7 +4358,7 @@
         <w:t>http://localhost:</w:t>
       </w:r>
       <w:r>
-        <w:t>8090</w:t>
+        <w:t>8080</w:t>
       </w:r>
       <w:r>
         <w:t>/mealplanner/app/meal/acceptMeal?userId=3&amp;mealId=1</w:t>
@@ -2114,7 +4407,7 @@
         <w:t>http://localhost:</w:t>
       </w:r>
       <w:r>
-        <w:t>8090</w:t>
+        <w:t>8080</w:t>
       </w:r>
       <w:r>
         <w:t xml:space="preserve">/mealplanner/app/meal/ </w:t>
@@ -2179,7 +4472,7 @@
         <w:t>http://localhost:</w:t>
       </w:r>
       <w:r>
-        <w:t>8090</w:t>
+        <w:t>8080</w:t>
       </w:r>
       <w:r>
         <w:t>/mealplanner/app/meal/mealDetail?mealId=2</w:t>
@@ -2240,7 +4533,7 @@
         <w:rPr>
           <w:rFonts w:hint="eastAsia"/>
         </w:rPr>
-        <w:t>8090</w:t>
+        <w:t>8080</w:t>
       </w:r>
       <w:r>
         <w:rPr>
@@ -2315,7 +4608,6 @@
       </w:r>
       <w:proofErr w:type="spellStart"/>
       <w:r>
-        <w:lastRenderedPageBreak/>
         <w:t>comfirmed</w:t>
       </w:r>
       <w:proofErr w:type="spellEnd"/>
@@ -2356,7 +4648,7 @@
         <w:rPr>
           <w:rFonts w:hint="eastAsia"/>
         </w:rPr>
-        <w:t>8090</w:t>
+        <w:t>8080</w:t>
       </w:r>
       <w:r>
         <w:rPr>
@@ -2432,6 +4724,196 @@
       </w:r>
     </w:p>
     <w:p>
+      <w:r>
+        <w:rPr>
+          <w:rFonts w:hint="eastAsia"/>
+        </w:rPr>
+        <w:t>注：</w:t>
+      </w:r>
+      <w:r>
+        <w:rPr>
+          <w:rFonts w:hint="eastAsia"/>
+        </w:rPr>
+        <w:t xml:space="preserve">1. </w:t>
+      </w:r>
+      <w:r>
+        <w:rPr>
+          <w:rFonts w:hint="eastAsia"/>
+        </w:rPr>
+        <w:t>根据时间</w:t>
+      </w:r>
+      <w:r>
+        <w:rPr>
+          <w:rFonts w:hint="eastAsia"/>
+        </w:rPr>
+        <w:t>,</w:t>
+      </w:r>
+      <w:proofErr w:type="spellStart"/>
+      <w:r>
+        <w:rPr>
+          <w:rFonts w:hint="eastAsia"/>
+        </w:rPr>
+        <w:t>restId</w:t>
+      </w:r>
+      <w:proofErr w:type="spellEnd"/>
+      <w:r>
+        <w:rPr>
+          <w:rFonts w:hint="eastAsia"/>
+        </w:rPr>
+        <w:t>,</w:t>
+      </w:r>
+      <w:r>
+        <w:rPr>
+          <w:rFonts w:hint="eastAsia"/>
+        </w:rPr>
+        <w:t>人数获得</w:t>
+      </w:r>
+      <w:proofErr w:type="spellStart"/>
+      <w:r>
+        <w:rPr>
+          <w:rFonts w:hint="eastAsia"/>
+        </w:rPr>
+        <w:t>freeSeat</w:t>
+      </w:r>
+      <w:proofErr w:type="spellEnd"/>
+      <w:r>
+        <w:rPr>
+          <w:rFonts w:hint="eastAsia"/>
+        </w:rPr>
+        <w:t>的</w:t>
+      </w:r>
+      <w:r>
+        <w:rPr>
+          <w:rFonts w:hint="eastAsia"/>
+        </w:rPr>
+        <w:t>Id</w:t>
+      </w:r>
+      <w:r>
+        <w:rPr>
+          <w:rFonts w:hint="eastAsia"/>
+        </w:rPr>
+        <w:t>；</w:t>
+      </w:r>
+      <w:r>
+        <w:rPr>
+          <w:rFonts w:hint="eastAsia"/>
+        </w:rPr>
+        <w:t>2.</w:t>
+      </w:r>
+      <w:r>
+        <w:rPr>
+          <w:rFonts w:hint="eastAsia"/>
+        </w:rPr>
+        <w:t>若</w:t>
+      </w:r>
+      <w:r>
+        <w:rPr>
+          <w:rFonts w:hint="eastAsia"/>
+        </w:rPr>
+        <w:t>没有空闲的</w:t>
+      </w:r>
+      <w:r>
+        <w:rPr>
+          <w:rFonts w:hint="eastAsia"/>
+        </w:rPr>
+        <w:t>seat</w:t>
+      </w:r>
+      <w:r>
+        <w:rPr>
+          <w:rFonts w:hint="eastAsia"/>
+        </w:rPr>
+        <w:t>，则创建失败；若有空闲的</w:t>
+      </w:r>
+      <w:r>
+        <w:rPr>
+          <w:rFonts w:hint="eastAsia"/>
+        </w:rPr>
+        <w:t>seat</w:t>
+      </w:r>
+      <w:r>
+        <w:rPr>
+          <w:rFonts w:hint="eastAsia"/>
+        </w:rPr>
+        <w:t>，则</w:t>
+      </w:r>
+      <w:r>
+        <w:rPr>
+          <w:rFonts w:hint="eastAsia"/>
+        </w:rPr>
+        <w:t>占用相应的</w:t>
+      </w:r>
+      <w:r>
+        <w:rPr>
+          <w:rFonts w:hint="eastAsia"/>
+        </w:rPr>
+        <w:t>seat</w:t>
+      </w:r>
+      <w:r>
+        <w:rPr>
+          <w:rFonts w:hint="eastAsia"/>
+        </w:rPr>
+        <w:t>同时</w:t>
+      </w:r>
+      <w:r>
+        <w:rPr>
+          <w:rFonts w:hint="eastAsia"/>
+        </w:rPr>
+        <w:t>创建相应的订单；</w:t>
+      </w:r>
+      <w:r>
+        <w:rPr>
+          <w:rFonts w:hint="eastAsia"/>
+        </w:rPr>
+        <w:t>3.</w:t>
+      </w:r>
+      <w:r>
+        <w:rPr>
+          <w:rFonts w:hint="eastAsia"/>
+        </w:rPr>
+        <w:t>若根据</w:t>
+      </w:r>
+      <w:proofErr w:type="spellStart"/>
+      <w:r>
+        <w:rPr>
+          <w:rFonts w:hint="eastAsia"/>
+        </w:rPr>
+        <w:t>mealId</w:t>
+      </w:r>
+      <w:proofErr w:type="spellEnd"/>
+      <w:r>
+        <w:rPr>
+          <w:rFonts w:hint="eastAsia"/>
+        </w:rPr>
+        <w:t>创建订单，</w:t>
+      </w:r>
+      <w:r>
+        <w:rPr>
+          <w:rFonts w:hint="eastAsia"/>
+        </w:rPr>
+        <w:t>则更改</w:t>
+      </w:r>
+      <w:proofErr w:type="spellStart"/>
+      <w:r>
+        <w:rPr>
+          <w:rFonts w:hint="eastAsia"/>
+        </w:rPr>
+        <w:t>mealStatus</w:t>
+      </w:r>
+      <w:proofErr w:type="spellEnd"/>
+      <w:r>
+        <w:rPr>
+          <w:rFonts w:hint="eastAsia"/>
+        </w:rPr>
+        <w:t>为</w:t>
+      </w:r>
+      <w:r>
+        <w:rPr>
+          <w:rFonts w:hint="eastAsia"/>
+        </w:rPr>
+        <w:t>3 ordered.</w:t>
+      </w:r>
+    </w:p>
+    <w:p>
       <w:pPr>
         <w:ind w:left="120" w:hangingChars="50" w:hanging="120"/>
       </w:pPr>
@@ -2439,7 +4921,7 @@
         <w:t>http://localhost:</w:t>
       </w:r>
       <w:r>
-        <w:t>8090</w:t>
+        <w:t>8080</w:t>
       </w:r>
       <w:r>
         <w:t>/mealplanner/app/order/createOrder?use</w:t>
@@ -2512,6 +4994,45 @@
       <w:r>
         <w:rPr>
           <w:rFonts w:hint="eastAsia"/>
+          <w:b/>
+        </w:rPr>
+        <w:t>注：</w:t>
+      </w:r>
+      <w:r>
+        <w:rPr>
+          <w:rFonts w:hint="eastAsia"/>
+        </w:rPr>
+        <w:t xml:space="preserve">1. </w:t>
+      </w:r>
+      <w:r>
+        <w:rPr>
+          <w:rFonts w:hint="eastAsia"/>
+        </w:rPr>
+        <w:t>若用户订单已经被餐厅确认，则用户无法取消订单，只能通过电话取消</w:t>
+      </w:r>
+      <w:r>
+        <w:rPr>
+          <w:rFonts w:hint="eastAsia"/>
+        </w:rPr>
+        <w:t xml:space="preserve"> 2. </w:t>
+      </w:r>
+      <w:r>
+        <w:rPr>
+          <w:rFonts w:hint="eastAsia"/>
+        </w:rPr>
+        <w:t>若用户可以取消订单，则更新订单状态为取消；</w:t>
+      </w:r>
+      <w:r>
+        <w:rPr>
+          <w:rFonts w:hint="eastAsia"/>
+        </w:rPr>
+        <w:t>同时释放当前座位</w:t>
+      </w:r>
+    </w:p>
+    <w:p>
+      <w:r>
+        <w:rPr>
+          <w:rFonts w:hint="eastAsia"/>
         </w:rPr>
         <w:t>http://localhost:</w:t>
       </w:r>
@@ -2519,7 +5040,7 @@
         <w:rPr>
           <w:rFonts w:hint="eastAsia"/>
         </w:rPr>
-        <w:t>8090</w:t>
+        <w:t>8080</w:t>
       </w:r>
       <w:r>
         <w:rPr>
@@ -2569,7 +5090,140 @@
           <w:rFonts w:hint="eastAsia"/>
           <w:b/>
         </w:rPr>
-        <w:t>创建排队：</w:t>
+        <w:t>创建排队</w:t>
+      </w:r>
+    </w:p>
+    <w:p>
+      <w:pPr>
+        <w:rPr>
+          <w:b/>
+        </w:rPr>
+      </w:pPr>
+      <w:r>
+        <w:rPr>
+          <w:rFonts w:hint="eastAsia"/>
+          <w:b/>
+        </w:rPr>
+        <w:t>注：</w:t>
+      </w:r>
+      <w:r>
+        <w:rPr>
+          <w:rFonts w:hint="eastAsia"/>
+        </w:rPr>
+        <w:t xml:space="preserve">1. </w:t>
+      </w:r>
+      <w:r>
+        <w:rPr>
+          <w:rFonts w:hint="eastAsia"/>
+        </w:rPr>
+        <w:t>如果</w:t>
+      </w:r>
+      <w:proofErr w:type="gramStart"/>
+      <w:r>
+        <w:rPr>
+          <w:rFonts w:hint="eastAsia"/>
+        </w:rPr>
+        <w:t>有空座且排队</w:t>
+      </w:r>
+      <w:proofErr w:type="gramEnd"/>
+      <w:r>
+        <w:rPr>
+          <w:rFonts w:hint="eastAsia"/>
+        </w:rPr>
+        <w:t>队列为空时，不进入排队程序；</w:t>
+      </w:r>
+      <w:r>
+        <w:rPr>
+          <w:rFonts w:hint="eastAsia"/>
+        </w:rPr>
+        <w:t>2.</w:t>
+      </w:r>
+      <w:r>
+        <w:rPr>
+          <w:rFonts w:hint="eastAsia"/>
+        </w:rPr>
+        <w:t>如果没有空座则进入排队流程：</w:t>
+      </w:r>
+      <w:r>
+        <w:rPr>
+          <w:rFonts w:hint="eastAsia"/>
+        </w:rPr>
+        <w:t xml:space="preserve">a) </w:t>
+      </w:r>
+      <w:r>
+        <w:rPr>
+          <w:rFonts w:hint="eastAsia"/>
+        </w:rPr>
+        <w:t>已在队列中，提示不可排队</w:t>
+      </w:r>
+      <w:r>
+        <w:rPr>
+          <w:rFonts w:hint="eastAsia"/>
+        </w:rPr>
+        <w:t xml:space="preserve">; b) </w:t>
+      </w:r>
+      <w:r>
+        <w:rPr>
+          <w:rFonts w:hint="eastAsia"/>
+        </w:rPr>
+        <w:t>不在队列中，进行排队</w:t>
+      </w:r>
+      <w:r>
+        <w:rPr>
+          <w:rFonts w:hint="eastAsia"/>
+        </w:rPr>
+        <w:t xml:space="preserve">: </w:t>
+      </w:r>
+      <w:r>
+        <w:rPr>
+          <w:rFonts w:hint="eastAsia"/>
+        </w:rPr>
+        <w:t>生成对应的</w:t>
+      </w:r>
+      <w:proofErr w:type="spellStart"/>
+      <w:r>
+        <w:rPr>
+          <w:rFonts w:hint="eastAsia"/>
+        </w:rPr>
+        <w:t>seqNo</w:t>
+      </w:r>
+      <w:proofErr w:type="spellEnd"/>
+      <w:r>
+        <w:rPr>
+          <w:rFonts w:hint="eastAsia"/>
+        </w:rPr>
+        <w:t>、获取排在当前队列未用餐的第一个人的排队号</w:t>
+      </w:r>
+      <w:r>
+        <w:rPr>
+          <w:rFonts w:hint="eastAsia"/>
+        </w:rPr>
+        <w:t>(</w:t>
+      </w:r>
+      <w:r>
+        <w:rPr>
+          <w:rFonts w:hint="eastAsia"/>
+        </w:rPr>
+        <w:t>即下一个进入用餐状态的用户</w:t>
+      </w:r>
+      <w:r>
+        <w:rPr>
+          <w:rFonts w:hint="eastAsia"/>
+        </w:rPr>
+        <w:t>)</w:t>
+      </w:r>
+      <w:r>
+        <w:rPr>
+          <w:rFonts w:hint="eastAsia"/>
+        </w:rPr>
+        <w:t>、获取当前队列排队</w:t>
+      </w:r>
+      <w:r>
+        <w:rPr>
+          <w:rFonts w:hint="eastAsia"/>
+        </w:rPr>
+        <w:lastRenderedPageBreak/>
+        <w:t>的队数、向数据库中插入记录</w:t>
       </w:r>
     </w:p>
     <w:p>
@@ -2577,7 +5231,7 @@
         <w:t>http://localhost:</w:t>
       </w:r>
       <w:r>
-        <w:t>8090</w:t>
+        <w:t>8080</w:t>
       </w:r>
       <w:r>
         <w:t>/mealplanner/app/seq/insertSeq?restId=3&amp;userId=1&amp;peopleNum=6</w:t>
@@ -2608,7 +5262,7 @@
         <w:t>http://localhost:</w:t>
       </w:r>
       <w:r>
-        <w:t>8090</w:t>
+        <w:t>8080</w:t>
       </w:r>
       <w:r>
         <w:t>/mealplanner/app/seq/cancle?userId=2</w:t>
@@ -2641,7 +5295,13 @@
         </w:rPr>
       </w:pPr>
       <w:r>
-        <w:t>http://localhost:8090/mealplanner/app/seq/getSeqInfo?</w:t>
+        <w:t>http://localhost:</w:t>
+      </w:r>
+      <w:r>
+        <w:t>8080</w:t>
+      </w:r>
+      <w:r>
+        <w:t>/mealplanner/app/seq/getSeqInfo?</w:t>
       </w:r>
       <w:r>
         <w:t>userId</w:t>
@@ -2691,7 +5351,21 @@
           <w:rFonts w:hint="eastAsia"/>
           <w:b/>
         </w:rPr>
-        <w:t>手机用户账号绑定到百度账号</w:t>
+        <w:t>手机</w:t>
+      </w:r>
+      <w:r>
+        <w:rPr>
+          <w:rFonts w:hint="eastAsia"/>
+          <w:b/>
+        </w:rPr>
+        <w:t>应用</w:t>
+      </w:r>
+      <w:r>
+        <w:rPr>
+          <w:rFonts w:hint="eastAsia"/>
+          <w:b/>
+        </w:rPr>
+        <w:t>用户账号绑定到百度账号</w:t>
       </w:r>
     </w:p>
     <w:p>
@@ -2699,7 +5373,7 @@
         <w:t>http://localhost:</w:t>
       </w:r>
       <w:r>
-        <w:t>8090</w:t>
+        <w:t>8080</w:t>
       </w:r>
       <w:r>
         <w:t>/mealplanner/app/userBinding?userId=2&amp;baiduUserId=924401985&amp;channelId=4236885180925384783</w:t>
@@ -3509,64 +6183,122 @@
     <w:p/>
     <w:p/>
     <w:p>
-      <w:proofErr w:type="spellStart"/>
-      <w:r>
-        <w:rPr>
-          <w:rFonts w:hint="eastAsia"/>
-        </w:rPr>
-        <w:t>localhost</w:t>
-      </w:r>
-      <w:proofErr w:type="spellEnd"/>
-      <w:r>
-        <w:rPr>
-          <w:rFonts w:hint="eastAsia"/>
-        </w:rPr>
-        <w:t>替换为</w:t>
-      </w:r>
-      <w:r>
-        <w:rPr>
-          <w:rFonts w:hint="eastAsia"/>
-        </w:rPr>
-        <w:t>59.64.4.63(</w:t>
-      </w:r>
-      <w:r>
-        <w:rPr>
-          <w:rFonts w:hint="eastAsia"/>
-        </w:rPr>
-        <w:t>有线</w:t>
-      </w:r>
-      <w:r>
-        <w:rPr>
-          <w:rFonts w:hint="eastAsia"/>
-        </w:rPr>
-        <w:t>)</w:t>
-      </w:r>
-    </w:p>
-    <w:p>
-      <w:pPr>
-        <w:ind w:left="1260" w:firstLine="420"/>
-      </w:pPr>
-      <w:r>
-        <w:t>172.28.9.168</w:t>
-      </w:r>
-      <w:r>
-        <w:rPr>
-          <w:rFonts w:hint="eastAsia"/>
-        </w:rPr>
-        <w:t>(</w:t>
-      </w:r>
-      <w:r>
-        <w:rPr>
-          <w:rFonts w:hint="eastAsia"/>
-        </w:rPr>
-        <w:t>无线</w:t>
-      </w:r>
-      <w:r>
-        <w:rPr>
-          <w:rFonts w:hint="eastAsia"/>
-        </w:rPr>
-        <w:t>)</w:t>
-      </w:r>
+      <w:r>
+        <w:rPr>
+          <w:rFonts w:hint="eastAsia"/>
+          <w:noProof/>
+        </w:rPr>
+        <w:lastRenderedPageBreak/>
+        <w:drawing>
+          <wp:inline distT="0" distB="0" distL="0" distR="0" wp14:anchorId="0667E42A" wp14:editId="5AA8CC5D">
+            <wp:extent cx="5940425" cy="8976097"/>
+            <wp:effectExtent l="0" t="0" r="3175" b="0"/>
+            <wp:docPr id="3" name="图片 3"/>
+            <wp:cNvGraphicFramePr>
+              <a:graphicFrameLocks xmlns:a="http://schemas.openxmlformats.org/drawingml/2006/main" noChangeAspect="1"/>
+            </wp:cNvGraphicFramePr>
+            <a:graphic xmlns:a="http://schemas.openxmlformats.org/drawingml/2006/main">
+              <a:graphicData uri="http://schemas.openxmlformats.org/drawingml/2006/picture">
+                <pic:pic xmlns:pic="http://schemas.openxmlformats.org/drawingml/2006/picture">
+                  <pic:nvPicPr>
+                    <pic:cNvPr id="0" name="Picture 3"/>
+                    <pic:cNvPicPr>
+                      <a:picLocks noChangeAspect="1" noChangeArrowheads="1"/>
+                    </pic:cNvPicPr>
+                  </pic:nvPicPr>
+                  <pic:blipFill>
+                    <a:blip r:embed="rId6">
+                      <a:extLst>
+                        <a:ext uri="{28A0092B-C50C-407E-A947-70E740481C1C}">
+                          <a14:useLocalDpi xmlns:a14="http://schemas.microsoft.com/office/drawing/2010/main" val="0"/>
+                        </a:ext>
+                      </a:extLst>
+                    </a:blip>
+                    <a:srcRect/>
+                    <a:stretch>
+                      <a:fillRect/>
+                    </a:stretch>
+                  </pic:blipFill>
+                  <pic:spPr bwMode="auto">
+                    <a:xfrm>
+                      <a:off x="0" y="0"/>
+                      <a:ext cx="5940425" cy="8976097"/>
+                    </a:xfrm>
+                    <a:prstGeom prst="rect">
+                      <a:avLst/>
+                    </a:prstGeom>
+                    <a:noFill/>
+                    <a:ln>
+                      <a:noFill/>
+                    </a:ln>
+                  </pic:spPr>
+                </pic:pic>
+              </a:graphicData>
+            </a:graphic>
+          </wp:inline>
+        </w:drawing>
+      </w:r>
+    </w:p>
+    <w:p>
+      <w:pPr>
+        <w:ind w:leftChars="-177" w:left="-142" w:hangingChars="118" w:hanging="283"/>
+      </w:pPr>
+      <w:r>
+        <w:rPr>
+          <w:noProof/>
+        </w:rPr>
+        <w:lastRenderedPageBreak/>
+        <w:drawing>
+          <wp:inline distT="0" distB="0" distL="0" distR="0" wp14:anchorId="124400C5" wp14:editId="55DE2FFA">
+            <wp:extent cx="6417054" cy="8877300"/>
+            <wp:effectExtent l="0" t="0" r="3175" b="0"/>
+            <wp:docPr id="1" name="图片 1"/>
+            <wp:cNvGraphicFramePr>
+              <a:graphicFrameLocks xmlns:a="http://schemas.openxmlformats.org/drawingml/2006/main" noChangeAspect="1"/>
+            </wp:cNvGraphicFramePr>
+            <a:graphic xmlns:a="http://schemas.openxmlformats.org/drawingml/2006/main">
+              <a:graphicData uri="http://schemas.openxmlformats.org/drawingml/2006/picture">
+                <pic:pic xmlns:pic="http://schemas.openxmlformats.org/drawingml/2006/picture">
+                  <pic:nvPicPr>
+                    <pic:cNvPr id="0" name="Picture 1"/>
+                    <pic:cNvPicPr>
+                      <a:picLocks noChangeAspect="1" noChangeArrowheads="1"/>
+                    </pic:cNvPicPr>
+                  </pic:nvPicPr>
+                  <pic:blipFill>
+                    <a:blip r:embed="rId7">
+                      <a:extLst>
+                        <a:ext uri="{28A0092B-C50C-407E-A947-70E740481C1C}">
+                          <a14:useLocalDpi xmlns:a14="http://schemas.microsoft.com/office/drawing/2010/main" val="0"/>
+                        </a:ext>
+                      </a:extLst>
+                    </a:blip>
+                    <a:srcRect/>
+                    <a:stretch>
+                      <a:fillRect/>
+                    </a:stretch>
+                  </pic:blipFill>
+                  <pic:spPr bwMode="auto">
+                    <a:xfrm>
+                      <a:off x="0" y="0"/>
+                      <a:ext cx="6416710" cy="8876824"/>
+                    </a:xfrm>
+                    <a:prstGeom prst="rect">
+                      <a:avLst/>
+                    </a:prstGeom>
+                    <a:noFill/>
+                    <a:ln>
+                      <a:noFill/>
+                    </a:ln>
+                  </pic:spPr>
+                </pic:pic>
+              </a:graphicData>
+            </a:graphic>
+          </wp:inline>
+        </w:drawing>
+      </w:r>
+      <w:bookmarkStart w:id="0" w:name="_GoBack"/>
+      <w:bookmarkEnd w:id="0"/>
     </w:p>
     <w:sectPr>
       <w:pgSz w:w="11906" w:h="16838"/>
@@ -4837,6 +7569,121 @@
       <w:szCs w:val="32"/>
     </w:rPr>
   </w:style>
+  <w:style w:type="paragraph" w:styleId="a6">
+    <w:name w:val="Balloon Text"/>
+    <w:basedOn w:val="a"/>
+    <w:link w:val="Char0"/>
+    <w:uiPriority w:val="99"/>
+    <w:semiHidden/>
+    <w:unhideWhenUsed/>
+    <w:rsid w:val="00E051BE"/>
+    <w:rPr>
+      <w:sz w:val="18"/>
+      <w:szCs w:val="18"/>
+    </w:rPr>
+  </w:style>
+  <w:style w:type="character" w:customStyle="1" w:styleId="Char0">
+    <w:name w:val="批注框文本 Char"/>
+    <w:basedOn w:val="a0"/>
+    <w:link w:val="a6"/>
+    <w:uiPriority w:val="99"/>
+    <w:semiHidden/>
+    <w:rsid w:val="00E051BE"/>
+    <w:rPr>
+      <w:sz w:val="18"/>
+      <w:szCs w:val="18"/>
+    </w:rPr>
+  </w:style>
+  <w:style w:type="paragraph" w:styleId="HTML">
+    <w:name w:val="HTML Preformatted"/>
+    <w:basedOn w:val="a"/>
+    <w:link w:val="HTMLChar"/>
+    <w:uiPriority w:val="99"/>
+    <w:semiHidden/>
+    <w:unhideWhenUsed/>
+    <w:rsid w:val="001B717C"/>
+    <w:pPr>
+      <w:widowControl/>
+      <w:tabs>
+        <w:tab w:val="left" w:pos="916"/>
+        <w:tab w:val="left" w:pos="1832"/>
+        <w:tab w:val="left" w:pos="2748"/>
+        <w:tab w:val="left" w:pos="3664"/>
+        <w:tab w:val="left" w:pos="4580"/>
+        <w:tab w:val="left" w:pos="5496"/>
+        <w:tab w:val="left" w:pos="6412"/>
+        <w:tab w:val="left" w:pos="7328"/>
+        <w:tab w:val="left" w:pos="8244"/>
+        <w:tab w:val="left" w:pos="9160"/>
+        <w:tab w:val="left" w:pos="10076"/>
+        <w:tab w:val="left" w:pos="10992"/>
+        <w:tab w:val="left" w:pos="11908"/>
+        <w:tab w:val="left" w:pos="12824"/>
+        <w:tab w:val="left" w:pos="13740"/>
+        <w:tab w:val="left" w:pos="14656"/>
+      </w:tabs>
+      <w:jc w:val="left"/>
+    </w:pPr>
+    <w:rPr>
+      <w:rFonts w:ascii="宋体" w:eastAsia="宋体" w:hAnsi="宋体" w:cs="宋体"/>
+      <w:kern w:val="0"/>
+      <w:szCs w:val="24"/>
+    </w:rPr>
+  </w:style>
+  <w:style w:type="character" w:customStyle="1" w:styleId="HTMLChar">
+    <w:name w:val="HTML 预设格式 Char"/>
+    <w:basedOn w:val="a0"/>
+    <w:link w:val="HTML"/>
+    <w:uiPriority w:val="99"/>
+    <w:semiHidden/>
+    <w:rsid w:val="001B717C"/>
+    <w:rPr>
+      <w:rFonts w:ascii="宋体" w:eastAsia="宋体" w:hAnsi="宋体" w:cs="宋体"/>
+      <w:kern w:val="0"/>
+      <w:sz w:val="24"/>
+      <w:szCs w:val="24"/>
+    </w:rPr>
+  </w:style>
+  <w:style w:type="character" w:customStyle="1" w:styleId="objectbrace">
+    <w:name w:val="objectbrace"/>
+    <w:basedOn w:val="a0"/>
+    <w:rsid w:val="001B717C"/>
+  </w:style>
+  <w:style w:type="character" w:customStyle="1" w:styleId="collapsible">
+    <w:name w:val="collapsible"/>
+    <w:basedOn w:val="a0"/>
+    <w:rsid w:val="001B717C"/>
+  </w:style>
+  <w:style w:type="character" w:customStyle="1" w:styleId="propertyname">
+    <w:name w:val="propertyname"/>
+    <w:basedOn w:val="a0"/>
+    <w:rsid w:val="001B717C"/>
+  </w:style>
+  <w:style w:type="character" w:customStyle="1" w:styleId="boolean">
+    <w:name w:val="boolean"/>
+    <w:basedOn w:val="a0"/>
+    <w:rsid w:val="001B717C"/>
+  </w:style>
+  <w:style w:type="character" w:customStyle="1" w:styleId="comma">
+    <w:name w:val="comma"/>
+    <w:basedOn w:val="a0"/>
+    <w:rsid w:val="001B717C"/>
+  </w:style>
+  <w:style w:type="character" w:customStyle="1" w:styleId="string">
+    <w:name w:val="string"/>
+    <w:basedOn w:val="a0"/>
+    <w:rsid w:val="001B717C"/>
+  </w:style>
+  <w:style w:type="character" w:customStyle="1" w:styleId="number">
+    <w:name w:val="number"/>
+    <w:basedOn w:val="a0"/>
+    <w:rsid w:val="001B717C"/>
+  </w:style>
+  <w:style w:type="character" w:customStyle="1" w:styleId="null">
+    <w:name w:val="null"/>
+    <w:basedOn w:val="a0"/>
+    <w:rsid w:val="001B717C"/>
+  </w:style>
 </w:styles>
 </file>
 
@@ -5087,6 +7934,121 @@
       <w:sz w:val="32"/>
       <w:szCs w:val="32"/>
     </w:rPr>
+  </w:style>
+  <w:style w:type="paragraph" w:styleId="a6">
+    <w:name w:val="Balloon Text"/>
+    <w:basedOn w:val="a"/>
+    <w:link w:val="Char0"/>
+    <w:uiPriority w:val="99"/>
+    <w:semiHidden/>
+    <w:unhideWhenUsed/>
+    <w:rsid w:val="00E051BE"/>
+    <w:rPr>
+      <w:sz w:val="18"/>
+      <w:szCs w:val="18"/>
+    </w:rPr>
+  </w:style>
+  <w:style w:type="character" w:customStyle="1" w:styleId="Char0">
+    <w:name w:val="批注框文本 Char"/>
+    <w:basedOn w:val="a0"/>
+    <w:link w:val="a6"/>
+    <w:uiPriority w:val="99"/>
+    <w:semiHidden/>
+    <w:rsid w:val="00E051BE"/>
+    <w:rPr>
+      <w:sz w:val="18"/>
+      <w:szCs w:val="18"/>
+    </w:rPr>
+  </w:style>
+  <w:style w:type="paragraph" w:styleId="HTML">
+    <w:name w:val="HTML Preformatted"/>
+    <w:basedOn w:val="a"/>
+    <w:link w:val="HTMLChar"/>
+    <w:uiPriority w:val="99"/>
+    <w:semiHidden/>
+    <w:unhideWhenUsed/>
+    <w:rsid w:val="001B717C"/>
+    <w:pPr>
+      <w:widowControl/>
+      <w:tabs>
+        <w:tab w:val="left" w:pos="916"/>
+        <w:tab w:val="left" w:pos="1832"/>
+        <w:tab w:val="left" w:pos="2748"/>
+        <w:tab w:val="left" w:pos="3664"/>
+        <w:tab w:val="left" w:pos="4580"/>
+        <w:tab w:val="left" w:pos="5496"/>
+        <w:tab w:val="left" w:pos="6412"/>
+        <w:tab w:val="left" w:pos="7328"/>
+        <w:tab w:val="left" w:pos="8244"/>
+        <w:tab w:val="left" w:pos="9160"/>
+        <w:tab w:val="left" w:pos="10076"/>
+        <w:tab w:val="left" w:pos="10992"/>
+        <w:tab w:val="left" w:pos="11908"/>
+        <w:tab w:val="left" w:pos="12824"/>
+        <w:tab w:val="left" w:pos="13740"/>
+        <w:tab w:val="left" w:pos="14656"/>
+      </w:tabs>
+      <w:jc w:val="left"/>
+    </w:pPr>
+    <w:rPr>
+      <w:rFonts w:ascii="宋体" w:eastAsia="宋体" w:hAnsi="宋体" w:cs="宋体"/>
+      <w:kern w:val="0"/>
+      <w:szCs w:val="24"/>
+    </w:rPr>
+  </w:style>
+  <w:style w:type="character" w:customStyle="1" w:styleId="HTMLChar">
+    <w:name w:val="HTML 预设格式 Char"/>
+    <w:basedOn w:val="a0"/>
+    <w:link w:val="HTML"/>
+    <w:uiPriority w:val="99"/>
+    <w:semiHidden/>
+    <w:rsid w:val="001B717C"/>
+    <w:rPr>
+      <w:rFonts w:ascii="宋体" w:eastAsia="宋体" w:hAnsi="宋体" w:cs="宋体"/>
+      <w:kern w:val="0"/>
+      <w:sz w:val="24"/>
+      <w:szCs w:val="24"/>
+    </w:rPr>
+  </w:style>
+  <w:style w:type="character" w:customStyle="1" w:styleId="objectbrace">
+    <w:name w:val="objectbrace"/>
+    <w:basedOn w:val="a0"/>
+    <w:rsid w:val="001B717C"/>
+  </w:style>
+  <w:style w:type="character" w:customStyle="1" w:styleId="collapsible">
+    <w:name w:val="collapsible"/>
+    <w:basedOn w:val="a0"/>
+    <w:rsid w:val="001B717C"/>
+  </w:style>
+  <w:style w:type="character" w:customStyle="1" w:styleId="propertyname">
+    <w:name w:val="propertyname"/>
+    <w:basedOn w:val="a0"/>
+    <w:rsid w:val="001B717C"/>
+  </w:style>
+  <w:style w:type="character" w:customStyle="1" w:styleId="boolean">
+    <w:name w:val="boolean"/>
+    <w:basedOn w:val="a0"/>
+    <w:rsid w:val="001B717C"/>
+  </w:style>
+  <w:style w:type="character" w:customStyle="1" w:styleId="comma">
+    <w:name w:val="comma"/>
+    <w:basedOn w:val="a0"/>
+    <w:rsid w:val="001B717C"/>
+  </w:style>
+  <w:style w:type="character" w:customStyle="1" w:styleId="string">
+    <w:name w:val="string"/>
+    <w:basedOn w:val="a0"/>
+    <w:rsid w:val="001B717C"/>
+  </w:style>
+  <w:style w:type="character" w:customStyle="1" w:styleId="number">
+    <w:name w:val="number"/>
+    <w:basedOn w:val="a0"/>
+    <w:rsid w:val="001B717C"/>
+  </w:style>
+  <w:style w:type="character" w:customStyle="1" w:styleId="null">
+    <w:name w:val="null"/>
+    <w:basedOn w:val="a0"/>
+    <w:rsid w:val="001B717C"/>
   </w:style>
 </w:styles>
 </file>

</xml_diff>